<commit_message>
Tot acabat. falta el punt 6
</commit_message>
<xml_diff>
--- a/Pràctiques/P2/PRA2-s0d Informe, Plantilla Memòria.docx
+++ b/Pràctiques/P2/PRA2-s0d Informe, Plantilla Memòria.docx
@@ -532,9 +532,8 @@
           <w:sz w:val="24"/>
           <w:szCs w:val="24"/>
         </w:rPr>
-        <w:t xml:space="preserve">Aniol </w:t>
-      </w:r>
-      <w:proofErr w:type="spellStart"/>
+        <w:t>Aniol Juanola Vilalta</w:t>
+      </w:r>
       <w:r>
         <w:rPr>
           <w:rFonts w:ascii="Arial" w:hAnsi="Arial" w:cs="Arial"/>
@@ -542,9 +541,8 @@
           <w:sz w:val="24"/>
           <w:szCs w:val="24"/>
         </w:rPr>
-        <w:t>Juanola</w:t>
-      </w:r>
-      <w:proofErr w:type="spellEnd"/>
+        <w:t xml:space="preserve">, </w:t>
+      </w:r>
       <w:r>
         <w:rPr>
           <w:rFonts w:ascii="Arial" w:hAnsi="Arial" w:cs="Arial"/>
@@ -552,7 +550,7 @@
           <w:sz w:val="24"/>
           <w:szCs w:val="24"/>
         </w:rPr>
-        <w:t xml:space="preserve"> Vilalta</w:t>
+        <w:t>u1978893</w:t>
       </w:r>
       <w:r>
         <w:rPr>
@@ -570,7 +568,7 @@
           <w:sz w:val="24"/>
           <w:szCs w:val="24"/>
         </w:rPr>
-        <w:t>u1978893</w:t>
+        <w:t>u1978893@campus.udg.edu</w:t>
       </w:r>
       <w:r>
         <w:rPr>
@@ -588,17 +586,20 @@
           <w:sz w:val="24"/>
           <w:szCs w:val="24"/>
         </w:rPr>
-        <w:t>u1978893@campus.udg.edu</w:t>
-      </w:r>
-      <w:r>
+        <w:t>GEINF</w:t>
+      </w:r>
+    </w:p>
+    <w:p>
+      <w:pPr>
+        <w:pStyle w:val="Pportada"/>
+        <w:jc w:val="center"/>
         <w:rPr>
           <w:rFonts w:ascii="Arial" w:hAnsi="Arial" w:cs="Arial"/>
           <w:b/>
           <w:sz w:val="24"/>
           <w:szCs w:val="24"/>
         </w:rPr>
-        <w:t xml:space="preserve">, </w:t>
-      </w:r>
+      </w:pPr>
       <w:r>
         <w:rPr>
           <w:rFonts w:ascii="Arial" w:hAnsi="Arial" w:cs="Arial"/>
@@ -606,29 +607,29 @@
           <w:sz w:val="24"/>
           <w:szCs w:val="24"/>
         </w:rPr>
-        <w:t>GEINF</w:t>
-      </w:r>
-    </w:p>
-    <w:p>
-      <w:pPr>
-        <w:pStyle w:val="Pportada"/>
-        <w:jc w:val="center"/>
+        <w:t>D</w:t>
+      </w:r>
+      <w:r>
         <w:rPr>
           <w:rFonts w:ascii="Arial" w:hAnsi="Arial" w:cs="Arial"/>
           <w:b/>
           <w:sz w:val="24"/>
           <w:szCs w:val="24"/>
         </w:rPr>
-      </w:pPr>
-      <w:r>
+        <w:t>ia i hora del grup de pràctiques i nom del professor</w:t>
+      </w:r>
+    </w:p>
+    <w:p>
+      <w:pPr>
+        <w:pStyle w:val="Pportada"/>
+        <w:jc w:val="center"/>
         <w:rPr>
           <w:rFonts w:ascii="Arial" w:hAnsi="Arial" w:cs="Arial"/>
           <w:b/>
           <w:sz w:val="24"/>
           <w:szCs w:val="24"/>
         </w:rPr>
-        <w:t>D</w:t>
-      </w:r>
+      </w:pPr>
       <w:r>
         <w:rPr>
           <w:rFonts w:ascii="Arial" w:hAnsi="Arial" w:cs="Arial"/>
@@ -636,60 +637,8 @@
           <w:sz w:val="24"/>
           <w:szCs w:val="24"/>
         </w:rPr>
-        <w:t>ia i hora del grup de pràctiques i nom del professor</w:t>
-      </w:r>
-    </w:p>
-    <w:p>
-      <w:pPr>
-        <w:pStyle w:val="Pportada"/>
-        <w:jc w:val="center"/>
-        <w:rPr>
-          <w:rFonts w:ascii="Arial" w:hAnsi="Arial" w:cs="Arial"/>
-          <w:b/>
-          <w:sz w:val="24"/>
-          <w:szCs w:val="24"/>
-        </w:rPr>
-      </w:pPr>
-      <w:r>
-        <w:rPr>
-          <w:rFonts w:ascii="Arial" w:hAnsi="Arial" w:cs="Arial"/>
-          <w:b/>
-          <w:sz w:val="24"/>
-          <w:szCs w:val="24"/>
-        </w:rPr>
-        <w:t xml:space="preserve">GP3 (Dimarts 15h-16h), Joaquim </w:t>
-      </w:r>
-      <w:proofErr w:type="spellStart"/>
-      <w:r>
-        <w:rPr>
-          <w:rFonts w:ascii="Arial" w:hAnsi="Arial" w:cs="Arial"/>
-          <w:b/>
-          <w:sz w:val="24"/>
-          <w:szCs w:val="24"/>
-        </w:rPr>
-        <w:t>Puiggalí</w:t>
-      </w:r>
-      <w:proofErr w:type="spellEnd"/>
-      <w:r>
-        <w:rPr>
-          <w:rFonts w:ascii="Arial" w:hAnsi="Arial" w:cs="Arial"/>
-          <w:b/>
-          <w:sz w:val="24"/>
-          <w:szCs w:val="24"/>
-        </w:rPr>
-        <w:t xml:space="preserve"> </w:t>
-      </w:r>
-      <w:proofErr w:type="spellStart"/>
-      <w:r>
-        <w:rPr>
-          <w:rFonts w:ascii="Arial" w:hAnsi="Arial" w:cs="Arial"/>
-          <w:b/>
-          <w:sz w:val="24"/>
-          <w:szCs w:val="24"/>
-        </w:rPr>
-        <w:t>Tesouro</w:t>
-      </w:r>
-      <w:proofErr w:type="spellEnd"/>
+        <w:t>GP3 (Dimarts 15h-16h), Joaquim Puiggalí Tesouro</w:t>
+      </w:r>
     </w:p>
     <w:p>
       <w:pPr>
@@ -2864,7 +2813,6 @@
         </w:rPr>
         <w:t xml:space="preserve"> “real”, però amb importants simplificacions. Per a construir-la s’ha fet servir la interfície de </w:t>
       </w:r>
-      <w:proofErr w:type="spellStart"/>
       <w:r>
         <w:rPr>
           <w:i/>
@@ -2872,7 +2820,6 @@
         </w:rPr>
         <w:t>sockets</w:t>
       </w:r>
-      <w:proofErr w:type="spellEnd"/>
       <w:r>
         <w:rPr>
           <w:color w:val="000000" w:themeColor="text1"/>
@@ -2978,15 +2925,7 @@
         </w:numPr>
       </w:pPr>
       <w:r>
-        <w:t xml:space="preserve">R5. Estudi dels protocols d’aplicació i transport i dels </w:t>
-      </w:r>
-      <w:proofErr w:type="spellStart"/>
-      <w:r>
-        <w:t>sockets</w:t>
-      </w:r>
-      <w:proofErr w:type="spellEnd"/>
-      <w:r>
-        <w:t xml:space="preserve"> TCP</w:t>
+        <w:t>R5. Estudi dels protocols d’aplicació i transport i dels sockets TCP</w:t>
       </w:r>
     </w:p>
     <w:p>
@@ -3051,15 +2990,7 @@
         </w:numPr>
       </w:pPr>
       <w:r>
-        <w:t>MS2. Fitxer de “</w:t>
-      </w:r>
-      <w:proofErr w:type="spellStart"/>
-      <w:r>
-        <w:t>log</w:t>
-      </w:r>
-      <w:proofErr w:type="spellEnd"/>
-      <w:r>
-        <w:t>” en el S</w:t>
+        <w:t>MS2. Fitxer de “log” en el S</w:t>
       </w:r>
     </w:p>
     <w:p>
@@ -3126,21 +3057,7 @@
         <w:rPr>
           <w:color w:val="000000" w:themeColor="text1"/>
         </w:rPr>
-        <w:t xml:space="preserve"> i la seva arquitectura en forma de capes segueix el model de referència TCP/IP d’Internet, és a dir, el model de 3 capes d’Aplicació (A), Transport (T) i Xarxa (X), la darrera formada per les capes </w:t>
-      </w:r>
-      <w:proofErr w:type="spellStart"/>
-      <w:r>
-        <w:rPr>
-          <w:color w:val="000000" w:themeColor="text1"/>
-        </w:rPr>
-        <w:t>d’Interxarxa</w:t>
-      </w:r>
-      <w:proofErr w:type="spellEnd"/>
-      <w:r>
-        <w:rPr>
-          <w:color w:val="000000" w:themeColor="text1"/>
-        </w:rPr>
-        <w:t xml:space="preserve"> (I) i de xarxa. A la Fig. 1 es mostren les capes de l’aplicació UEB.</w:t>
+        <w:t xml:space="preserve"> i la seva arquitectura en forma de capes segueix el model de referència TCP/IP d’Internet, és a dir, el model de 3 capes d’Aplicació (A), Transport (T) i Xarxa (X), la darrera formada per les capes d’Interxarxa (I) i de xarxa. A la Fig. 1 es mostren les capes de l’aplicació UEB.</w:t>
       </w:r>
     </w:p>
     <w:p>
@@ -3243,7 +3160,6 @@
         </w:rPr>
         <w:t xml:space="preserve">Suposarem que la capa de xarxa és </w:t>
       </w:r>
-      <w:proofErr w:type="spellStart"/>
       <w:r>
         <w:rPr>
           <w:i/>
@@ -3251,14 +3167,12 @@
         </w:rPr>
         <w:t>Ethernet</w:t>
       </w:r>
-      <w:proofErr w:type="spellEnd"/>
       <w:r>
         <w:rPr>
           <w:color w:val="000000" w:themeColor="text1"/>
         </w:rPr>
         <w:t xml:space="preserve"> ja que les nostres estacions tenen una interfície </w:t>
       </w:r>
-      <w:proofErr w:type="spellStart"/>
       <w:r>
         <w:rPr>
           <w:i/>
@@ -3266,40 +3180,11 @@
         </w:rPr>
         <w:t>Ethernet</w:t>
       </w:r>
-      <w:proofErr w:type="spellEnd"/>
       <w:r>
         <w:rPr>
           <w:color w:val="000000" w:themeColor="text1"/>
         </w:rPr>
-        <w:t>, però de fet podria ser qualsevol altra tecnologia de xarxa (</w:t>
-      </w:r>
-      <w:proofErr w:type="spellStart"/>
-      <w:r>
-        <w:rPr>
-          <w:color w:val="000000" w:themeColor="text1"/>
-        </w:rPr>
-        <w:t>p.e</w:t>
-      </w:r>
-      <w:proofErr w:type="spellEnd"/>
-      <w:r>
-        <w:rPr>
-          <w:color w:val="000000" w:themeColor="text1"/>
-        </w:rPr>
-        <w:t xml:space="preserve">., </w:t>
-      </w:r>
-      <w:proofErr w:type="spellStart"/>
-      <w:r>
-        <w:rPr>
-          <w:color w:val="000000" w:themeColor="text1"/>
-        </w:rPr>
-        <w:t>Wi</w:t>
-      </w:r>
-      <w:proofErr w:type="spellEnd"/>
-      <w:r>
-        <w:rPr>
-          <w:color w:val="000000" w:themeColor="text1"/>
-        </w:rPr>
-        <w:t>-Fi, 5G, etc.).</w:t>
+        <w:t>, però de fet podria ser qualsevol altra tecnologia de xarxa (p.e., Wi-Fi, 5G, etc.).</w:t>
       </w:r>
     </w:p>
     <w:p>
@@ -3437,15 +3322,7 @@
         <w:pStyle w:val="pBasic"/>
       </w:pPr>
       <w:r>
-        <w:t xml:space="preserve">A la funció </w:t>
-      </w:r>
-      <w:proofErr w:type="spellStart"/>
-      <w:r>
-        <w:t>main</w:t>
-      </w:r>
-      <w:proofErr w:type="spellEnd"/>
-      <w:r>
-        <w:t xml:space="preserve">() del C i del S </w:t>
+        <w:t xml:space="preserve">A la funció main() del C i del S </w:t>
       </w:r>
       <w:r>
         <w:t>UEB</w:t>
@@ -3475,15 +3352,7 @@
       </w:pPr>
       <w:bookmarkStart w:id="6" w:name="_Toc146289978"/>
       <w:r>
-        <w:t xml:space="preserve">Les funcions del </w:t>
-      </w:r>
-      <w:proofErr w:type="spellStart"/>
-      <w:r>
-        <w:t>main</w:t>
-      </w:r>
-      <w:proofErr w:type="spellEnd"/>
-      <w:r>
-        <w:t>() relatives a la interacció entre l’usuari i l’aplicació són les següents:</w:t>
+        <w:t>Les funcions del main() relatives a la interacció entre l’usuari i l’aplicació són les següents:</w:t>
       </w:r>
     </w:p>
     <w:p>
@@ -3494,21 +3363,8 @@
           <w:numId w:val="38"/>
         </w:numPr>
       </w:pPr>
-      <w:proofErr w:type="spellStart"/>
-      <w:r>
-        <w:t>printf</w:t>
-      </w:r>
-      <w:proofErr w:type="spellEnd"/>
-      <w:r>
-        <w:t>(), llibreria &lt;</w:t>
-      </w:r>
-      <w:proofErr w:type="spellStart"/>
-      <w:r>
-        <w:t>stdio.h</w:t>
-      </w:r>
-      <w:proofErr w:type="spellEnd"/>
-      <w:r>
-        <w:t>&gt;: mostra a pantalla</w:t>
+      <w:r>
+        <w:t>printf(), llibreria &lt;stdio.h&gt;: mostra a pantalla</w:t>
       </w:r>
     </w:p>
     <w:p>
@@ -3519,21 +3375,8 @@
           <w:numId w:val="38"/>
         </w:numPr>
       </w:pPr>
-      <w:proofErr w:type="spellStart"/>
-      <w:r>
-        <w:t>scanf</w:t>
-      </w:r>
-      <w:proofErr w:type="spellEnd"/>
-      <w:r>
-        <w:t>(), llibreria &lt;</w:t>
-      </w:r>
-      <w:proofErr w:type="spellStart"/>
-      <w:r>
-        <w:t>stdio.h</w:t>
-      </w:r>
-      <w:proofErr w:type="spellEnd"/>
-      <w:r>
-        <w:t>&gt;: llegeix via teclat</w:t>
+      <w:r>
+        <w:t>scanf(), llibreria &lt;stdio.h&gt;: llegeix via teclat</w:t>
       </w:r>
     </w:p>
     <w:p>
@@ -3547,13 +3390,8 @@
       <w:r>
         <w:t>open(), llibreria &lt;</w:t>
       </w:r>
-      <w:proofErr w:type="spellStart"/>
-      <w:r>
-        <w:t>fcntl.h</w:t>
-      </w:r>
-      <w:proofErr w:type="spellEnd"/>
-      <w:r>
-        <w:t>&gt;</w:t>
+      <w:r>
+        <w:t>fcntl.h&gt;</w:t>
       </w:r>
       <w:r>
         <w:t>: crea el fitxer al client</w:t>
@@ -3567,21 +3405,8 @@
           <w:numId w:val="38"/>
         </w:numPr>
       </w:pPr>
-      <w:proofErr w:type="spellStart"/>
-      <w:r>
-        <w:t>write</w:t>
-      </w:r>
-      <w:proofErr w:type="spellEnd"/>
-      <w:r>
-        <w:t>(), llibreria &lt;</w:t>
-      </w:r>
-      <w:proofErr w:type="spellStart"/>
-      <w:r>
-        <w:t>unistd.h</w:t>
-      </w:r>
-      <w:proofErr w:type="spellEnd"/>
-      <w:r>
-        <w:t>&gt;: escriu el fitxer rebut</w:t>
+      <w:r>
+        <w:t>write(), llibreria &lt;unistd.h&gt;: escriu el fitxer rebut</w:t>
       </w:r>
     </w:p>
     <w:p>
@@ -3592,15 +3417,9 @@
           <w:numId w:val="38"/>
         </w:numPr>
       </w:pPr>
-      <w:proofErr w:type="spellStart"/>
-      <w:r>
-        <w:t>fopen</w:t>
-      </w:r>
-      <w:proofErr w:type="spellEnd"/>
-      <w:r>
-        <w:t>(), llibreria &lt;</w:t>
-      </w:r>
-      <w:proofErr w:type="spellStart"/>
+      <w:r>
+        <w:t>fopen(), llibreria &lt;</w:t>
+      </w:r>
       <w:r>
         <w:t>std</w:t>
       </w:r>
@@ -3610,7 +3429,6 @@
       <w:r>
         <w:t>.h</w:t>
       </w:r>
-      <w:proofErr w:type="spellEnd"/>
       <w:r>
         <w:t>&gt;: obre el fitxer de configuració del servidor</w:t>
       </w:r>
@@ -3623,21 +3441,8 @@
           <w:numId w:val="38"/>
         </w:numPr>
       </w:pPr>
-      <w:proofErr w:type="spellStart"/>
-      <w:r>
-        <w:t>fgets</w:t>
-      </w:r>
-      <w:proofErr w:type="spellEnd"/>
-      <w:r>
-        <w:t>(), llibreria &lt;</w:t>
-      </w:r>
-      <w:proofErr w:type="spellStart"/>
-      <w:r>
-        <w:t>stdio.h</w:t>
-      </w:r>
-      <w:proofErr w:type="spellEnd"/>
-      <w:r>
-        <w:t>&gt;: llegeix línies del fitxer de configuració del servidor</w:t>
+      <w:r>
+        <w:t>fgets(), llibreria &lt;stdio.h&gt;: llegeix línies del fitxer de configuració del servidor</w:t>
       </w:r>
     </w:p>
     <w:p>
@@ -3766,15 +3571,7 @@
         </w:numPr>
       </w:pPr>
       <w:r>
-        <w:t xml:space="preserve">Inicialitzar un </w:t>
-      </w:r>
-      <w:proofErr w:type="spellStart"/>
-      <w:r>
-        <w:t>socket</w:t>
-      </w:r>
-      <w:proofErr w:type="spellEnd"/>
-      <w:r>
-        <w:t xml:space="preserve"> d’escolta (pel servidor). </w:t>
+        <w:t xml:space="preserve">Inicialitzar un socket d’escolta (pel servidor). </w:t>
       </w:r>
     </w:p>
     <w:p>
@@ -3822,34 +3619,10 @@
         </w:numPr>
       </w:pPr>
       <w:r>
-        <w:t xml:space="preserve">Donat un </w:t>
-      </w:r>
-      <w:proofErr w:type="spellStart"/>
-      <w:r>
-        <w:t>socket</w:t>
-      </w:r>
-      <w:proofErr w:type="spellEnd"/>
-      <w:r>
-        <w:t>, retornar</w:t>
-      </w:r>
-      <w:r>
-        <w:t xml:space="preserve"> la IP i port del propi </w:t>
-      </w:r>
-      <w:proofErr w:type="spellStart"/>
-      <w:r>
-        <w:t>socket</w:t>
-      </w:r>
-      <w:proofErr w:type="spellEnd"/>
-      <w:r>
-        <w:t xml:space="preserve"> i del </w:t>
-      </w:r>
-      <w:proofErr w:type="spellStart"/>
-      <w:r>
-        <w:t>peer</w:t>
-      </w:r>
-      <w:proofErr w:type="spellEnd"/>
-      <w:r>
-        <w:t xml:space="preserve"> connectat.</w:t>
+        <w:t>Donat un socket, retornar</w:t>
+      </w:r>
+      <w:r>
+        <w:t xml:space="preserve"> la IP i port del propi socket i del peer connectat.</w:t>
       </w:r>
     </w:p>
     <w:p>
@@ -3858,24 +3631,14 @@
       </w:pPr>
       <w:r>
         <w:lastRenderedPageBreak/>
-        <w:t xml:space="preserve">Els servei de les capes </w:t>
-      </w:r>
-      <w:proofErr w:type="spellStart"/>
-      <w:r>
-        <w:t>d’Interxarxa</w:t>
-      </w:r>
-      <w:proofErr w:type="spellEnd"/>
-      <w:r>
-        <w:t xml:space="preserve"> IP i de xarxa </w:t>
-      </w:r>
-      <w:proofErr w:type="spellStart"/>
+        <w:t xml:space="preserve">Els servei de les capes d’Interxarxa IP i de xarxa </w:t>
+      </w:r>
       <w:r>
         <w:rPr>
           <w:i/>
         </w:rPr>
         <w:t>Ethernet</w:t>
       </w:r>
-      <w:proofErr w:type="spellEnd"/>
       <w:r>
         <w:t xml:space="preserve"> són:</w:t>
       </w:r>
@@ -3889,11 +3652,7 @@
         </w:numPr>
       </w:pPr>
       <w:r>
-        <w:t xml:space="preserve">El d’IP és portar paquets entres dues estacions d’Internet i el </w:t>
-      </w:r>
-      <w:proofErr w:type="spellStart"/>
-      <w:r>
-        <w:t>d’</w:t>
+        <w:t>El d’IP és portar paquets entres dues estacions d’Internet i el d’</w:t>
       </w:r>
       <w:r>
         <w:rPr>
@@ -3901,18 +3660,15 @@
         </w:rPr>
         <w:t>Ethernet</w:t>
       </w:r>
-      <w:proofErr w:type="spellEnd"/>
       <w:r>
         <w:t xml:space="preserve"> portar paquets entre dues estacions d’una xarxa </w:t>
       </w:r>
-      <w:proofErr w:type="spellStart"/>
       <w:r>
         <w:rPr>
           <w:i/>
         </w:rPr>
         <w:t>Ethernet</w:t>
       </w:r>
-      <w:proofErr w:type="spellEnd"/>
       <w:r>
         <w:t>.</w:t>
       </w:r>
@@ -3999,7 +3755,6 @@
           <w:numId w:val="38"/>
         </w:numPr>
       </w:pPr>
-      <w:proofErr w:type="spellStart"/>
       <w:r>
         <w:rPr>
           <w:b/>
@@ -4007,33 +3762,8 @@
         </w:rPr>
         <w:t>UEBc_DemanaConnexio</w:t>
       </w:r>
-      <w:proofErr w:type="spellEnd"/>
-      <w:r>
-        <w:t xml:space="preserve">: Donada una </w:t>
-      </w:r>
-      <w:proofErr w:type="spellStart"/>
-      <w:r>
-        <w:t>ip</w:t>
-      </w:r>
-      <w:proofErr w:type="spellEnd"/>
-      <w:r>
-        <w:t xml:space="preserve"> i un port de servidor, retorna la </w:t>
-      </w:r>
-      <w:proofErr w:type="spellStart"/>
-      <w:r>
-        <w:t>ip</w:t>
-      </w:r>
-      <w:proofErr w:type="spellEnd"/>
-      <w:r>
-        <w:t xml:space="preserve"> i el port del client, un text de resultat i l’identificador del </w:t>
-      </w:r>
-      <w:proofErr w:type="spellStart"/>
-      <w:r>
-        <w:t>socket</w:t>
-      </w:r>
-      <w:proofErr w:type="spellEnd"/>
-      <w:r>
-        <w:t xml:space="preserve"> TCP connectat, o -1 si ha fallat.</w:t>
+      <w:r>
+        <w:t>: Donada una ip i un port de servidor, retorna la ip i el port del client, un text de resultat i l’identificador del socket TCP connectat, o -1 si ha fallat.</w:t>
       </w:r>
     </w:p>
     <w:p>
@@ -4044,7 +3774,6 @@
           <w:numId w:val="38"/>
         </w:numPr>
       </w:pPr>
-      <w:proofErr w:type="spellStart"/>
       <w:r>
         <w:rPr>
           <w:b/>
@@ -4052,17 +3781,8 @@
         </w:rPr>
         <w:t>UEBc_ObteFitxer</w:t>
       </w:r>
-      <w:proofErr w:type="spellEnd"/>
-      <w:r>
-        <w:t xml:space="preserve">: Donat un </w:t>
-      </w:r>
-      <w:proofErr w:type="spellStart"/>
-      <w:r>
-        <w:t>socket</w:t>
-      </w:r>
-      <w:proofErr w:type="spellEnd"/>
-      <w:r>
-        <w:t>, un nom de fitxer i una longitud del nom, el demana al servidor i retorna el fitxer o l’error i un comentari sobre l’èxit o fracàs de la funció</w:t>
+      <w:r>
+        <w:t>: Donat un socket, un nom de fitxer i una longitud del nom, el demana al servidor i retorna el fitxer o l’error i un comentari sobre l’èxit o fracàs de la funció</w:t>
       </w:r>
     </w:p>
     <w:p>
@@ -4073,7 +3793,6 @@
           <w:numId w:val="38"/>
         </w:numPr>
       </w:pPr>
-      <w:proofErr w:type="spellStart"/>
       <w:r>
         <w:rPr>
           <w:b/>
@@ -4081,17 +3800,8 @@
         </w:rPr>
         <w:t>UEBc_TancaConnexio</w:t>
       </w:r>
-      <w:proofErr w:type="spellEnd"/>
-      <w:r>
-        <w:t xml:space="preserve">: Donat un </w:t>
-      </w:r>
-      <w:proofErr w:type="spellStart"/>
-      <w:r>
-        <w:t>socket</w:t>
-      </w:r>
-      <w:proofErr w:type="spellEnd"/>
-      <w:r>
-        <w:t>, tanca la connexió del client i retorna l’èxit o fracàs de la funció i un comentari sobre aquest.</w:t>
+      <w:r>
+        <w:t>: Donat un socket, tanca la connexió del client i retorna l’èxit o fracàs de la funció i un comentari sobre aquest.</w:t>
       </w:r>
     </w:p>
     <w:p>
@@ -4114,7 +3824,6 @@
           <w:numId w:val="38"/>
         </w:numPr>
       </w:pPr>
-      <w:proofErr w:type="spellStart"/>
       <w:r>
         <w:rPr>
           <w:b/>
@@ -4122,28 +3831,11 @@
         </w:rPr>
         <w:t>UEBs_IniciaServ</w:t>
       </w:r>
-      <w:proofErr w:type="spellEnd"/>
       <w:r>
         <w:t>:</w:t>
       </w:r>
       <w:r>
-        <w:t xml:space="preserve"> Donat un port inicialitza el </w:t>
-      </w:r>
-      <w:proofErr w:type="spellStart"/>
-      <w:r>
-        <w:t>socket</w:t>
-      </w:r>
-      <w:proofErr w:type="spellEnd"/>
-      <w:r>
-        <w:t xml:space="preserve"> </w:t>
-      </w:r>
-      <w:proofErr w:type="spellStart"/>
-      <w:r>
-        <w:t>d’ecolta</w:t>
-      </w:r>
-      <w:proofErr w:type="spellEnd"/>
-      <w:r>
-        <w:t xml:space="preserve"> i retorna l’èxit de la operació, amb un comentari sobre aquest.</w:t>
+        <w:t xml:space="preserve"> Donat un port inicialitza el socket d’ecolta i retorna l’èxit de la operació, amb un comentari sobre aquest.</w:t>
       </w:r>
     </w:p>
     <w:p>
@@ -4154,7 +3846,6 @@
           <w:numId w:val="38"/>
         </w:numPr>
       </w:pPr>
-      <w:proofErr w:type="spellStart"/>
       <w:r>
         <w:rPr>
           <w:b/>
@@ -4162,28 +3853,11 @@
         </w:rPr>
         <w:t>UEBs_AcceptaConnexio</w:t>
       </w:r>
-      <w:proofErr w:type="spellEnd"/>
       <w:r>
         <w:t>:</w:t>
       </w:r>
       <w:r>
-        <w:t xml:space="preserve"> Donat un </w:t>
-      </w:r>
-      <w:proofErr w:type="spellStart"/>
-      <w:r>
-        <w:t>socket</w:t>
-      </w:r>
-      <w:proofErr w:type="spellEnd"/>
-      <w:r>
-        <w:t xml:space="preserve"> d’escolta accepta i retorna IP i port del client i del servidor i el </w:t>
-      </w:r>
-      <w:proofErr w:type="spellStart"/>
-      <w:r>
-        <w:t>socket</w:t>
-      </w:r>
-      <w:proofErr w:type="spellEnd"/>
-      <w:r>
-        <w:t xml:space="preserve"> TCP de connexió. En cas d’error retorna el codi d’error i un comentari.</w:t>
+        <w:t xml:space="preserve"> Donat un socket d’escolta accepta i retorna IP i port del client i del servidor i el socket TCP de connexió. En cas d’error retorna el codi d’error i un comentari.</w:t>
       </w:r>
     </w:p>
     <w:p>
@@ -4194,7 +3868,6 @@
           <w:numId w:val="38"/>
         </w:numPr>
       </w:pPr>
-      <w:proofErr w:type="spellStart"/>
       <w:r>
         <w:rPr>
           <w:b/>
@@ -4202,28 +3875,11 @@
         </w:rPr>
         <w:t>UEBs_ServeixPeticio</w:t>
       </w:r>
-      <w:proofErr w:type="spellEnd"/>
       <w:r>
         <w:t>:</w:t>
       </w:r>
       <w:r>
-        <w:t xml:space="preserve"> Donat un </w:t>
-      </w:r>
-      <w:proofErr w:type="spellStart"/>
-      <w:r>
-        <w:t>socket</w:t>
-      </w:r>
-      <w:proofErr w:type="spellEnd"/>
-      <w:r>
-        <w:t xml:space="preserve"> de connexió, rep la petició, la </w:t>
-      </w:r>
-      <w:proofErr w:type="spellStart"/>
-      <w:r>
-        <w:t>deconstrueix</w:t>
-      </w:r>
-      <w:proofErr w:type="spellEnd"/>
-      <w:r>
-        <w:t>, busca possibles errors (els retorna amb un comentari), construeix la resposta a la petició i l’envia.</w:t>
+        <w:t xml:space="preserve"> Donat un socket de connexió, rep la petició, la deconstrueix, busca possibles errors (els retorna amb un comentari), construeix la resposta a la petició i l’envia.</w:t>
       </w:r>
     </w:p>
     <w:p>
@@ -4247,23 +3903,7 @@
         </w:numPr>
       </w:pPr>
       <w:r>
-        <w:t>Modificacions: rep el paràmetre “</w:t>
-      </w:r>
-      <w:proofErr w:type="spellStart"/>
-      <w:r>
-        <w:t>path</w:t>
-      </w:r>
-      <w:proofErr w:type="spellEnd"/>
-      <w:r>
-        <w:t xml:space="preserve">” per canviar el directori de </w:t>
-      </w:r>
-      <w:proofErr w:type="spellStart"/>
-      <w:r>
-        <w:t>sources</w:t>
-      </w:r>
-      <w:proofErr w:type="spellEnd"/>
-      <w:r>
-        <w:t>.</w:t>
+        <w:t>Modificacions: rep el paràmetre “path” per canviar el directori de sources.</w:t>
       </w:r>
     </w:p>
     <w:p>
@@ -4274,7 +3914,6 @@
           <w:numId w:val="38"/>
         </w:numPr>
       </w:pPr>
-      <w:proofErr w:type="spellStart"/>
       <w:r>
         <w:rPr>
           <w:b/>
@@ -4282,20 +3921,11 @@
         </w:rPr>
         <w:t>UEBs_TencaConnexio</w:t>
       </w:r>
-      <w:proofErr w:type="spellEnd"/>
       <w:r>
         <w:t>:</w:t>
       </w:r>
       <w:r>
-        <w:t xml:space="preserve"> Donat un </w:t>
-      </w:r>
-      <w:proofErr w:type="spellStart"/>
-      <w:r>
-        <w:t>socket</w:t>
-      </w:r>
-      <w:proofErr w:type="spellEnd"/>
-      <w:r>
-        <w:t>, tanca la connexió del servidor i retorna l’èxit o fracàs de la funció i un comentari sobre aquest.</w:t>
+        <w:t xml:space="preserve"> Donat un socket, tanca la connexió del servidor i retorna l’èxit o fracàs de la funció i un comentari sobre aquest.</w:t>
       </w:r>
     </w:p>
     <w:p>
@@ -4324,25 +3954,21 @@
       <w:r>
         <w:t xml:space="preserve">La capa de transport TCP es troba dins el Sistema Operatiu (S.O.) i la seva interfície es coneix com la interfície de </w:t>
       </w:r>
-      <w:proofErr w:type="spellStart"/>
       <w:r>
         <w:rPr>
           <w:i/>
         </w:rPr>
         <w:t>sockets</w:t>
       </w:r>
-      <w:proofErr w:type="spellEnd"/>
       <w:r>
         <w:t xml:space="preserve"> TCP. Però en lloc de fer servir la interfície “original” de </w:t>
       </w:r>
-      <w:proofErr w:type="spellStart"/>
       <w:r>
         <w:rPr>
           <w:i/>
         </w:rPr>
         <w:t>sockets</w:t>
       </w:r>
-      <w:proofErr w:type="spellEnd"/>
       <w:r>
         <w:t xml:space="preserve"> TCP, a sobre seu s’ha construït una “nova” interfície, més senzilla de fer servir. </w:t>
       </w:r>
@@ -4356,15 +3982,7 @@
         <w:t xml:space="preserve"> “nova”</w:t>
       </w:r>
       <w:r>
-        <w:t xml:space="preserve"> interfície de la capa TCP, </w:t>
-      </w:r>
-      <w:proofErr w:type="spellStart"/>
-      <w:r>
-        <w:t>tTCP</w:t>
-      </w:r>
-      <w:proofErr w:type="spellEnd"/>
-      <w:r>
-        <w:t>, són les següents:</w:t>
+        <w:t xml:space="preserve"> interfície de la capa TCP, tTCP, són les següents:</w:t>
       </w:r>
     </w:p>
     <w:p>
@@ -4375,7 +3993,6 @@
           <w:numId w:val="39"/>
         </w:numPr>
       </w:pPr>
-      <w:proofErr w:type="spellStart"/>
       <w:r>
         <w:rPr>
           <w:b/>
@@ -4383,17 +4000,8 @@
         </w:rPr>
         <w:t>TCP_CreaSockClient</w:t>
       </w:r>
-      <w:proofErr w:type="spellEnd"/>
-      <w:r>
-        <w:t xml:space="preserve">: Donada una adreça IP i un port, crea un </w:t>
-      </w:r>
-      <w:proofErr w:type="spellStart"/>
-      <w:r>
-        <w:t>socket</w:t>
-      </w:r>
-      <w:proofErr w:type="spellEnd"/>
-      <w:r>
-        <w:t xml:space="preserve"> i el retorna.</w:t>
+      <w:r>
+        <w:t>: Donada una adreça IP i un port, crea un socket i el retorna.</w:t>
       </w:r>
     </w:p>
     <w:p>
@@ -4404,7 +4012,6 @@
           <w:numId w:val="39"/>
         </w:numPr>
       </w:pPr>
-      <w:proofErr w:type="spellStart"/>
       <w:r>
         <w:rPr>
           <w:b/>
@@ -4412,17 +4019,8 @@
         </w:rPr>
         <w:t>TCP_CreaSockServidor</w:t>
       </w:r>
-      <w:proofErr w:type="spellEnd"/>
-      <w:r>
-        <w:t xml:space="preserve">: Donada una IP i un port, crea un </w:t>
-      </w:r>
-      <w:proofErr w:type="spellStart"/>
-      <w:r>
-        <w:t>socket</w:t>
-      </w:r>
-      <w:proofErr w:type="spellEnd"/>
-      <w:r>
-        <w:t xml:space="preserve"> d’escolta i el retorna.</w:t>
+      <w:r>
+        <w:t>: Donada una IP i un port, crea un socket d’escolta i el retorna.</w:t>
       </w:r>
     </w:p>
     <w:p>
@@ -4433,7 +4031,6 @@
           <w:numId w:val="39"/>
         </w:numPr>
       </w:pPr>
-      <w:proofErr w:type="spellStart"/>
       <w:r>
         <w:rPr>
           <w:b/>
@@ -4441,25 +4038,8 @@
         </w:rPr>
         <w:t>TCP_DemanaConnexio</w:t>
       </w:r>
-      <w:proofErr w:type="spellEnd"/>
-      <w:r>
-        <w:t xml:space="preserve">: Donat un </w:t>
-      </w:r>
-      <w:proofErr w:type="spellStart"/>
-      <w:r>
-        <w:t>socket</w:t>
-      </w:r>
-      <w:proofErr w:type="spellEnd"/>
-      <w:r>
-        <w:t xml:space="preserve">, una IP i un port, es demana una connexió mitjançant el </w:t>
-      </w:r>
-      <w:proofErr w:type="spellStart"/>
-      <w:r>
-        <w:t>socket</w:t>
-      </w:r>
-      <w:proofErr w:type="spellEnd"/>
-      <w:r>
-        <w:t xml:space="preserve"> prèviament creat i es retorna el descriptor de la connexió establerta.</w:t>
+      <w:r>
+        <w:t>: Donat un socket, una IP i un port, es demana una connexió mitjançant el socket prèviament creat i es retorna el descriptor de la connexió establerta.</w:t>
       </w:r>
     </w:p>
     <w:p>
@@ -4470,7 +4050,6 @@
           <w:numId w:val="39"/>
         </w:numPr>
       </w:pPr>
-      <w:proofErr w:type="spellStart"/>
       <w:r>
         <w:rPr>
           <w:b/>
@@ -4478,17 +4057,8 @@
         </w:rPr>
         <w:t>TCP_AcceptaConnexio</w:t>
       </w:r>
-      <w:proofErr w:type="spellEnd"/>
-      <w:r>
-        <w:t xml:space="preserve">: Donat un </w:t>
-      </w:r>
-      <w:proofErr w:type="spellStart"/>
-      <w:r>
-        <w:t>socket</w:t>
-      </w:r>
-      <w:proofErr w:type="spellEnd"/>
-      <w:r>
-        <w:t xml:space="preserve"> d’escolta, el servidor espera a rebre una connexió i, un cop establerta i acceptada, retorna el descriptor d’aquesta nova connexió.</w:t>
+      <w:r>
+        <w:t>: Donat un socket d’escolta, el servidor espera a rebre una connexió i, un cop establerta i acceptada, retorna el descriptor d’aquesta nova connexió.</w:t>
       </w:r>
     </w:p>
     <w:p>
@@ -4499,7 +4069,6 @@
           <w:numId w:val="39"/>
         </w:numPr>
       </w:pPr>
-      <w:proofErr w:type="spellStart"/>
       <w:r>
         <w:rPr>
           <w:b/>
@@ -4507,7 +4076,6 @@
         </w:rPr>
         <w:t>TCP_Envia</w:t>
       </w:r>
-      <w:proofErr w:type="spellEnd"/>
       <w:r>
         <w:t>: Donat un descriptor, envia una seqüència de bytes pel descriptor.</w:t>
       </w:r>
@@ -4520,7 +4088,6 @@
           <w:numId w:val="39"/>
         </w:numPr>
       </w:pPr>
-      <w:proofErr w:type="spellStart"/>
       <w:r>
         <w:rPr>
           <w:b/>
@@ -4528,7 +4095,6 @@
         </w:rPr>
         <w:t>TCP_Rep</w:t>
       </w:r>
-      <w:proofErr w:type="spellEnd"/>
       <w:r>
         <w:t>: Donat un descriptor, rep una seqüència de bytes pel descriptor.</w:t>
       </w:r>
@@ -4541,7 +4107,6 @@
           <w:numId w:val="39"/>
         </w:numPr>
       </w:pPr>
-      <w:proofErr w:type="spellStart"/>
       <w:r>
         <w:rPr>
           <w:b/>
@@ -4549,17 +4114,8 @@
         </w:rPr>
         <w:t>TCP_TancaSock</w:t>
       </w:r>
-      <w:proofErr w:type="spellEnd"/>
-      <w:r>
-        <w:t xml:space="preserve">: Tanca el </w:t>
-      </w:r>
-      <w:proofErr w:type="spellStart"/>
-      <w:r>
-        <w:t>socket</w:t>
-      </w:r>
-      <w:proofErr w:type="spellEnd"/>
-      <w:r>
-        <w:t xml:space="preserve"> o descriptor passat per paràmetre.</w:t>
+      <w:r>
+        <w:t>: Tanca el socket o descriptor passat per paràmetre.</w:t>
       </w:r>
     </w:p>
     <w:p>
@@ -4570,7 +4126,6 @@
           <w:numId w:val="39"/>
         </w:numPr>
       </w:pPr>
-      <w:proofErr w:type="spellStart"/>
       <w:r>
         <w:rPr>
           <w:b/>
@@ -4579,25 +4134,8 @@
         <w:lastRenderedPageBreak/>
         <w:t>TCP_TrobaAdrSockRem</w:t>
       </w:r>
-      <w:proofErr w:type="spellEnd"/>
-      <w:r>
-        <w:t xml:space="preserve">: Donat un </w:t>
-      </w:r>
-      <w:proofErr w:type="spellStart"/>
-      <w:r>
-        <w:t>socket</w:t>
-      </w:r>
-      <w:proofErr w:type="spellEnd"/>
-      <w:r>
-        <w:t xml:space="preserve"> connectat, retorna l’adreça del </w:t>
-      </w:r>
-      <w:proofErr w:type="spellStart"/>
-      <w:r>
-        <w:t>socket</w:t>
-      </w:r>
-      <w:proofErr w:type="spellEnd"/>
-      <w:r>
-        <w:t xml:space="preserve"> remot amb qui està connectat.</w:t>
+      <w:r>
+        <w:t>: Donat un socket connectat, retorna l’adreça del socket remot amb qui està connectat.</w:t>
       </w:r>
     </w:p>
     <w:p>
@@ -4608,7 +4146,6 @@
           <w:numId w:val="39"/>
         </w:numPr>
       </w:pPr>
-      <w:proofErr w:type="spellStart"/>
       <w:r>
         <w:rPr>
           <w:b/>
@@ -4616,25 +4153,8 @@
         </w:rPr>
         <w:t>TCP_TrobaAdrSockLoc</w:t>
       </w:r>
-      <w:proofErr w:type="spellEnd"/>
-      <w:r>
-        <w:t xml:space="preserve">: Donat un </w:t>
-      </w:r>
-      <w:proofErr w:type="spellStart"/>
-      <w:r>
-        <w:t>socket</w:t>
-      </w:r>
-      <w:proofErr w:type="spellEnd"/>
-      <w:r>
-        <w:t xml:space="preserve"> connectat, retorna l’adreça local del propi </w:t>
-      </w:r>
-      <w:proofErr w:type="spellStart"/>
-      <w:r>
-        <w:t>socket</w:t>
-      </w:r>
-      <w:proofErr w:type="spellEnd"/>
-      <w:r>
-        <w:t>.</w:t>
+      <w:r>
+        <w:t>: Donat un socket connectat, retorna l’adreça local del propi socket.</w:t>
       </w:r>
     </w:p>
     <w:p>
@@ -4645,7 +4165,6 @@
           <w:numId w:val="39"/>
         </w:numPr>
       </w:pPr>
-      <w:proofErr w:type="spellStart"/>
       <w:r>
         <w:rPr>
           <w:b/>
@@ -4653,7 +4172,6 @@
         </w:rPr>
         <w:t>T_ObteTextRes</w:t>
       </w:r>
-      <w:proofErr w:type="spellEnd"/>
       <w:r>
         <w:t>: Donat un codi d’error, retorna el missatge d’error que descriu el codi.</w:t>
       </w:r>
@@ -4676,17 +4194,8 @@
         <w:tab/>
       </w:r>
       <w:r>
-        <w:t xml:space="preserve">Les interfícies de les capes </w:t>
-      </w:r>
-      <w:proofErr w:type="spellStart"/>
-      <w:r>
-        <w:t>d’Interxarxa</w:t>
-      </w:r>
-      <w:proofErr w:type="spellEnd"/>
-      <w:r>
-        <w:t xml:space="preserve"> IP i xarxa </w:t>
-      </w:r>
-      <w:proofErr w:type="spellStart"/>
+        <w:t xml:space="preserve">Les interfícies de les capes d’Interxarxa IP i xarxa </w:t>
+      </w:r>
       <w:r>
         <w:rPr>
           <w:i/>
@@ -4694,44 +4203,19 @@
         <w:t>Ethernet</w:t>
       </w:r>
       <w:bookmarkEnd w:id="15"/>
-      <w:proofErr w:type="spellEnd"/>
-    </w:p>
-    <w:p>
-      <w:pPr>
-        <w:pStyle w:val="pBasic"/>
-      </w:pPr>
-      <w:r>
-        <w:t xml:space="preserve">La interfície de la capa </w:t>
-      </w:r>
-      <w:proofErr w:type="spellStart"/>
-      <w:r>
-        <w:t>d’Interxarxa</w:t>
-      </w:r>
-      <w:proofErr w:type="spellEnd"/>
-      <w:r>
-        <w:t xml:space="preserve"> IP no la coneixem</w:t>
+    </w:p>
+    <w:p>
+      <w:pPr>
+        <w:pStyle w:val="pBasic"/>
+      </w:pPr>
+      <w:r>
+        <w:t>La interfície de la capa d’Interxarxa IP no la coneixem</w:t>
       </w:r>
       <w:r>
         <w:t xml:space="preserve"> exactament</w:t>
       </w:r>
       <w:r>
-        <w:t xml:space="preserve">, es troba dins del S.O., però podem suposar que seria de l’estil </w:t>
-      </w:r>
-      <w:proofErr w:type="spellStart"/>
-      <w:r>
-        <w:t>IP_Envia</w:t>
-      </w:r>
-      <w:proofErr w:type="spellEnd"/>
-      <w:r>
-        <w:t xml:space="preserve">() i </w:t>
-      </w:r>
-      <w:proofErr w:type="spellStart"/>
-      <w:r>
-        <w:t>IP_Rep</w:t>
-      </w:r>
-      <w:proofErr w:type="spellEnd"/>
-      <w:r>
-        <w:t>().</w:t>
+        <w:t>, es troba dins del S.O., però podem suposar que seria de l’estil IP_Envia() i IP_Rep().</w:t>
       </w:r>
     </w:p>
     <w:p>
@@ -4741,14 +4225,12 @@
       <w:r>
         <w:t xml:space="preserve">La interfície de la capa de xarxa </w:t>
       </w:r>
-      <w:proofErr w:type="spellStart"/>
       <w:r>
         <w:rPr>
           <w:i/>
         </w:rPr>
         <w:t>Ethernet</w:t>
       </w:r>
-      <w:proofErr w:type="spellEnd"/>
       <w:r>
         <w:t xml:space="preserve"> tampoc no la coneixem</w:t>
       </w:r>
@@ -4756,23 +4238,7 @@
         <w:t xml:space="preserve"> exactament</w:t>
       </w:r>
       <w:r>
-        <w:t xml:space="preserve">, es troba dins del S.O., però podem suposar que seria de l’estil </w:t>
-      </w:r>
-      <w:proofErr w:type="spellStart"/>
-      <w:r>
-        <w:t>Eth_Envia</w:t>
-      </w:r>
-      <w:proofErr w:type="spellEnd"/>
-      <w:r>
-        <w:t xml:space="preserve">() i </w:t>
-      </w:r>
-      <w:proofErr w:type="spellStart"/>
-      <w:r>
-        <w:t>Eth_Rep</w:t>
-      </w:r>
-      <w:proofErr w:type="spellEnd"/>
-      <w:r>
-        <w:t>().</w:t>
+        <w:t>, es troba dins del S.O., però podem suposar que seria de l’estil Eth_Envia() i Eth_Rep().</w:t>
       </w:r>
     </w:p>
     <w:p>
@@ -4789,35 +4255,23 @@
       <w:r>
         <w:t xml:space="preserve">Els protocols de les capes i els </w:t>
       </w:r>
-      <w:proofErr w:type="spellStart"/>
       <w:r>
         <w:rPr>
           <w:i/>
         </w:rPr>
         <w:t>sockets</w:t>
       </w:r>
-      <w:proofErr w:type="spellEnd"/>
       <w:r>
         <w:t xml:space="preserve"> TCP (estudi amb </w:t>
       </w:r>
-      <w:proofErr w:type="spellStart"/>
       <w:r>
         <w:rPr>
           <w:i/>
         </w:rPr>
         <w:t>Wireshark</w:t>
       </w:r>
-      <w:proofErr w:type="spellEnd"/>
-      <w:r>
-        <w:t xml:space="preserve"> i “</w:t>
-      </w:r>
-      <w:proofErr w:type="spellStart"/>
-      <w:r>
-        <w:t>ss</w:t>
-      </w:r>
-      <w:proofErr w:type="spellEnd"/>
-      <w:r>
-        <w:t>”)</w:t>
+      <w:r>
+        <w:t xml:space="preserve"> i “ss”)</w:t>
       </w:r>
       <w:bookmarkEnd w:id="14"/>
       <w:bookmarkEnd w:id="16"/>
@@ -4855,7 +4309,6 @@
         </w:rPr>
         <w:t xml:space="preserve"> el seu protocol, és a dir, el nom, el significat, el format i la seqüència temporal dels seus missatges. Quant a les seqüències temporals, feu-les en casos concrets, en els 2 casos corresponents a l’estudi de l’aplicació amb l’analitzador de protocols </w:t>
       </w:r>
-      <w:proofErr w:type="spellStart"/>
       <w:r>
         <w:rPr>
           <w:i/>
@@ -4863,26 +4316,11 @@
         </w:rPr>
         <w:t>Wireshark</w:t>
       </w:r>
-      <w:proofErr w:type="spellEnd"/>
-      <w:r>
-        <w:rPr>
-          <w:color w:val="FF0000"/>
-        </w:rPr>
-        <w:t xml:space="preserve"> i la comanda de xarxa “</w:t>
-      </w:r>
-      <w:proofErr w:type="spellStart"/>
-      <w:r>
-        <w:rPr>
-          <w:color w:val="FF0000"/>
-        </w:rPr>
-        <w:t>ss</w:t>
-      </w:r>
-      <w:proofErr w:type="spellEnd"/>
-      <w:r>
-        <w:rPr>
-          <w:color w:val="FF0000"/>
-        </w:rPr>
-        <w:t xml:space="preserve">” que es va proposar fer a classe (cas 1: el C demana /imatges/px.png, que existeix al S; cas 2: el C demana /noexisteix.html, que no existeix al S); per dibuixar les seqüencies, feu servir la “plantilla” </w:t>
+      <w:r>
+        <w:rPr>
+          <w:color w:val="FF0000"/>
+        </w:rPr>
+        <w:t xml:space="preserve"> i la comanda de xarxa “ss” que es va proposar fer a classe (cas 1: el C demana /imatges/px.png, que existeix al S; cas 2: el C demana /noexisteix.html, que no existeix al S); per dibuixar les seqüencies, feu servir la “plantilla” </w:t>
       </w:r>
       <w:r>
         <w:rPr>
@@ -4897,7 +4335,6 @@
         </w:rPr>
         <w:t xml:space="preserve">que es troba al </w:t>
       </w:r>
-      <w:proofErr w:type="spellStart"/>
       <w:r>
         <w:rPr>
           <w:i/>
@@ -4905,7 +4342,6 @@
         </w:rPr>
         <w:t>Moodle</w:t>
       </w:r>
-      <w:proofErr w:type="spellEnd"/>
       <w:r>
         <w:rPr>
           <w:color w:val="FF0000"/>
@@ -4928,14 +4364,12 @@
       <w:r>
         <w:t xml:space="preserve">El protocol de la capa d’aplicació de UEB (estudi amb </w:t>
       </w:r>
-      <w:proofErr w:type="spellStart"/>
       <w:r>
         <w:rPr>
           <w:i/>
         </w:rPr>
         <w:t>Wireshark</w:t>
       </w:r>
-      <w:proofErr w:type="spellEnd"/>
       <w:r>
         <w:t>)</w:t>
       </w:r>
@@ -5094,7 +4528,6 @@
         </w:rPr>
         <w:t xml:space="preserve">que es troba al </w:t>
       </w:r>
-      <w:proofErr w:type="spellStart"/>
       <w:r>
         <w:rPr>
           <w:i/>
@@ -5102,7 +4535,6 @@
         </w:rPr>
         <w:t>Moodle</w:t>
       </w:r>
-      <w:proofErr w:type="spellEnd"/>
       <w:r>
         <w:rPr>
           <w:color w:val="FF0000"/>
@@ -5223,14 +4655,12 @@
       <w:r>
         <w:t xml:space="preserve">amb </w:t>
       </w:r>
-      <w:proofErr w:type="spellStart"/>
       <w:r>
         <w:rPr>
           <w:i/>
         </w:rPr>
         <w:t>Wireshark</w:t>
       </w:r>
-      <w:proofErr w:type="spellEnd"/>
       <w:r>
         <w:t xml:space="preserve"> (veure les captures adjuntes) es mostra a la Fig. 4.</w:t>
       </w:r>
@@ -5302,14 +4732,12 @@
       <w:r>
         <w:t xml:space="preserve">amb </w:t>
       </w:r>
-      <w:proofErr w:type="spellStart"/>
       <w:r>
         <w:rPr>
           <w:i/>
         </w:rPr>
         <w:t>Wireshark</w:t>
       </w:r>
-      <w:proofErr w:type="spellEnd"/>
       <w:r>
         <w:t xml:space="preserve"> (veure les captures adjuntes) es mostra a la Fig. 5.</w:t>
       </w:r>
@@ -5378,14 +4806,12 @@
       <w:r>
         <w:t xml:space="preserve">El protocol de la capa de transport TCP (estudi amb </w:t>
       </w:r>
-      <w:proofErr w:type="spellStart"/>
       <w:r>
         <w:rPr>
           <w:i/>
         </w:rPr>
         <w:t>Wireshark</w:t>
       </w:r>
-      <w:proofErr w:type="spellEnd"/>
       <w:r>
         <w:t>)</w:t>
       </w:r>
@@ -5514,7 +4940,6 @@
         </w:rPr>
         <w:t xml:space="preserve">que es troba al </w:t>
       </w:r>
-      <w:proofErr w:type="spellStart"/>
       <w:r>
         <w:rPr>
           <w:i/>
@@ -5522,7 +4947,6 @@
         </w:rPr>
         <w:t>Moodle</w:t>
       </w:r>
-      <w:proofErr w:type="spellEnd"/>
       <w:r>
         <w:rPr>
           <w:color w:val="FF0000"/>
@@ -5707,21 +5131,7 @@
         <w:rPr>
           <w:color w:val="FF0000"/>
         </w:rPr>
-        <w:t>PUEB (</w:t>
-      </w:r>
-      <w:proofErr w:type="spellStart"/>
-      <w:r>
-        <w:rPr>
-          <w:color w:val="FF0000"/>
-        </w:rPr>
-        <w:t>p.e</w:t>
-      </w:r>
-      <w:proofErr w:type="spellEnd"/>
-      <w:r>
-        <w:rPr>
-          <w:color w:val="FF0000"/>
-        </w:rPr>
-        <w:t xml:space="preserve">., dieu “el missatge TCP xxx porta a dins el 1r fragment del missatge PUEB </w:t>
+        <w:t xml:space="preserve">PUEB (p.e., dieu “el missatge TCP xxx porta a dins el 1r fragment del missatge PUEB </w:t>
       </w:r>
       <w:r>
         <w:rPr>
@@ -5754,7 +5164,6 @@
         </w:rPr>
         <w:t xml:space="preserve">que es troba al </w:t>
       </w:r>
-      <w:proofErr w:type="spellStart"/>
       <w:r>
         <w:rPr>
           <w:i/>
@@ -5762,7 +5171,6 @@
         </w:rPr>
         <w:t>Moodle</w:t>
       </w:r>
-      <w:proofErr w:type="spellEnd"/>
       <w:r>
         <w:rPr>
           <w:color w:val="FF0000"/>
@@ -5833,14 +5241,12 @@
       <w:r>
         <w:t xml:space="preserve">es mostra a la Fig. 6 (el tipus de paquet s’indica amb els bits o </w:t>
       </w:r>
-      <w:proofErr w:type="spellStart"/>
       <w:r>
         <w:rPr>
           <w:i/>
         </w:rPr>
         <w:t>flags</w:t>
       </w:r>
-      <w:proofErr w:type="spellEnd"/>
       <w:r>
         <w:t>, principalment SYN, FIN i ACK).</w:t>
       </w:r>
@@ -5965,14 +5371,12 @@
       <w:r>
         <w:t xml:space="preserve">amb </w:t>
       </w:r>
-      <w:proofErr w:type="spellStart"/>
       <w:r>
         <w:rPr>
           <w:i/>
         </w:rPr>
         <w:t>Wireshark</w:t>
       </w:r>
-      <w:proofErr w:type="spellEnd"/>
       <w:r>
         <w:t xml:space="preserve"> (veure les captures adjuntes) es mostra a la Fig. </w:t>
       </w:r>
@@ -6053,14 +5457,12 @@
       <w:r>
         <w:t xml:space="preserve">amb </w:t>
       </w:r>
-      <w:proofErr w:type="spellStart"/>
       <w:r>
         <w:rPr>
           <w:i/>
         </w:rPr>
         <w:t>Wireshark</w:t>
       </w:r>
-      <w:proofErr w:type="spellEnd"/>
       <w:r>
         <w:t xml:space="preserve"> (veure les captures adjuntes) es mostra a la Fig. 8.</w:t>
       </w:r>
@@ -6126,17 +5528,8 @@
         <w:tab/>
       </w:r>
       <w:r>
-        <w:t xml:space="preserve">Els protocols de les capes </w:t>
-      </w:r>
-      <w:proofErr w:type="spellStart"/>
-      <w:r>
-        <w:t>d’Interxarxa</w:t>
-      </w:r>
-      <w:proofErr w:type="spellEnd"/>
-      <w:r>
-        <w:t xml:space="preserve"> IP i xarxa </w:t>
-      </w:r>
-      <w:proofErr w:type="spellStart"/>
+        <w:t xml:space="preserve">Els protocols de les capes d’Interxarxa IP i xarxa </w:t>
+      </w:r>
       <w:r>
         <w:rPr>
           <w:i/>
@@ -6145,7 +5538,6 @@
       </w:r>
       <w:bookmarkEnd w:id="21"/>
       <w:bookmarkEnd w:id="22"/>
-      <w:proofErr w:type="spellEnd"/>
     </w:p>
     <w:p>
       <w:pPr>
@@ -6296,14 +5688,12 @@
       <w:r>
         <w:t xml:space="preserve">En el protocol </w:t>
       </w:r>
-      <w:proofErr w:type="spellStart"/>
       <w:r>
         <w:rPr>
           <w:i/>
         </w:rPr>
         <w:t>Ethernet</w:t>
       </w:r>
-      <w:proofErr w:type="spellEnd"/>
       <w:r>
         <w:t xml:space="preserve"> [</w:t>
       </w:r>
@@ -6313,14 +5703,12 @@
       <w:r>
         <w:t xml:space="preserve">] només hi ha un tipus de paquet, el paquet </w:t>
       </w:r>
-      <w:proofErr w:type="spellStart"/>
       <w:r>
         <w:rPr>
           <w:i/>
         </w:rPr>
         <w:t>Ethernet</w:t>
       </w:r>
-      <w:proofErr w:type="spellEnd"/>
       <w:r>
         <w:t xml:space="preserve">. </w:t>
       </w:r>
@@ -6334,11 +5722,7 @@
         <w:t xml:space="preserve"> </w:t>
       </w:r>
       <w:r>
-        <w:t xml:space="preserve">del paquet MAC </w:t>
-      </w:r>
-      <w:proofErr w:type="spellStart"/>
-      <w:r>
-        <w:t>d’</w:t>
+        <w:t>del paquet MAC d’</w:t>
       </w:r>
       <w:r>
         <w:rPr>
@@ -6346,7 +5730,6 @@
         </w:rPr>
         <w:t>Ethernet</w:t>
       </w:r>
-      <w:proofErr w:type="spellEnd"/>
       <w:r>
         <w:t xml:space="preserve"> es mostra a la Fig. 10.</w:t>
       </w:r>
@@ -6430,11 +5813,7 @@
         <w:t xml:space="preserve">: Format </w:t>
       </w:r>
       <w:r>
-        <w:t xml:space="preserve">del paquet MAC </w:t>
-      </w:r>
-      <w:proofErr w:type="spellStart"/>
-      <w:r>
-        <w:t>d’</w:t>
+        <w:t>del paquet MAC d’</w:t>
       </w:r>
       <w:r>
         <w:rPr>
@@ -6442,7 +5821,6 @@
         </w:rPr>
         <w:t>Ethernet</w:t>
       </w:r>
-      <w:proofErr w:type="spellEnd"/>
       <w:r>
         <w:t>.</w:t>
       </w:r>
@@ -6459,25 +5837,21 @@
       <w:r>
         <w:t xml:space="preserve">La seqüència temporal dels paquets </w:t>
       </w:r>
-      <w:proofErr w:type="spellStart"/>
       <w:r>
         <w:rPr>
           <w:i/>
         </w:rPr>
         <w:t>Ethernet</w:t>
       </w:r>
-      <w:proofErr w:type="spellEnd"/>
       <w:r>
         <w:t xml:space="preserve"> no cal dibuixar-la: un paquet </w:t>
       </w:r>
-      <w:proofErr w:type="spellStart"/>
       <w:r>
         <w:rPr>
           <w:i/>
         </w:rPr>
         <w:t>Ethernet</w:t>
       </w:r>
-      <w:proofErr w:type="spellEnd"/>
       <w:r>
         <w:t xml:space="preserve"> porta a dins un paquet IP, és 1 a 1, i la </w:t>
       </w:r>
@@ -6490,14 +5864,12 @@
       <w:r>
         <w:t xml:space="preserve">(però posant-hi </w:t>
       </w:r>
-      <w:proofErr w:type="spellStart"/>
       <w:r>
         <w:rPr>
           <w:i/>
         </w:rPr>
         <w:t>Ethernet</w:t>
       </w:r>
-      <w:proofErr w:type="spellEnd"/>
       <w:r>
         <w:t>)</w:t>
       </w:r>
@@ -6526,14 +5898,12 @@
       <w:r>
         <w:t xml:space="preserve">L’encapsulació de protocols (estudi amb </w:t>
       </w:r>
-      <w:proofErr w:type="spellStart"/>
       <w:r>
         <w:rPr>
           <w:i/>
         </w:rPr>
         <w:t>Wireshark</w:t>
       </w:r>
-      <w:proofErr w:type="spellEnd"/>
       <w:r>
         <w:t>)</w:t>
       </w:r>
@@ -6612,7 +5982,6 @@
         </w:rPr>
         <w:t xml:space="preserve"> va a dins d’1 missatge IP que va a dins d’un missatge </w:t>
       </w:r>
-      <w:proofErr w:type="spellStart"/>
       <w:r>
         <w:rPr>
           <w:i/>
@@ -6620,7 +5989,6 @@
         </w:rPr>
         <w:t>Ethernet</w:t>
       </w:r>
-      <w:proofErr w:type="spellEnd"/>
       <w:r>
         <w:rPr>
           <w:color w:val="FF0000"/>
@@ -6631,21 +5999,7 @@
         <w:rPr>
           <w:color w:val="FF0000"/>
         </w:rPr>
-        <w:t>(escriviu-la com “</w:t>
-      </w:r>
-      <w:proofErr w:type="spellStart"/>
-      <w:r>
-        <w:rPr>
-          <w:color w:val="FF0000"/>
-        </w:rPr>
-        <w:t>c+i</w:t>
-      </w:r>
-      <w:proofErr w:type="spellEnd"/>
-      <w:r>
-        <w:rPr>
-          <w:color w:val="FF0000"/>
-        </w:rPr>
-        <w:t>”, on “c” és la longitud de la capçalera i “i” la de la informació</w:t>
+        <w:t>(escriviu-la com “c+i”, on “c” és la longitud de la capçalera i “i” la de la informació</w:t>
       </w:r>
       <w:r>
         <w:rPr>
@@ -6661,14 +6015,12 @@
       <w:r>
         <w:t xml:space="preserve">De l’estudi fet amb </w:t>
       </w:r>
-      <w:proofErr w:type="spellStart"/>
       <w:r>
         <w:rPr>
           <w:i/>
         </w:rPr>
         <w:t>Wireshark</w:t>
       </w:r>
-      <w:proofErr w:type="spellEnd"/>
       <w:r>
         <w:t xml:space="preserve"> </w:t>
       </w:r>
@@ -6718,15 +6070,7 @@
         <w:t xml:space="preserve">. La llista de missatges de protocols i la seva longitud </w:t>
       </w:r>
       <w:r>
-        <w:t>(escrita com “</w:t>
-      </w:r>
-      <w:proofErr w:type="spellStart"/>
-      <w:r>
-        <w:t>c+i</w:t>
-      </w:r>
-      <w:proofErr w:type="spellEnd"/>
-      <w:r>
-        <w:t>”, on “c” és la longitud de la capçalera i “i” la de la informació) és la següent:</w:t>
+        <w:t>(escrita com “c+i”, on “c” és la longitud de la capçalera i “i” la de la informació) és la següent:</w:t>
       </w:r>
     </w:p>
     <w:p>
@@ -6780,14 +6124,12 @@
       <w:r>
         <w:t xml:space="preserve">ACK amb </w:t>
       </w:r>
-      <w:proofErr w:type="spellStart"/>
       <w:r>
         <w:rPr>
           <w:i/>
         </w:rPr>
         <w:t>info</w:t>
       </w:r>
-      <w:proofErr w:type="spellEnd"/>
       <w:r>
         <w:t xml:space="preserve">: </w:t>
       </w:r>
@@ -7074,11 +6416,7 @@
         </w:numPr>
       </w:pPr>
       <w:r>
-        <w:t xml:space="preserve">MAC </w:t>
-      </w:r>
-      <w:proofErr w:type="spellStart"/>
-      <w:r>
-        <w:t>d’</w:t>
+        <w:t>MAC d’</w:t>
       </w:r>
       <w:r>
         <w:rPr>
@@ -7086,7 +6424,6 @@
         </w:rPr>
         <w:t>Ethernet</w:t>
       </w:r>
-      <w:proofErr w:type="spellEnd"/>
       <w:r>
         <w:t xml:space="preserve"> *: </w:t>
       </w:r>
@@ -7121,14 +6458,12 @@
       <w:r>
         <w:t xml:space="preserve">Com que </w:t>
       </w:r>
-      <w:proofErr w:type="spellStart"/>
       <w:r>
         <w:rPr>
           <w:i/>
         </w:rPr>
         <w:t>Wireshark</w:t>
       </w:r>
-      <w:proofErr w:type="spellEnd"/>
       <w:r>
         <w:t xml:space="preserve"> no mostra el camp CRC de 4 </w:t>
       </w:r>
@@ -7139,11 +6474,7 @@
         <w:t>bytes</w:t>
       </w:r>
       <w:r>
-        <w:t xml:space="preserve"> del paquet MAC </w:t>
-      </w:r>
-      <w:proofErr w:type="spellStart"/>
-      <w:r>
-        <w:t>d’</w:t>
+        <w:t xml:space="preserve"> del paquet MAC d’</w:t>
       </w:r>
       <w:r>
         <w:rPr>
@@ -7151,7 +6482,6 @@
         </w:rPr>
         <w:t>Ethernet</w:t>
       </w:r>
-      <w:proofErr w:type="spellEnd"/>
       <w:r>
         <w:t>, cal afegir-lo</w:t>
       </w:r>
@@ -7177,24 +6507,14 @@
       <w:r>
         <w:t xml:space="preserve">Els </w:t>
       </w:r>
-      <w:proofErr w:type="spellStart"/>
       <w:r>
         <w:rPr>
           <w:i/>
         </w:rPr>
         <w:t>sockets</w:t>
       </w:r>
-      <w:proofErr w:type="spellEnd"/>
-      <w:r>
-        <w:t xml:space="preserve"> TCP de l’aplicació (estudi amb “</w:t>
-      </w:r>
-      <w:proofErr w:type="spellStart"/>
-      <w:r>
-        <w:t>ss</w:t>
-      </w:r>
-      <w:proofErr w:type="spellEnd"/>
-      <w:r>
-        <w:t>”)</w:t>
+      <w:r>
+        <w:t xml:space="preserve"> TCP de l’aplicació (estudi amb “ss”)</w:t>
       </w:r>
       <w:bookmarkEnd w:id="24"/>
       <w:bookmarkEnd w:id="25"/>
@@ -7212,7 +6532,6 @@
         </w:rPr>
         <w:t xml:space="preserve">Aquí heu de descriure l’estudi de </w:t>
       </w:r>
-      <w:proofErr w:type="spellStart"/>
       <w:r>
         <w:rPr>
           <w:i/>
@@ -7220,7 +6539,6 @@
         </w:rPr>
         <w:t>sockets</w:t>
       </w:r>
-      <w:proofErr w:type="spellEnd"/>
       <w:r>
         <w:rPr>
           <w:color w:val="FF0000"/>
@@ -7231,331 +6549,215 @@
         <w:rPr>
           <w:color w:val="FF0000"/>
         </w:rPr>
-        <w:t>“</w:t>
-      </w:r>
-      <w:proofErr w:type="spellStart"/>
-      <w:r>
-        <w:rPr>
-          <w:color w:val="FF0000"/>
-        </w:rPr>
-        <w:t>ss</w:t>
-      </w:r>
-      <w:proofErr w:type="spellEnd"/>
-      <w:r>
-        <w:rPr>
-          <w:color w:val="FF0000"/>
-        </w:rPr>
-        <w:t xml:space="preserve">” </w:t>
-      </w:r>
-      <w:r>
-        <w:rPr>
-          <w:color w:val="FF0000"/>
-        </w:rPr>
-        <w:t>(“</w:t>
-      </w:r>
-      <w:proofErr w:type="spellStart"/>
-      <w:r>
-        <w:rPr>
-          <w:color w:val="FF0000"/>
-        </w:rPr>
-        <w:t>ss</w:t>
-      </w:r>
-      <w:proofErr w:type="spellEnd"/>
-      <w:r>
-        <w:rPr>
-          <w:color w:val="FF0000"/>
-        </w:rPr>
-        <w:t xml:space="preserve"> -</w:t>
-      </w:r>
-      <w:proofErr w:type="spellStart"/>
-      <w:r>
-        <w:rPr>
-          <w:color w:val="FF0000"/>
-        </w:rPr>
-        <w:t>natu</w:t>
-      </w:r>
-      <w:proofErr w:type="spellEnd"/>
-      <w:r>
-        <w:rPr>
-          <w:color w:val="FF0000"/>
-        </w:rPr>
-        <w:t>” o “</w:t>
-      </w:r>
-      <w:proofErr w:type="spellStart"/>
-      <w:r>
-        <w:rPr>
-          <w:color w:val="FF0000"/>
-        </w:rPr>
-        <w:t>sudo</w:t>
-      </w:r>
-      <w:proofErr w:type="spellEnd"/>
+        <w:t xml:space="preserve">“ss” </w:t>
+      </w:r>
+      <w:r>
+        <w:rPr>
+          <w:color w:val="FF0000"/>
+        </w:rPr>
+        <w:t>(“ss -natu” o “sudo ss -natup”).</w:t>
+      </w:r>
       <w:r>
         <w:rPr>
           <w:color w:val="FF0000"/>
         </w:rPr>
         <w:t xml:space="preserve"> </w:t>
       </w:r>
-      <w:proofErr w:type="spellStart"/>
-      <w:r>
-        <w:rPr>
-          <w:color w:val="FF0000"/>
-        </w:rPr>
-        <w:t>ss</w:t>
-      </w:r>
-      <w:proofErr w:type="spellEnd"/>
-      <w:r>
-        <w:rPr>
-          <w:color w:val="FF0000"/>
-        </w:rPr>
-        <w:t xml:space="preserve"> -</w:t>
-      </w:r>
-      <w:proofErr w:type="spellStart"/>
-      <w:r>
-        <w:rPr>
-          <w:color w:val="FF0000"/>
-        </w:rPr>
-        <w:t>natup</w:t>
-      </w:r>
-      <w:proofErr w:type="spellEnd"/>
-      <w:r>
-        <w:rPr>
-          <w:color w:val="FF0000"/>
-        </w:rPr>
-        <w:t>”).</w:t>
-      </w:r>
-      <w:r>
-        <w:rPr>
-          <w:color w:val="FF0000"/>
-        </w:rPr>
+      <w:r>
+        <w:rPr>
+          <w:color w:val="FF0000"/>
+        </w:rPr>
+        <w:t xml:space="preserve">En només un dels 2 casos, amb </w:t>
+      </w:r>
+      <w:r>
+        <w:rPr>
+          <w:color w:val="FF0000"/>
+        </w:rPr>
+        <w:t>aquesta</w:t>
+      </w:r>
+      <w:r>
+        <w:rPr>
+          <w:color w:val="FF0000"/>
+        </w:rPr>
+        <w:t xml:space="preserve"> com</w:t>
+      </w:r>
+      <w:r>
+        <w:rPr>
+          <w:color w:val="FF0000"/>
+        </w:rPr>
+        <w:t xml:space="preserve">anda </w:t>
+      </w:r>
+      <w:r>
+        <w:rPr>
+          <w:color w:val="FF0000"/>
+        </w:rPr>
+        <w:t xml:space="preserve">mostreu les adreces dels </w:t>
+      </w:r>
+      <w:r>
+        <w:rPr>
+          <w:i/>
+          <w:color w:val="FF0000"/>
+        </w:rPr>
+        <w:t>sockets</w:t>
+      </w:r>
+      <w:r>
+        <w:rPr>
+          <w:color w:val="FF0000"/>
+        </w:rPr>
+        <w:t xml:space="preserve"> del C i del S en els 5 instants següents: </w:t>
+      </w:r>
+      <w:r>
+        <w:rPr>
+          <w:color w:val="FF0000"/>
+        </w:rPr>
+        <w:t>1</w:t>
+      </w:r>
+      <w:r>
+        <w:rPr>
+          <w:color w:val="FF0000"/>
+        </w:rPr>
+        <w:t xml:space="preserve">) amb el C i S apagats; </w:t>
+      </w:r>
+      <w:r>
+        <w:rPr>
+          <w:color w:val="FF0000"/>
+        </w:rPr>
+        <w:t>2</w:t>
+      </w:r>
+      <w:r>
+        <w:rPr>
+          <w:color w:val="FF0000"/>
+        </w:rPr>
+        <w:t>) un cop s’ha engegat el C i el S</w:t>
+      </w:r>
+      <w:r>
+        <w:rPr>
+          <w:color w:val="FF0000"/>
+        </w:rPr>
+        <w:t xml:space="preserve"> però encara no s’han connectat</w:t>
+      </w:r>
+      <w:r>
+        <w:rPr>
+          <w:color w:val="FF0000"/>
+        </w:rPr>
+        <w:t xml:space="preserve">; </w:t>
+      </w:r>
+      <w:r>
+        <w:rPr>
+          <w:color w:val="FF0000"/>
+        </w:rPr>
+        <w:t>3</w:t>
+      </w:r>
+      <w:r>
+        <w:rPr>
+          <w:color w:val="FF0000"/>
+        </w:rPr>
+        <w:t xml:space="preserve">) durant una transferència; </w:t>
+      </w:r>
+      <w:r>
+        <w:rPr>
+          <w:color w:val="FF0000"/>
+        </w:rPr>
+        <w:t>4</w:t>
+      </w:r>
+      <w:r>
+        <w:rPr>
+          <w:color w:val="FF0000"/>
+        </w:rPr>
+        <w:t xml:space="preserve">) un cop acabada la transferència i la connexió; </w:t>
+      </w:r>
+      <w:r>
+        <w:rPr>
+          <w:color w:val="FF0000"/>
+        </w:rPr>
+        <w:t>5</w:t>
+      </w:r>
+      <w:r>
+        <w:rPr>
+          <w:color w:val="FF0000"/>
+        </w:rPr>
+        <w:t xml:space="preserve">) un cop s’acaba l’execució del C i del S. A l’instant </w:t>
+      </w:r>
+      <w:r>
+        <w:rPr>
+          <w:color w:val="FF0000"/>
+        </w:rPr>
+        <w:t>3</w:t>
+      </w:r>
+      <w:r>
+        <w:rPr>
+          <w:color w:val="FF0000"/>
+        </w:rPr>
+        <w:t xml:space="preserve">, </w:t>
+      </w:r>
+      <w:r>
+        <w:rPr>
+          <w:color w:val="FF0000"/>
+        </w:rPr>
+        <w:t xml:space="preserve">feu una captura de pantalla de l’execució de “ss” en les dues estacions i </w:t>
+      </w:r>
+      <w:r>
+        <w:rPr>
+          <w:color w:val="FF0000"/>
+        </w:rPr>
+        <w:t>compareu les adreces mostrades per “ss” amb les adreces que mostra l’aplicació per pantalla</w:t>
+      </w:r>
+      <w:r>
+        <w:rPr>
+          <w:color w:val="FF0000"/>
+        </w:rPr>
+        <w:t>.</w:t>
+      </w:r>
+    </w:p>
+    <w:p>
+      <w:pPr>
+        <w:pStyle w:val="pBasic"/>
+      </w:pPr>
+      <w:r>
+        <w:t>En el cas d’estudi</w:t>
+      </w:r>
+      <w:r>
         <w:t xml:space="preserve"> </w:t>
       </w:r>
       <w:r>
         <w:rPr>
           <w:color w:val="FF0000"/>
         </w:rPr>
-        <w:t xml:space="preserve">En només un dels 2 casos, amb </w:t>
-      </w:r>
-      <w:r>
-        <w:rPr>
-          <w:color w:val="FF0000"/>
-        </w:rPr>
-        <w:t>aquesta</w:t>
-      </w:r>
-      <w:r>
-        <w:rPr>
-          <w:color w:val="FF0000"/>
-        </w:rPr>
-        <w:t xml:space="preserve"> com</w:t>
-      </w:r>
-      <w:r>
-        <w:rPr>
-          <w:color w:val="FF0000"/>
-        </w:rPr>
-        <w:t xml:space="preserve">anda </w:t>
-      </w:r>
-      <w:r>
-        <w:rPr>
-          <w:color w:val="FF0000"/>
-        </w:rPr>
-        <w:t xml:space="preserve">mostreu les adreces dels </w:t>
-      </w:r>
-      <w:proofErr w:type="spellStart"/>
+        <w:t xml:space="preserve">(dieu si és </w:t>
+      </w:r>
+      <w:r>
+        <w:rPr>
+          <w:color w:val="FF0000"/>
+        </w:rPr>
+        <w:t>d</w:t>
+      </w:r>
+      <w:r>
+        <w:rPr>
+          <w:color w:val="FF0000"/>
+        </w:rPr>
+        <w:t xml:space="preserve">el cas 1 o </w:t>
+      </w:r>
+      <w:r>
+        <w:rPr>
+          <w:color w:val="FF0000"/>
+        </w:rPr>
+        <w:t>d</w:t>
+      </w:r>
+      <w:r>
+        <w:rPr>
+          <w:color w:val="FF0000"/>
+        </w:rPr>
+        <w:t>el cas 2)</w:t>
+      </w:r>
+      <w:r>
+        <w:t xml:space="preserve">, els </w:t>
+      </w:r>
       <w:r>
         <w:rPr>
           <w:i/>
-          <w:color w:val="FF0000"/>
         </w:rPr>
         <w:t>sockets</w:t>
       </w:r>
-      <w:proofErr w:type="spellEnd"/>
-      <w:r>
-        <w:rPr>
-          <w:color w:val="FF0000"/>
-        </w:rPr>
-        <w:t xml:space="preserve"> del C i del S en els 5 instants següents: </w:t>
-      </w:r>
-      <w:r>
-        <w:rPr>
-          <w:color w:val="FF0000"/>
-        </w:rPr>
-        <w:t>1</w:t>
-      </w:r>
-      <w:r>
-        <w:rPr>
-          <w:color w:val="FF0000"/>
-        </w:rPr>
-        <w:t xml:space="preserve">) amb el C i S apagats; </w:t>
-      </w:r>
-      <w:r>
-        <w:rPr>
-          <w:color w:val="FF0000"/>
-        </w:rPr>
-        <w:t>2</w:t>
-      </w:r>
-      <w:r>
-        <w:rPr>
-          <w:color w:val="FF0000"/>
-        </w:rPr>
-        <w:t>) un cop s’ha engegat el C i el S</w:t>
-      </w:r>
-      <w:r>
-        <w:rPr>
-          <w:color w:val="FF0000"/>
-        </w:rPr>
-        <w:t xml:space="preserve"> però encara no s’han connectat</w:t>
-      </w:r>
-      <w:r>
-        <w:rPr>
-          <w:color w:val="FF0000"/>
-        </w:rPr>
-        <w:t xml:space="preserve">; </w:t>
-      </w:r>
-      <w:r>
-        <w:rPr>
-          <w:color w:val="FF0000"/>
-        </w:rPr>
-        <w:t>3</w:t>
-      </w:r>
-      <w:r>
-        <w:rPr>
-          <w:color w:val="FF0000"/>
-        </w:rPr>
-        <w:t xml:space="preserve">) durant una transferència; </w:t>
-      </w:r>
-      <w:r>
-        <w:rPr>
-          <w:color w:val="FF0000"/>
-        </w:rPr>
-        <w:t>4</w:t>
-      </w:r>
-      <w:r>
-        <w:rPr>
-          <w:color w:val="FF0000"/>
-        </w:rPr>
-        <w:t xml:space="preserve">) un cop acabada la transferència i la connexió; </w:t>
-      </w:r>
-      <w:r>
-        <w:rPr>
-          <w:color w:val="FF0000"/>
-        </w:rPr>
-        <w:t>5</w:t>
-      </w:r>
-      <w:r>
-        <w:rPr>
-          <w:color w:val="FF0000"/>
-        </w:rPr>
-        <w:t xml:space="preserve">) un cop s’acaba l’execució del C i del S. A l’instant </w:t>
-      </w:r>
-      <w:r>
-        <w:rPr>
-          <w:color w:val="FF0000"/>
-        </w:rPr>
-        <w:t>3</w:t>
-      </w:r>
-      <w:r>
-        <w:rPr>
-          <w:color w:val="FF0000"/>
-        </w:rPr>
-        <w:t xml:space="preserve">, </w:t>
-      </w:r>
-      <w:r>
-        <w:rPr>
-          <w:color w:val="FF0000"/>
-        </w:rPr>
-        <w:t>feu una captura de pantalla de l’execució de “</w:t>
-      </w:r>
-      <w:proofErr w:type="spellStart"/>
-      <w:r>
-        <w:rPr>
-          <w:color w:val="FF0000"/>
-        </w:rPr>
-        <w:t>ss</w:t>
-      </w:r>
-      <w:proofErr w:type="spellEnd"/>
-      <w:r>
-        <w:rPr>
-          <w:color w:val="FF0000"/>
-        </w:rPr>
-        <w:t xml:space="preserve">” en les dues estacions i </w:t>
-      </w:r>
-      <w:r>
-        <w:rPr>
-          <w:color w:val="FF0000"/>
-        </w:rPr>
-        <w:t>compareu les adreces mostrades per “</w:t>
-      </w:r>
-      <w:proofErr w:type="spellStart"/>
-      <w:r>
-        <w:rPr>
-          <w:color w:val="FF0000"/>
-        </w:rPr>
-        <w:t>ss</w:t>
-      </w:r>
-      <w:proofErr w:type="spellEnd"/>
-      <w:r>
-        <w:rPr>
-          <w:color w:val="FF0000"/>
-        </w:rPr>
-        <w:t>” amb les adreces que mostra l’aplicació per pantalla</w:t>
-      </w:r>
-      <w:r>
-        <w:rPr>
-          <w:color w:val="FF0000"/>
-        </w:rPr>
-        <w:t>.</w:t>
-      </w:r>
-    </w:p>
-    <w:p>
-      <w:pPr>
-        <w:pStyle w:val="pBasic"/>
-      </w:pPr>
-      <w:r>
-        <w:t>En el cas d’estudi</w:t>
-      </w:r>
-      <w:r>
-        <w:t xml:space="preserve"> </w:t>
-      </w:r>
-      <w:r>
-        <w:rPr>
-          <w:color w:val="FF0000"/>
-        </w:rPr>
-        <w:t xml:space="preserve">(dieu si és </w:t>
-      </w:r>
-      <w:r>
-        <w:rPr>
-          <w:color w:val="FF0000"/>
-        </w:rPr>
-        <w:t>d</w:t>
-      </w:r>
-      <w:r>
-        <w:rPr>
-          <w:color w:val="FF0000"/>
-        </w:rPr>
-        <w:t xml:space="preserve">el cas 1 o </w:t>
-      </w:r>
-      <w:r>
-        <w:rPr>
-          <w:color w:val="FF0000"/>
-        </w:rPr>
-        <w:t>d</w:t>
-      </w:r>
-      <w:r>
-        <w:rPr>
-          <w:color w:val="FF0000"/>
-        </w:rPr>
-        <w:t>el cas 2)</w:t>
-      </w:r>
-      <w:r>
-        <w:t xml:space="preserve">, els </w:t>
-      </w:r>
-      <w:proofErr w:type="spellStart"/>
-      <w:r>
-        <w:rPr>
-          <w:i/>
-        </w:rPr>
-        <w:t>sockets</w:t>
-      </w:r>
-      <w:proofErr w:type="spellEnd"/>
       <w:r>
         <w:t xml:space="preserve"> TCP de l’aplicació en diferents instants de l’execució van ser els següents:</w:t>
       </w:r>
@@ -7616,7 +6818,6 @@
         </w:rPr>
         <w:t>el C, @IP 192.168.0.166 : TCP #port 53840 (</w:t>
       </w:r>
-      <w:proofErr w:type="spellStart"/>
       <w:r>
         <w:rPr>
           <w:i/>
@@ -7624,14 +6825,12 @@
         </w:rPr>
         <w:t>established</w:t>
       </w:r>
-      <w:proofErr w:type="spellEnd"/>
       <w:r>
         <w:rPr>
           <w:color w:val="FF0000"/>
         </w:rPr>
         <w:t>); el S, @IP 192.168.0.200 : TCP #port 3000 (</w:t>
       </w:r>
-      <w:proofErr w:type="spellStart"/>
       <w:r>
         <w:rPr>
           <w:i/>
@@ -7639,26 +6838,11 @@
         </w:rPr>
         <w:t>established</w:t>
       </w:r>
-      <w:proofErr w:type="spellEnd"/>
-      <w:r>
-        <w:rPr>
-          <w:color w:val="FF0000"/>
-        </w:rPr>
-        <w:t>) i @IP * : TCP #port 3000 (</w:t>
-      </w:r>
-      <w:proofErr w:type="spellStart"/>
-      <w:r>
-        <w:rPr>
-          <w:color w:val="FF0000"/>
-        </w:rPr>
-        <w:t>listen</w:t>
-      </w:r>
-      <w:proofErr w:type="spellEnd"/>
-      <w:r>
-        <w:rPr>
-          <w:color w:val="FF0000"/>
-        </w:rPr>
-        <w:t>)</w:t>
+      <w:r>
+        <w:rPr>
+          <w:color w:val="FF0000"/>
+        </w:rPr>
+        <w:t>) i @IP * : TCP #port 3000 (listen)</w:t>
       </w:r>
       <w:r>
         <w:t>.</w:t>
@@ -7717,15 +6901,7 @@
         <w:t>11</w:t>
       </w:r>
       <w:r>
-        <w:t xml:space="preserve"> es mostra la captura de pantalla de l’execució de la comanda “</w:t>
-      </w:r>
-      <w:proofErr w:type="spellStart"/>
-      <w:r>
-        <w:t>ss</w:t>
-      </w:r>
-      <w:proofErr w:type="spellEnd"/>
-      <w:r>
-        <w:t>” a l’instant 3 a les dues estacions.</w:t>
+        <w:t xml:space="preserve"> es mostra la captura de pantalla de l’execució de la comanda “ss” a l’instant 3 a les dues estacions.</w:t>
       </w:r>
     </w:p>
     <w:p>
@@ -7765,15 +6941,7 @@
         <w:t xml:space="preserve">: </w:t>
       </w:r>
       <w:r>
-        <w:t xml:space="preserve">Execució de la comanda </w:t>
-      </w:r>
-      <w:proofErr w:type="spellStart"/>
-      <w:r>
-        <w:t>ss</w:t>
-      </w:r>
-      <w:proofErr w:type="spellEnd"/>
-      <w:r>
-        <w:t>” a l’instant 3 a les dues estacions.</w:t>
+        <w:t>Execució de la comanda ss” a l’instant 3 a les dues estacions.</w:t>
       </w:r>
     </w:p>
     <w:p>
@@ -7833,56 +7001,16 @@
     </w:p>
     <w:p>
       <w:r>
-        <w:t xml:space="preserve">L’objectiu d’aquesta millora és afegir un paràmetre més al fitxer de configuració del servidor que determini el </w:t>
-      </w:r>
-      <w:proofErr w:type="spellStart"/>
-      <w:r>
-        <w:t>path</w:t>
-      </w:r>
-      <w:proofErr w:type="spellEnd"/>
-      <w:r>
-        <w:t xml:space="preserve"> de l’arrel on aquest anirà a buscar els fitxers que els clients li demanin.</w:t>
+        <w:t>L’objectiu d’aquesta millora és afegir un paràmetre més al fitxer de configuració del servidor que determini el path de l’arrel on aquest anirà a buscar els fitxers que els clients li demanin.</w:t>
       </w:r>
     </w:p>
     <w:p/>
     <w:p>
       <w:r>
-        <w:t xml:space="preserve">Per solucionar-ho, hem creat la funció “int </w:t>
-      </w:r>
-      <w:proofErr w:type="spellStart"/>
-      <w:r>
-        <w:t>read_config</w:t>
-      </w:r>
-      <w:proofErr w:type="spellEnd"/>
-      <w:r>
-        <w:t>(</w:t>
-      </w:r>
-      <w:proofErr w:type="spellStart"/>
-      <w:r>
-        <w:t>char</w:t>
-      </w:r>
-      <w:proofErr w:type="spellEnd"/>
-      <w:r>
-        <w:t xml:space="preserve">* </w:t>
-      </w:r>
-      <w:proofErr w:type="spellStart"/>
-      <w:r>
-        <w:t>path</w:t>
-      </w:r>
-      <w:proofErr w:type="spellEnd"/>
-      <w:r>
-        <w:t>, int* port)” que s’encarrega de llegir el fitxer “p2-serUEB.c”</w:t>
-      </w:r>
-      <w:r>
-        <w:t xml:space="preserve"> on la primera línia ha de contenir la paraula clau #portTCP seguida del port i la segona línia ha de contenir la paraula clau #arrel seguida del “</w:t>
-      </w:r>
-      <w:proofErr w:type="spellStart"/>
-      <w:r>
-        <w:t>path</w:t>
-      </w:r>
-      <w:proofErr w:type="spellEnd"/>
-      <w:r>
-        <w:t>” on s’aniran a buscar els fitxers.</w:t>
+        <w:t>Per solucionar-ho, hem creat la funció “int read_config(char* path, int* port)” que s’encarrega de llegir el fitxer “p2-serUEB.c”</w:t>
+      </w:r>
+      <w:r>
+        <w:t xml:space="preserve"> on la primera línia ha de contenir la paraula clau #portTCP seguida del port i la segona línia ha de contenir la paraula clau #arrel seguida del “path” on s’aniran a buscar els fitxers.</w:t>
       </w:r>
     </w:p>
     <w:p/>
@@ -7957,15 +7085,7 @@
         <w:t xml:space="preserve">: </w:t>
       </w:r>
       <w:r>
-        <w:t xml:space="preserve">Codi de la implementació de la funció </w:t>
-      </w:r>
-      <w:proofErr w:type="spellStart"/>
-      <w:r>
-        <w:t>read_config</w:t>
-      </w:r>
-      <w:proofErr w:type="spellEnd"/>
-      <w:r>
-        <w:t>()</w:t>
+        <w:t>Codi de la implementació de la funció read_config()</w:t>
       </w:r>
     </w:p>
     <w:p>
@@ -7980,23 +7100,7 @@
         <w:framePr w:w="0" w:hSpace="0" w:wrap="auto" w:hAnchor="text" w:yAlign="inline"/>
       </w:pPr>
       <w:r>
-        <w:t>A partir d’aquí, el “</w:t>
-      </w:r>
-      <w:proofErr w:type="spellStart"/>
-      <w:r>
-        <w:t>path</w:t>
-      </w:r>
-      <w:proofErr w:type="spellEnd"/>
-      <w:r>
-        <w:t>” es passa per paràmetre a la funció “</w:t>
-      </w:r>
-      <w:proofErr w:type="spellStart"/>
-      <w:r>
-        <w:t>UEBs_ServeixPeticio</w:t>
-      </w:r>
-      <w:proofErr w:type="spellEnd"/>
-      <w:r>
-        <w:t>()” que va a buscar, si cal, el fitxer demanat a la ruta rebuda.</w:t>
+        <w:t>A partir d’aquí, el “path” es passa per paràmetre a la funció “UEBs_ServeixPeticio()” que va a buscar, si cal, el fitxer demanat a la ruta rebuda.</w:t>
       </w:r>
     </w:p>
     <w:p>
@@ -8031,71 +7135,15 @@
       <w:bookmarkEnd w:id="32"/>
       <w:bookmarkEnd w:id="33"/>
       <w:r>
-        <w:t>Fitxer de “</w:t>
-      </w:r>
-      <w:proofErr w:type="spellStart"/>
-      <w:r>
-        <w:t>log</w:t>
-      </w:r>
-      <w:proofErr w:type="spellEnd"/>
-      <w:r>
-        <w:t>” en el S</w:t>
-      </w:r>
-    </w:p>
-    <w:p>
-      <w:r>
-        <w:t>L’objectiu d’aquesta millora és que el servidor creï un arxiu anomenat “serUEB.log” on guardi un “</w:t>
-      </w:r>
-      <w:proofErr w:type="spellStart"/>
-      <w:r>
-        <w:t>log</w:t>
-      </w:r>
-      <w:proofErr w:type="spellEnd"/>
-      <w:r>
-        <w:t xml:space="preserve">” del que ha anat fent. Com aquestes explicacions també s’imprimeixen per pantalla, s’ha decidit crear la funció </w:t>
-      </w:r>
-      <w:r>
-        <w:t>“</w:t>
-      </w:r>
-      <w:proofErr w:type="spellStart"/>
-      <w:r>
-        <w:t>void</w:t>
-      </w:r>
-      <w:proofErr w:type="spellEnd"/>
-      <w:r>
-        <w:t xml:space="preserve"> escriure(</w:t>
-      </w:r>
-      <w:proofErr w:type="spellStart"/>
-      <w:r>
-        <w:t>const</w:t>
-      </w:r>
-      <w:proofErr w:type="spellEnd"/>
-      <w:r>
-        <w:t xml:space="preserve"> </w:t>
-      </w:r>
-      <w:proofErr w:type="spellStart"/>
-      <w:r>
-        <w:t>char</w:t>
-      </w:r>
-      <w:proofErr w:type="spellEnd"/>
-      <w:r>
-        <w:t xml:space="preserve">* </w:t>
-      </w:r>
-      <w:proofErr w:type="spellStart"/>
-      <w:r>
-        <w:t>str</w:t>
-      </w:r>
-      <w:proofErr w:type="spellEnd"/>
-      <w:r>
-        <w:t xml:space="preserve">)” que escriu </w:t>
-      </w:r>
-      <w:proofErr w:type="spellStart"/>
-      <w:r>
-        <w:t>str</w:t>
-      </w:r>
-      <w:proofErr w:type="spellEnd"/>
-      <w:r>
-        <w:t xml:space="preserve"> per pantalla i a “serUEB.log”</w:t>
+        <w:t>Fitxer de “log” en el S</w:t>
+      </w:r>
+    </w:p>
+    <w:p>
+      <w:r>
+        <w:t xml:space="preserve">L’objectiu d’aquesta millora és que el servidor creï un arxiu anomenat “serUEB.log” on guardi un “log” del que ha anat fent. Com aquestes explicacions també s’imprimeixen per pantalla, s’ha decidit crear la funció </w:t>
+      </w:r>
+      <w:r>
+        <w:t>“void escriure(const char* str)” que escriu str per pantalla i a “serUEB.log”</w:t>
       </w:r>
     </w:p>
     <w:p/>
@@ -8187,23 +7235,7 @@
     <w:p/>
     <w:p>
       <w:r>
-        <w:t>La variable global “</w:t>
-      </w:r>
-      <w:proofErr w:type="spellStart"/>
-      <w:r>
-        <w:t>fd</w:t>
-      </w:r>
-      <w:proofErr w:type="spellEnd"/>
-      <w:r>
-        <w:t xml:space="preserve">” és un descriptor de fitxer de “serUEB.log” que pren valor a l’inici del </w:t>
-      </w:r>
-      <w:proofErr w:type="spellStart"/>
-      <w:r>
-        <w:t>main</w:t>
-      </w:r>
-      <w:proofErr w:type="spellEnd"/>
-      <w:r>
-        <w:t xml:space="preserve"> amb la següent funció:</w:t>
+        <w:t>La variable global “fd” és un descriptor de fitxer de “serUEB.log” que pren valor a l’inici del main amb la següent funció:</w:t>
       </w:r>
     </w:p>
     <w:p/>
@@ -8403,15 +7435,7 @@
     </w:p>
     <w:p>
       <w:r>
-        <w:t xml:space="preserve">L’objectiu d’aquesta millora és que el client vegi el temps de resposta que percep el client per pantalla i que el servidor mostri per pantalla (i pel </w:t>
-      </w:r>
-      <w:proofErr w:type="spellStart"/>
-      <w:r>
-        <w:t>log</w:t>
-      </w:r>
-      <w:proofErr w:type="spellEnd"/>
-      <w:r>
-        <w:t xml:space="preserve">) el temps d’enviament del fitxer </w:t>
+        <w:t xml:space="preserve">L’objectiu d’aquesta millora és que el client vegi el temps de resposta que percep el client per pantalla i que el servidor mostri per pantalla (i pel log) el temps d’enviament del fitxer </w:t>
       </w:r>
       <w:r>
         <w:t>i la velocitat efectiva de la transmissió del fitxer que percep.</w:t>
@@ -8423,14 +7447,11 @@
         <w:jc w:val="center"/>
       </w:pPr>
       <w:r>
-        <w:rPr>
-          <w:noProof/>
-        </w:rPr>
         <w:drawing>
-          <wp:inline distT="0" distB="0" distL="0" distR="0" wp14:anchorId="6DDA5659" wp14:editId="1D8603DE">
-            <wp:extent cx="3016332" cy="1119523"/>
-            <wp:effectExtent l="0" t="0" r="0" b="4445"/>
-            <wp:docPr id="574417232" name="Imagen 1" descr="Texto&#10;&#10;Descripción generada automáticamente"/>
+          <wp:inline distT="0" distB="0" distL="0" distR="0" wp14:anchorId="03B6267C" wp14:editId="4AC8C148">
+            <wp:extent cx="2460703" cy="856806"/>
+            <wp:effectExtent l="0" t="0" r="0" b="635"/>
+            <wp:docPr id="1577708687" name="Imagen 1" descr="Texto&#10;&#10;Descripción generada automáticamente"/>
             <wp:cNvGraphicFramePr>
               <a:graphicFrameLocks xmlns:a="http://schemas.openxmlformats.org/drawingml/2006/main" noChangeAspect="1"/>
             </wp:cNvGraphicFramePr>
@@ -8438,7 +7459,7 @@
               <a:graphicData uri="http://schemas.openxmlformats.org/drawingml/2006/picture">
                 <pic:pic xmlns:pic="http://schemas.openxmlformats.org/drawingml/2006/picture">
                   <pic:nvPicPr>
-                    <pic:cNvPr id="574417232" name="Imagen 1" descr="Texto&#10;&#10;Descripción generada automáticamente"/>
+                    <pic:cNvPr id="1577708687" name="Imagen 1" descr="Texto&#10;&#10;Descripción generada automáticamente"/>
                     <pic:cNvPicPr/>
                   </pic:nvPicPr>
                   <pic:blipFill>
@@ -8450,7 +7471,7 @@
                   <pic:spPr>
                     <a:xfrm>
                       <a:off x="0" y="0"/>
-                      <a:ext cx="3027350" cy="1123612"/>
+                      <a:ext cx="2563079" cy="892453"/>
                     </a:xfrm>
                     <a:prstGeom prst="rect">
                       <a:avLst/>
@@ -8484,15 +7505,7 @@
         <w:t xml:space="preserve">: </w:t>
       </w:r>
       <w:r>
-        <w:t>Codi on es mesura el temps d’”</w:t>
-      </w:r>
-      <w:proofErr w:type="spellStart"/>
-      <w:r>
-        <w:t>UEBc_ObteFitxer</w:t>
-      </w:r>
-      <w:proofErr w:type="spellEnd"/>
-      <w:r>
-        <w:t>”</w:t>
+        <w:t>Codi on es mesura el temps d’”UEBc_ObteFitxer”</w:t>
       </w:r>
     </w:p>
     <w:p>
@@ -8502,15 +7515,7 @@
     </w:p>
     <w:p>
       <w:r>
-        <w:t>Pel que fa al client, es mesura el temps que triga a rebre la resposta de “</w:t>
-      </w:r>
-      <w:proofErr w:type="spellStart"/>
-      <w:r>
-        <w:t>UEBc_ObteFitxer</w:t>
-      </w:r>
-      <w:proofErr w:type="spellEnd"/>
-      <w:r>
-        <w:t>” i s’imprimeix per pantalla. Si hi ha hagut un error, no s’imprimeix res.</w:t>
+        <w:t>Pel que fa al client, es mesura el temps que triga a rebre la resposta de “UEBc_ObteFitxer” i s’imprimeix per pantalla. Si hi ha hagut un error, no s’imprimeix res.</w:t>
       </w:r>
     </w:p>
     <w:p/>
@@ -8519,14 +7524,11 @@
         <w:jc w:val="center"/>
       </w:pPr>
       <w:r>
-        <w:rPr>
-          <w:noProof/>
-        </w:rPr>
         <w:drawing>
-          <wp:inline distT="0" distB="0" distL="0" distR="0" wp14:anchorId="30797003" wp14:editId="213D801E">
-            <wp:extent cx="3091452" cy="1212558"/>
-            <wp:effectExtent l="0" t="0" r="0" b="6985"/>
-            <wp:docPr id="2078183283" name="Imagen 1" descr="Pantalla de computadora con letras&#10;&#10;Descripción generada automáticamente con confianza media"/>
+          <wp:inline distT="0" distB="0" distL="0" distR="0" wp14:anchorId="7971B906" wp14:editId="1FFA376C">
+            <wp:extent cx="4638907" cy="1418000"/>
+            <wp:effectExtent l="0" t="0" r="9525" b="0"/>
+            <wp:docPr id="1060287704" name="Imagen 1" descr="Pantalla de computadora con letras&#10;&#10;Descripción generada automáticamente"/>
             <wp:cNvGraphicFramePr>
               <a:graphicFrameLocks xmlns:a="http://schemas.openxmlformats.org/drawingml/2006/main" noChangeAspect="1"/>
             </wp:cNvGraphicFramePr>
@@ -8534,7 +7536,7 @@
               <a:graphicData uri="http://schemas.openxmlformats.org/drawingml/2006/picture">
                 <pic:pic xmlns:pic="http://schemas.openxmlformats.org/drawingml/2006/picture">
                   <pic:nvPicPr>
-                    <pic:cNvPr id="2078183283" name="Imagen 1" descr="Pantalla de computadora con letras&#10;&#10;Descripción generada automáticamente con confianza media"/>
+                    <pic:cNvPr id="1060287704" name="Imagen 1" descr="Pantalla de computadora con letras&#10;&#10;Descripción generada automáticamente"/>
                     <pic:cNvPicPr/>
                   </pic:nvPicPr>
                   <pic:blipFill>
@@ -8546,7 +7548,7 @@
                   <pic:spPr>
                     <a:xfrm>
                       <a:off x="0" y="0"/>
-                      <a:ext cx="3120869" cy="1224096"/>
+                      <a:ext cx="4702832" cy="1437540"/>
                     </a:xfrm>
                     <a:prstGeom prst="rect">
                       <a:avLst/>
@@ -8582,15 +7584,7 @@
         <w:t xml:space="preserve">: </w:t>
       </w:r>
       <w:r>
-        <w:t>Codi on es mesura el temps de ”</w:t>
-      </w:r>
-      <w:proofErr w:type="spellStart"/>
-      <w:r>
-        <w:t>TCP_Envia</w:t>
-      </w:r>
-      <w:proofErr w:type="spellEnd"/>
-      <w:r>
-        <w:t>” i s’imprimeix per pantalla</w:t>
+        <w:t>Codi on es mesura el temps de ”TCP_Envia” i s’imprimeix per pantalla</w:t>
       </w:r>
     </w:p>
     <w:p>
@@ -8607,15 +7601,7 @@
         <w:jc w:val="left"/>
       </w:pPr>
       <w:r>
-        <w:t>Pel que fa al servidor, es mesura el temps de la funció “</w:t>
-      </w:r>
-      <w:proofErr w:type="spellStart"/>
-      <w:r>
-        <w:t>TCT_Envia</w:t>
-      </w:r>
-      <w:proofErr w:type="spellEnd"/>
-      <w:r>
-        <w:t>” i s’imprimeixen per pantalla les estadístiques prèviament esmentades.</w:t>
+        <w:t>Pel que fa al servidor, es mesura el temps de la funció “TCT_Envia” i s’imprimeixen per pantalla les estadístiques prèviament esmentades.</w:t>
       </w:r>
     </w:p>
     <w:p>
@@ -8638,6 +7624,9 @@
     <w:p>
       <w:pPr>
         <w:pStyle w:val="Ttulo1"/>
+        <w:rPr>
+          <w:u w:val="single"/>
+        </w:rPr>
       </w:pPr>
       <w:r>
         <w:t>8</w:t>
@@ -8649,38 +7638,6 @@
         <w:t>El servidor iteratiu</w:t>
       </w:r>
       <w:bookmarkEnd w:id="34"/>
-    </w:p>
-    <w:p>
-      <w:pPr>
-        <w:pStyle w:val="pBasic"/>
-        <w:rPr>
-          <w:color w:val="FF0000"/>
-        </w:rPr>
-      </w:pPr>
-      <w:r>
-        <w:rPr>
-          <w:color w:val="FF0000"/>
-        </w:rPr>
-        <w:t xml:space="preserve">Es tracta d’estudiar i comprovar que el S és iteratiu fent una prova de funcionament en què el S atén alhora 3 C i explicant si </w:t>
-      </w:r>
-      <w:r>
-        <w:rPr>
-          <w:color w:val="FF0000"/>
-        </w:rPr>
-        <w:t xml:space="preserve">el </w:t>
-      </w:r>
-      <w:r>
-        <w:rPr>
-          <w:color w:val="FF0000"/>
-        </w:rPr>
-        <w:t>temps de resposta de cada C és gran o petit.</w:t>
-      </w:r>
-      <w:r>
-        <w:rPr>
-          <w:color w:val="FF0000"/>
-        </w:rPr>
-        <w:t xml:space="preserve"> Feu una captura de pantalla d’aquesta prova.</w:t>
-      </w:r>
     </w:p>
     <w:p>
       <w:pPr>
@@ -8714,7 +7671,13 @@
         </w:numPr>
       </w:pPr>
       <w:r>
-        <w:t>En el C, les connexions TCP s’ha allargat “artificialment” 20 segons.</w:t>
+        <w:t xml:space="preserve">En el C, les connexions TCP s’ha allargat “artificialment” </w:t>
+      </w:r>
+      <w:r>
+        <w:t>5</w:t>
+      </w:r>
+      <w:r>
+        <w:t xml:space="preserve"> segons.</w:t>
       </w:r>
     </w:p>
     <w:p>
@@ -8747,15 +7710,7 @@
         <w:t xml:space="preserve">llavors els 3 C han fet peticions al S </w:t>
       </w:r>
       <w:r>
-        <w:t>(</w:t>
-      </w:r>
-      <w:proofErr w:type="spellStart"/>
-      <w:r>
-        <w:t>p.e</w:t>
-      </w:r>
-      <w:proofErr w:type="spellEnd"/>
-      <w:r>
-        <w:t>., obtenir fitxers que existeixin al S) més o menys alhora</w:t>
+        <w:t>(p.e., obtenir fitxers que existeixin al S) més o menys alhora</w:t>
       </w:r>
       <w:r>
         <w:t>.</w:t>
@@ -8765,32 +7720,16 @@
       <w:pPr>
         <w:pStyle w:val="pBasic"/>
         <w:rPr>
-          <w:color w:val="FF0000"/>
-        </w:rPr>
-      </w:pPr>
-      <w:r>
-        <w:rPr>
-          <w:color w:val="FF0000"/>
-        </w:rPr>
-        <w:t xml:space="preserve">Per C1, C2 i C3, responeu el següent: </w:t>
-      </w:r>
-    </w:p>
-    <w:p>
-      <w:pPr>
-        <w:pStyle w:val="pBasic"/>
-        <w:numPr>
-          <w:ilvl w:val="0"/>
-          <w:numId w:val="41"/>
-        </w:numPr>
-        <w:rPr>
-          <w:color w:val="FF0000"/>
-        </w:rPr>
-      </w:pPr>
-      <w:r>
-        <w:rPr>
-          <w:color w:val="FF0000"/>
-        </w:rPr>
-        <w:t>El C obté el fitxer demanat? Si SÍ, el temps de resposta és “petit” o “gran”? Si NO, què ha mostrat a la pantalla per indicar-ho?</w:t>
+          <w:b/>
+          <w:bCs/>
+        </w:rPr>
+      </w:pPr>
+      <w:r>
+        <w:rPr>
+          <w:b/>
+          <w:bCs/>
+        </w:rPr>
+        <w:t>Nota: per no tocar el codi font, s’ha deixat el temps en 5 segons, però els resultats permeten treure les mateixes conclusions que si en fossin 20 (com a l’enunciat original).</w:t>
       </w:r>
     </w:p>
     <w:p>
@@ -8812,6 +7751,9 @@
       <w:r>
         <w:t>C1:</w:t>
       </w:r>
+      <w:r>
+        <w:t xml:space="preserve"> Sí, amb un temps d’espera petit (0,004981 s)</w:t>
+      </w:r>
     </w:p>
     <w:p>
       <w:pPr>
@@ -8824,6 +7766,9 @@
       <w:r>
         <w:t>C2:</w:t>
       </w:r>
+      <w:r>
+        <w:t xml:space="preserve"> Sí, amb un temps d’espera gran (4,300279 s)</w:t>
+      </w:r>
     </w:p>
     <w:p>
       <w:pPr>
@@ -8836,6 +7781,9 @@
       <w:r>
         <w:t>C3:</w:t>
       </w:r>
+      <w:r>
+        <w:t xml:space="preserve"> Sí, amb un temps d’espera gran (9,357181 s)</w:t>
+      </w:r>
     </w:p>
     <w:p>
       <w:pPr>
@@ -8864,7 +7812,6 @@
         <w:rPr>
           <w:noProof/>
         </w:rPr>
-        <w:lastRenderedPageBreak/>
         <w:drawing>
           <wp:inline distT="0" distB="0" distL="0" distR="0" wp14:anchorId="756D6E6C" wp14:editId="355F8F16">
             <wp:extent cx="6029325" cy="2085975"/>
@@ -8991,11 +7938,9 @@
       <w:r>
         <w:t>“</w:t>
       </w:r>
-      <w:proofErr w:type="spellStart"/>
       <w:r>
         <w:t>addrlon</w:t>
       </w:r>
-      <w:proofErr w:type="spellEnd"/>
       <w:r>
         <w:t>”</w:t>
       </w:r>
@@ -9094,21 +8039,7 @@
         <w:rPr>
           <w:i/>
         </w:rPr>
-        <w:t xml:space="preserve">L’aplicació UEB amb </w:t>
-      </w:r>
-      <w:proofErr w:type="spellStart"/>
-      <w:r>
-        <w:rPr>
-          <w:i/>
-        </w:rPr>
-        <w:t>sockets</w:t>
-      </w:r>
-      <w:proofErr w:type="spellEnd"/>
-      <w:r>
-        <w:rPr>
-          <w:i/>
-        </w:rPr>
-        <w:t xml:space="preserve"> TCP/IP − Part I</w:t>
+        <w:t>L’aplicació UEB amb sockets TCP/IP − Part I</w:t>
       </w:r>
       <w:r>
         <w:t>, curs 202</w:t>
@@ -9136,95 +8067,65 @@
         <w:rPr>
           <w:i/>
         </w:rPr>
-        <w:t xml:space="preserve">La interfície de </w:t>
-      </w:r>
-      <w:proofErr w:type="spellStart"/>
+        <w:t>La interfície de sockets de C a UNIX</w:t>
+      </w:r>
+      <w:r>
+        <w:t>, curs 2023</w:t>
+      </w:r>
+      <w:r>
+        <w:t>-2</w:t>
+      </w:r>
+      <w:r>
+        <w:t>4</w:t>
+      </w:r>
+      <w:r>
+        <w:t>, UdG, 202</w:t>
+      </w:r>
+      <w:r>
+        <w:t>3</w:t>
+      </w:r>
+      <w:r>
+        <w:t>.</w:t>
+      </w:r>
+    </w:p>
+    <w:p>
+      <w:pPr>
+        <w:pStyle w:val="pBasic"/>
+        <w:ind w:left="426" w:hanging="426"/>
+      </w:pPr>
+      <w:r>
+        <w:t>[3]</w:t>
+      </w:r>
+      <w:r>
+        <w:tab/>
+        <w:t>W. Eddy (Ed.)</w:t>
+      </w:r>
+      <w:r>
+        <w:t xml:space="preserve">, </w:t>
+      </w:r>
       <w:r>
         <w:rPr>
           <w:i/>
         </w:rPr>
-        <w:t>sockets</w:t>
-      </w:r>
-      <w:proofErr w:type="spellEnd"/>
+        <w:t xml:space="preserve">RFC </w:t>
+      </w:r>
       <w:r>
         <w:rPr>
           <w:i/>
         </w:rPr>
-        <w:t xml:space="preserve"> de C a UNIX</w:t>
-      </w:r>
-      <w:r>
-        <w:t>, curs 2023</w:t>
-      </w:r>
-      <w:r>
-        <w:t>-2</w:t>
-      </w:r>
-      <w:r>
-        <w:t>4</w:t>
-      </w:r>
-      <w:r>
-        <w:t>, UdG, 202</w:t>
-      </w:r>
-      <w:r>
-        <w:t>3</w:t>
-      </w:r>
-      <w:r>
-        <w:t>.</w:t>
-      </w:r>
-    </w:p>
-    <w:p>
-      <w:pPr>
-        <w:pStyle w:val="pBasic"/>
-        <w:ind w:left="426" w:hanging="426"/>
-      </w:pPr>
-      <w:r>
-        <w:t>[3]</w:t>
-      </w:r>
-      <w:r>
-        <w:tab/>
-        <w:t xml:space="preserve">W. </w:t>
-      </w:r>
-      <w:proofErr w:type="spellStart"/>
-      <w:r>
-        <w:t>Eddy</w:t>
-      </w:r>
-      <w:proofErr w:type="spellEnd"/>
-      <w:r>
-        <w:t xml:space="preserve"> (Ed.)</w:t>
-      </w:r>
-      <w:r>
-        <w:t xml:space="preserve">, </w:t>
+        <w:t>9293</w:t>
       </w:r>
       <w:r>
         <w:rPr>
           <w:i/>
         </w:rPr>
-        <w:t xml:space="preserve">RFC </w:t>
+        <w:t xml:space="preserve"> - </w:t>
       </w:r>
       <w:r>
         <w:rPr>
           <w:i/>
         </w:rPr>
-        <w:t>9293</w:t>
-      </w:r>
-      <w:r>
-        <w:rPr>
-          <w:i/>
-        </w:rPr>
-        <w:t xml:space="preserve"> - </w:t>
-      </w:r>
-      <w:proofErr w:type="spellStart"/>
-      <w:r>
-        <w:rPr>
-          <w:i/>
-        </w:rPr>
-        <w:t>Transmission</w:t>
-      </w:r>
-      <w:proofErr w:type="spellEnd"/>
-      <w:r>
-        <w:rPr>
-          <w:i/>
-        </w:rPr>
-        <w:t xml:space="preserve"> Control Protocol (TCP)</w:t>
+        <w:t>Transmission Control Protocol (TCP)</w:t>
       </w:r>
       <w:r>
         <w:t xml:space="preserve">, </w:t>
@@ -9260,13 +8161,8 @@
       </w:r>
       <w:r>
         <w:tab/>
-        <w:t xml:space="preserve">J. </w:t>
-      </w:r>
-      <w:proofErr w:type="spellStart"/>
-      <w:r>
-        <w:t>Postel</w:t>
-      </w:r>
-      <w:proofErr w:type="spellEnd"/>
+        <w:t>J. Postel</w:t>
+      </w:r>
       <w:r>
         <w:t xml:space="preserve">, </w:t>
       </w:r>
@@ -9328,85 +8224,13 @@
       </w:r>
       <w:r>
         <w:tab/>
-        <w:t xml:space="preserve">IEEE </w:t>
-      </w:r>
-      <w:proofErr w:type="spellStart"/>
-      <w:r>
-        <w:t>Standards</w:t>
-      </w:r>
-      <w:proofErr w:type="spellEnd"/>
-      <w:r>
-        <w:t xml:space="preserve"> </w:t>
-      </w:r>
-      <w:proofErr w:type="spellStart"/>
-      <w:r>
-        <w:t>Association</w:t>
-      </w:r>
-      <w:proofErr w:type="spellEnd"/>
-      <w:r>
-        <w:t xml:space="preserve">, </w:t>
+        <w:t xml:space="preserve">IEEE Standards Association, </w:t>
       </w:r>
       <w:r>
         <w:rPr>
           <w:i/>
         </w:rPr>
-        <w:t xml:space="preserve">IEEE Standard for </w:t>
-      </w:r>
-      <w:proofErr w:type="spellStart"/>
-      <w:r>
-        <w:rPr>
-          <w:i/>
-        </w:rPr>
-        <w:t>Ethernet</w:t>
-      </w:r>
-      <w:proofErr w:type="spellEnd"/>
-      <w:r>
-        <w:rPr>
-          <w:i/>
-        </w:rPr>
-        <w:t xml:space="preserve">, IEEE </w:t>
-      </w:r>
-      <w:proofErr w:type="spellStart"/>
-      <w:r>
-        <w:rPr>
-          <w:i/>
-        </w:rPr>
-        <w:t>Std</w:t>
-      </w:r>
-      <w:proofErr w:type="spellEnd"/>
-      <w:r>
-        <w:rPr>
-          <w:i/>
-        </w:rPr>
-        <w:t xml:space="preserve"> 802.3-2022 (</w:t>
-      </w:r>
-      <w:proofErr w:type="spellStart"/>
-      <w:r>
-        <w:rPr>
-          <w:i/>
-        </w:rPr>
-        <w:t>Revision</w:t>
-      </w:r>
-      <w:proofErr w:type="spellEnd"/>
-      <w:r>
-        <w:rPr>
-          <w:i/>
-        </w:rPr>
-        <w:t xml:space="preserve"> of IEEE </w:t>
-      </w:r>
-      <w:proofErr w:type="spellStart"/>
-      <w:r>
-        <w:rPr>
-          <w:i/>
-        </w:rPr>
-        <w:t>Std</w:t>
-      </w:r>
-      <w:proofErr w:type="spellEnd"/>
-      <w:r>
-        <w:rPr>
-          <w:i/>
-        </w:rPr>
-        <w:t xml:space="preserve"> 802.3-2018)</w:t>
+        <w:t>IEEE Standard for Ethernet, IEEE Std 802.3-2022 (Revision of IEEE Std 802.3-2018)</w:t>
       </w:r>
       <w:r>
         <w:t xml:space="preserve">, </w:t>
@@ -9682,14 +8506,12 @@
       <w:tab/>
       <w:t xml:space="preserve">Memòria P2: L’aplicació UEB amb </w:t>
     </w:r>
-    <w:proofErr w:type="spellStart"/>
     <w:r>
       <w:rPr>
         <w:i/>
       </w:rPr>
       <w:t>sockets</w:t>
     </w:r>
-    <w:proofErr w:type="spellEnd"/>
     <w:r>
       <w:t xml:space="preserve"> TCP/IP – Part I</w:t>
     </w:r>

</xml_diff>

<commit_message>
Acabat informe xarxes (falta revisar)
</commit_message>
<xml_diff>
--- a/Pràctiques/P2/PRA2-s0d Informe, Plantilla Memòria.docx
+++ b/Pràctiques/P2/PRA2-s0d Informe, Plantilla Memòria.docx
@@ -5308,245 +5308,8 @@
     <w:p>
       <w:pPr>
         <w:pStyle w:val="pBasic"/>
-        <w:rPr>
-          <w:color w:val="FF0000"/>
-        </w:rPr>
-      </w:pPr>
-      <w:r>
-        <w:rPr>
-          <w:color w:val="FF0000"/>
-        </w:rPr>
-        <w:t>Aquí heu de dir el n</w:t>
-      </w:r>
-      <w:r>
-        <w:rPr>
-          <w:color w:val="FF0000"/>
-        </w:rPr>
-        <w:t>om</w:t>
-      </w:r>
-      <w:r>
-        <w:rPr>
-          <w:color w:val="FF0000"/>
-        </w:rPr>
-        <w:t>, significat, format i seqüències</w:t>
-      </w:r>
-      <w:r>
-        <w:rPr>
-          <w:color w:val="FF0000"/>
-        </w:rPr>
-        <w:t xml:space="preserve"> temporal</w:t>
-      </w:r>
-      <w:r>
-        <w:rPr>
-          <w:color w:val="FF0000"/>
-        </w:rPr>
-        <w:t>s</w:t>
-      </w:r>
-      <w:r>
-        <w:rPr>
-          <w:color w:val="FF0000"/>
-        </w:rPr>
-        <w:t xml:space="preserve"> dels missatges </w:t>
-      </w:r>
-      <w:r>
-        <w:rPr>
-          <w:color w:val="FF0000"/>
-        </w:rPr>
-        <w:t>TCP pels 2 casos d’estudi.</w:t>
-      </w:r>
-    </w:p>
-    <w:p>
-      <w:pPr>
-        <w:pStyle w:val="pBasic"/>
-        <w:numPr>
-          <w:ilvl w:val="0"/>
-          <w:numId w:val="38"/>
-        </w:numPr>
-        <w:rPr>
-          <w:color w:val="FF0000"/>
-        </w:rPr>
-      </w:pPr>
-      <w:r>
-        <w:rPr>
-          <w:color w:val="FF0000"/>
-        </w:rPr>
-        <w:t xml:space="preserve">Quant als noms i significats dels missatges TCP, els teniu a </w:t>
-      </w:r>
-      <w:r>
-        <w:rPr>
-          <w:color w:val="FF0000"/>
-        </w:rPr>
-        <w:t xml:space="preserve">la “plantilla” </w:t>
-      </w:r>
-      <w:r>
-        <w:rPr>
-          <w:i/>
-          <w:color w:val="FF0000"/>
-        </w:rPr>
-        <w:t xml:space="preserve">PowerPoint </w:t>
-      </w:r>
-      <w:r>
-        <w:rPr>
-          <w:color w:val="FF0000"/>
-        </w:rPr>
-        <w:t xml:space="preserve">que es troba al </w:t>
-      </w:r>
-      <w:proofErr w:type="spellStart"/>
-      <w:r>
-        <w:rPr>
-          <w:i/>
-          <w:color w:val="FF0000"/>
-        </w:rPr>
-        <w:t>Moodle</w:t>
-      </w:r>
-      <w:proofErr w:type="spellEnd"/>
-      <w:r>
-        <w:rPr>
-          <w:color w:val="FF0000"/>
-        </w:rPr>
-        <w:t>.</w:t>
-      </w:r>
-    </w:p>
-    <w:p>
-      <w:pPr>
-        <w:pStyle w:val="pBasic"/>
-        <w:numPr>
-          <w:ilvl w:val="0"/>
-          <w:numId w:val="38"/>
-        </w:numPr>
-        <w:rPr>
-          <w:color w:val="FF0000"/>
-        </w:rPr>
-      </w:pPr>
-      <w:r>
-        <w:rPr>
-          <w:color w:val="FF0000"/>
-        </w:rPr>
-        <w:t>Quant al format dels missatges TCP, podeu deixar el que ja hi ha a la figura.</w:t>
-      </w:r>
-    </w:p>
-    <w:p>
-      <w:pPr>
-        <w:pStyle w:val="pBasic"/>
-        <w:numPr>
-          <w:ilvl w:val="0"/>
-          <w:numId w:val="38"/>
-        </w:numPr>
-        <w:rPr>
-          <w:color w:val="FF0000"/>
-        </w:rPr>
-      </w:pPr>
-      <w:r>
-        <w:rPr>
-          <w:color w:val="FF0000"/>
-        </w:rPr>
-        <w:t>Quant a les seqüències temporals de missatges TCP, heu de fer la dels 2 casos d’estudi (les de les 2 captures de paquets adjuntes). Als dibuixos de les seqüències temporals indiqueu</w:t>
-      </w:r>
-      <w:r>
-        <w:rPr>
-          <w:color w:val="FF0000"/>
-        </w:rPr>
-        <w:t xml:space="preserve"> la relació entre els missatges </w:t>
-      </w:r>
-      <w:r>
-        <w:rPr>
-          <w:color w:val="FF0000"/>
-        </w:rPr>
-        <w:t>TCP</w:t>
-      </w:r>
-      <w:r>
-        <w:rPr>
-          <w:color w:val="FF0000"/>
-        </w:rPr>
-        <w:t xml:space="preserve"> i la interfície de la capa </w:t>
-      </w:r>
-      <w:r>
-        <w:rPr>
-          <w:color w:val="FF0000"/>
-        </w:rPr>
-        <w:t>TCP; indiqueu-hi també la relació entre aquesta seqüència de missatges TCP i la corresponent</w:t>
-      </w:r>
-      <w:r>
-        <w:rPr>
-          <w:color w:val="FF0000"/>
-        </w:rPr>
-        <w:t xml:space="preserve"> seqüència de missatges </w:t>
-      </w:r>
-      <w:r>
-        <w:rPr>
-          <w:color w:val="FF0000"/>
-        </w:rPr>
-        <w:t>PUEB (</w:t>
-      </w:r>
-      <w:proofErr w:type="spellStart"/>
-      <w:r>
-        <w:rPr>
-          <w:color w:val="FF0000"/>
-        </w:rPr>
-        <w:t>p.e</w:t>
-      </w:r>
-      <w:proofErr w:type="spellEnd"/>
-      <w:r>
-        <w:rPr>
-          <w:color w:val="FF0000"/>
-        </w:rPr>
-        <w:t xml:space="preserve">., dieu “el missatge TCP xxx porta a dins el 1r fragment del missatge PUEB </w:t>
-      </w:r>
-      <w:proofErr w:type="spellStart"/>
-      <w:r>
-        <w:rPr>
-          <w:color w:val="FF0000"/>
-        </w:rPr>
-        <w:t>yyy</w:t>
-      </w:r>
-      <w:proofErr w:type="spellEnd"/>
-      <w:r>
-        <w:rPr>
-          <w:color w:val="FF0000"/>
-        </w:rPr>
-        <w:t xml:space="preserve">”, etc.). Feu servir la </w:t>
-      </w:r>
-      <w:r>
-        <w:rPr>
-          <w:color w:val="FF0000"/>
-        </w:rPr>
-        <w:t xml:space="preserve">“plantilla” </w:t>
-      </w:r>
-      <w:r>
-        <w:rPr>
-          <w:i/>
-          <w:color w:val="FF0000"/>
-        </w:rPr>
-        <w:t xml:space="preserve">PowerPoint </w:t>
-      </w:r>
-      <w:r>
-        <w:rPr>
-          <w:color w:val="FF0000"/>
-        </w:rPr>
-        <w:t xml:space="preserve">que es troba al </w:t>
-      </w:r>
-      <w:proofErr w:type="spellStart"/>
-      <w:r>
-        <w:rPr>
-          <w:i/>
-          <w:color w:val="FF0000"/>
-        </w:rPr>
-        <w:t>Moodle</w:t>
-      </w:r>
-      <w:proofErr w:type="spellEnd"/>
-      <w:r>
-        <w:rPr>
-          <w:color w:val="FF0000"/>
-        </w:rPr>
-        <w:t>.</w:t>
-      </w:r>
-    </w:p>
-    <w:p>
-      <w:pPr>
-        <w:pStyle w:val="pBasic"/>
-      </w:pPr>
-      <w:r>
-        <w:lastRenderedPageBreak/>
+      </w:pPr>
+      <w:r>
         <w:t>El nom i significat dels missatges TCP és el següent:</w:t>
       </w:r>
     </w:p>
@@ -5775,9 +5538,54 @@
       </w:pPr>
       <w:r>
         <w:rPr>
-          <w:color w:val="FF0000"/>
-        </w:rPr>
-        <w:t>Poseu-hi la figura</w:t>
+          <w:noProof/>
+          <w:color w:val="000000" w:themeColor="text1"/>
+        </w:rPr>
+        <w:drawing>
+          <wp:inline distT="0" distB="0" distL="0" distR="0" wp14:anchorId="1D25BDCF" wp14:editId="325943A3">
+            <wp:extent cx="3365500" cy="2649354"/>
+            <wp:effectExtent l="0" t="0" r="0" b="0"/>
+            <wp:docPr id="8" name="Picture 8"/>
+            <wp:cNvGraphicFramePr>
+              <a:graphicFrameLocks xmlns:a="http://schemas.openxmlformats.org/drawingml/2006/main" noChangeAspect="1"/>
+            </wp:cNvGraphicFramePr>
+            <a:graphic xmlns:a="http://schemas.openxmlformats.org/drawingml/2006/main">
+              <a:graphicData uri="http://schemas.openxmlformats.org/drawingml/2006/picture">
+                <pic:pic xmlns:pic="http://schemas.openxmlformats.org/drawingml/2006/picture">
+                  <pic:nvPicPr>
+                    <pic:cNvPr id="0" name="Picture 3"/>
+                    <pic:cNvPicPr>
+                      <a:picLocks noChangeAspect="1" noChangeArrowheads="1"/>
+                    </pic:cNvPicPr>
+                  </pic:nvPicPr>
+                  <pic:blipFill>
+                    <a:blip r:embed="rId21">
+                      <a:extLst>
+                        <a:ext uri="{28A0092B-C50C-407E-A947-70E740481C1C}">
+                          <a14:useLocalDpi xmlns:a14="http://schemas.microsoft.com/office/drawing/2010/main" val="0"/>
+                        </a:ext>
+                      </a:extLst>
+                    </a:blip>
+                    <a:srcRect/>
+                    <a:stretch>
+                      <a:fillRect/>
+                    </a:stretch>
+                  </pic:blipFill>
+                  <pic:spPr bwMode="auto">
+                    <a:xfrm>
+                      <a:off x="0" y="0"/>
+                      <a:ext cx="3392273" cy="2670430"/>
+                    </a:xfrm>
+                    <a:prstGeom prst="rect">
+                      <a:avLst/>
+                    </a:prstGeom>
+                    <a:noFill/>
+                  </pic:spPr>
+                </pic:pic>
+              </a:graphicData>
+            </a:graphic>
+          </wp:inline>
+        </w:drawing>
       </w:r>
     </w:p>
     <w:p>
@@ -5842,9 +5650,55 @@
       </w:pPr>
       <w:r>
         <w:rPr>
-          <w:color w:val="FF0000"/>
-        </w:rPr>
-        <w:t>Poseu-hi la figura</w:t>
+          <w:noProof/>
+          <w:color w:val="000000" w:themeColor="text1"/>
+        </w:rPr>
+        <w:lastRenderedPageBreak/>
+        <w:drawing>
+          <wp:inline distT="0" distB="0" distL="0" distR="0" wp14:anchorId="3FAA4D09" wp14:editId="2F71E5AA">
+            <wp:extent cx="3333750" cy="2595934"/>
+            <wp:effectExtent l="0" t="0" r="0" b="0"/>
+            <wp:docPr id="1669754022" name="Picture 1669754022"/>
+            <wp:cNvGraphicFramePr>
+              <a:graphicFrameLocks xmlns:a="http://schemas.openxmlformats.org/drawingml/2006/main" noChangeAspect="1"/>
+            </wp:cNvGraphicFramePr>
+            <a:graphic xmlns:a="http://schemas.openxmlformats.org/drawingml/2006/main">
+              <a:graphicData uri="http://schemas.openxmlformats.org/drawingml/2006/picture">
+                <pic:pic xmlns:pic="http://schemas.openxmlformats.org/drawingml/2006/picture">
+                  <pic:nvPicPr>
+                    <pic:cNvPr id="0" name="Picture 5"/>
+                    <pic:cNvPicPr>
+                      <a:picLocks noChangeAspect="1" noChangeArrowheads="1"/>
+                    </pic:cNvPicPr>
+                  </pic:nvPicPr>
+                  <pic:blipFill>
+                    <a:blip r:embed="rId22">
+                      <a:extLst>
+                        <a:ext uri="{28A0092B-C50C-407E-A947-70E740481C1C}">
+                          <a14:useLocalDpi xmlns:a14="http://schemas.microsoft.com/office/drawing/2010/main" val="0"/>
+                        </a:ext>
+                      </a:extLst>
+                    </a:blip>
+                    <a:srcRect/>
+                    <a:stretch>
+                      <a:fillRect/>
+                    </a:stretch>
+                  </pic:blipFill>
+                  <pic:spPr bwMode="auto">
+                    <a:xfrm>
+                      <a:off x="0" y="0"/>
+                      <a:ext cx="3344502" cy="2604306"/>
+                    </a:xfrm>
+                    <a:prstGeom prst="rect">
+                      <a:avLst/>
+                    </a:prstGeom>
+                    <a:noFill/>
+                  </pic:spPr>
+                </pic:pic>
+              </a:graphicData>
+            </a:graphic>
+          </wp:inline>
+        </w:drawing>
       </w:r>
     </w:p>
     <w:p>
@@ -5906,7 +5760,19 @@
         <w:rPr>
           <w:i/>
         </w:rPr>
-        <w:t>Ethernet</w:t>
+        <w:t>E</w:t>
+      </w:r>
+      <w:r>
+        <w:rPr>
+          <w:i/>
+        </w:rPr>
+        <w:t>t</w:t>
+      </w:r>
+      <w:r>
+        <w:rPr>
+          <w:i/>
+        </w:rPr>
+        <w:t>hernet</w:t>
       </w:r>
       <w:bookmarkEnd w:id="21"/>
       <w:bookmarkEnd w:id="22"/>
@@ -5954,7 +5820,6 @@
           <w:noProof/>
           <w:lang w:eastAsia="ca-ES"/>
         </w:rPr>
-        <w:lastRenderedPageBreak/>
         <w:drawing>
           <wp:inline distT="0" distB="0" distL="0" distR="0" wp14:anchorId="0BC6C625" wp14:editId="63AC251F">
             <wp:extent cx="5083200" cy="1569600"/>
@@ -5973,7 +5838,7 @@
                     </pic:cNvPicPr>
                   </pic:nvPicPr>
                   <pic:blipFill>
-                    <a:blip r:embed="rId21" cstate="print">
+                    <a:blip r:embed="rId23" cstate="print">
                       <a:extLst>
                         <a:ext uri="{28A0092B-C50C-407E-A947-70E740481C1C}">
                           <a14:useLocalDpi xmlns:a14="http://schemas.microsoft.com/office/drawing/2010/main" val="0"/>
@@ -6133,7 +5998,7 @@
                     </pic:cNvPicPr>
                   </pic:nvPicPr>
                   <pic:blipFill>
-                    <a:blip r:embed="rId22" cstate="print">
+                    <a:blip r:embed="rId24" cstate="print">
                       <a:extLst>
                         <a:ext uri="{28A0092B-C50C-407E-A947-70E740481C1C}">
                           <a14:useLocalDpi xmlns:a14="http://schemas.microsoft.com/office/drawing/2010/main" val="0"/>
@@ -6310,7 +6175,11 @@
         <w:t>el C demana /imatges/px.png, que existeix al S</w:t>
       </w:r>
       <w:r>
-        <w:t>; veure la captura adjunta) hem escollit el missatge PUEB COR que porta la imatge px.png, i hem estudiat l’encapsulació dels seus protocols. El missatge COR és gran i TCP el fragmenta, de manera que hi ha diversos paquets TCP d’informació. La llista de missatges de protocols i la seva longitud (escrita com “</w:t>
+        <w:t xml:space="preserve">; veure la captura adjunta) hem escollit el missatge PUEB COR que porta la imatge px.png, i hem estudiat l’encapsulació dels seus protocols. El missatge COR és gran i TCP el fragmenta, de manera que hi ha diversos paquets TCP </w:t>
+      </w:r>
+      <w:r>
+        <w:lastRenderedPageBreak/>
+        <w:t>d’informació. La llista de missatges de protocols i la seva longitud (escrita com “</w:t>
       </w:r>
       <w:proofErr w:type="spellStart"/>
       <w:r>
@@ -6853,7 +6722,6 @@
         <w:pStyle w:val="pBasic"/>
       </w:pPr>
       <w:r>
-        <w:lastRenderedPageBreak/>
         <w:t>A la Fig. 11 es mostra la captura de pantalla de l’execució de la comanda “</w:t>
       </w:r>
       <w:proofErr w:type="spellStart"/>
@@ -6896,7 +6764,7 @@
                     </pic:cNvPicPr>
                   </pic:nvPicPr>
                   <pic:blipFill>
-                    <a:blip r:embed="rId23" cstate="print">
+                    <a:blip r:embed="rId25" cstate="print">
                       <a:extLst>
                         <a:ext uri="{28A0092B-C50C-407E-A947-70E740481C1C}">
                           <a14:useLocalDpi xmlns:a14="http://schemas.microsoft.com/office/drawing/2010/main" val="0"/>
@@ -7089,6 +6957,7 @@
         <w:rPr>
           <w:noProof/>
         </w:rPr>
+        <w:lastRenderedPageBreak/>
         <w:drawing>
           <wp:inline distT="0" distB="0" distL="0" distR="0" wp14:anchorId="3EA753E8" wp14:editId="62312D72">
             <wp:extent cx="2642259" cy="2113807"/>
@@ -7105,7 +6974,7 @@
                     <pic:cNvPicPr/>
                   </pic:nvPicPr>
                   <pic:blipFill>
-                    <a:blip r:embed="rId24"/>
+                    <a:blip r:embed="rId26"/>
                     <a:stretch>
                       <a:fillRect/>
                     </a:stretch>
@@ -7216,7 +7085,6 @@
       <w:bookmarkStart w:id="32" w:name="_Toc146289988"/>
       <w:bookmarkStart w:id="33" w:name="_Toc148201903"/>
       <w:r>
-        <w:lastRenderedPageBreak/>
         <w:t>7.2</w:t>
       </w:r>
       <w:bookmarkEnd w:id="31"/>
@@ -7318,7 +7186,7 @@
                     <pic:cNvPicPr/>
                   </pic:nvPicPr>
                   <pic:blipFill>
-                    <a:blip r:embed="rId25"/>
+                    <a:blip r:embed="rId27"/>
                     <a:stretch>
                       <a:fillRect/>
                     </a:stretch>
@@ -7423,7 +7291,7 @@
                     <pic:cNvPicPr/>
                   </pic:nvPicPr>
                   <pic:blipFill>
-                    <a:blip r:embed="rId26"/>
+                    <a:blip r:embed="rId28"/>
                     <a:stretch>
                       <a:fillRect/>
                     </a:stretch>
@@ -7509,6 +7377,7 @@
         <w:rPr>
           <w:noProof/>
         </w:rPr>
+        <w:lastRenderedPageBreak/>
         <w:drawing>
           <wp:inline distT="0" distB="0" distL="0" distR="0" wp14:anchorId="2644A4B8" wp14:editId="53FC3E6F">
             <wp:extent cx="6026785" cy="2232660"/>
@@ -7527,7 +7396,7 @@
                     </pic:cNvPicPr>
                   </pic:nvPicPr>
                   <pic:blipFill>
-                    <a:blip r:embed="rId27">
+                    <a:blip r:embed="rId29">
                       <a:extLst>
                         <a:ext uri="{28A0092B-C50C-407E-A947-70E740481C1C}">
                           <a14:useLocalDpi xmlns:a14="http://schemas.microsoft.com/office/drawing/2010/main" val="0"/>
@@ -7637,7 +7506,7 @@
                     <pic:cNvPicPr/>
                   </pic:nvPicPr>
                   <pic:blipFill>
-                    <a:blip r:embed="rId28"/>
+                    <a:blip r:embed="rId30"/>
                     <a:stretch>
                       <a:fillRect/>
                     </a:stretch>
@@ -7697,7 +7566,6 @@
     </w:p>
     <w:p>
       <w:r>
-        <w:lastRenderedPageBreak/>
         <w:t>Pel que fa al client, es mesura el temps que triga a rebre la resposta de “</w:t>
       </w:r>
       <w:proofErr w:type="spellStart"/>
@@ -7734,7 +7602,7 @@
                     <pic:cNvPicPr/>
                   </pic:nvPicPr>
                   <pic:blipFill>
-                    <a:blip r:embed="rId29"/>
+                    <a:blip r:embed="rId31"/>
                     <a:stretch>
                       <a:fillRect/>
                     </a:stretch>
@@ -7899,6 +7767,7 @@
         </w:numPr>
       </w:pPr>
       <w:r>
+        <w:lastRenderedPageBreak/>
         <w:t>En una estació E1 s’ha engegat un S</w:t>
       </w:r>
       <w:r>
@@ -8048,7 +7917,7 @@
                     </pic:cNvPicPr>
                   </pic:nvPicPr>
                   <pic:blipFill>
-                    <a:blip r:embed="rId30">
+                    <a:blip r:embed="rId32">
                       <a:extLst>
                         <a:ext uri="{28A0092B-C50C-407E-A947-70E740481C1C}">
                           <a14:useLocalDpi xmlns:a14="http://schemas.microsoft.com/office/drawing/2010/main" val="0"/>
@@ -8126,7 +7995,6 @@
       </w:pPr>
       <w:bookmarkStart w:id="36" w:name="_Toc148201905"/>
       <w:r>
-        <w:lastRenderedPageBreak/>
         <w:t>9</w:t>
       </w:r>
       <w:r>
@@ -8292,6 +8160,7 @@
         <w:ind w:left="426" w:hanging="426"/>
       </w:pPr>
       <w:r>
+        <w:lastRenderedPageBreak/>
         <w:t>[2]</w:t>
       </w:r>
       <w:r>
@@ -8401,7 +8270,7 @@
       <w:r>
         <w:t>. Disponible a: &lt;</w:t>
       </w:r>
-      <w:hyperlink r:id="rId31" w:history="1">
+      <w:hyperlink r:id="rId33" w:history="1">
         <w:r>
           <w:rPr>
             <w:rStyle w:val="Hyperlink"/>
@@ -8469,7 +8338,7 @@
       <w:r>
         <w:t>. Disponible a: &lt;</w:t>
       </w:r>
-      <w:hyperlink r:id="rId32" w:history="1">
+      <w:hyperlink r:id="rId34" w:history="1">
         <w:r>
           <w:rPr>
             <w:rStyle w:val="Hyperlink"/>
@@ -8580,7 +8449,7 @@
       <w:r>
         <w:t>2022. Disponible a: &lt;</w:t>
       </w:r>
-      <w:hyperlink r:id="rId33" w:history="1">
+      <w:hyperlink r:id="rId35" w:history="1">
         <w:r>
           <w:rPr>
             <w:rStyle w:val="Hyperlink"/>
@@ -8596,10 +8465,10 @@
       </w:r>
     </w:p>
     <w:sectPr>
-      <w:headerReference w:type="default" r:id="rId34"/>
-      <w:footerReference w:type="default" r:id="rId35"/>
-      <w:headerReference w:type="first" r:id="rId36"/>
-      <w:footerReference w:type="first" r:id="rId37"/>
+      <w:headerReference w:type="default" r:id="rId36"/>
+      <w:footerReference w:type="default" r:id="rId37"/>
+      <w:headerReference w:type="first" r:id="rId38"/>
+      <w:footerReference w:type="first" r:id="rId39"/>
       <w:type w:val="oddPage"/>
       <w:pgSz w:w="11906" w:h="16838" w:code="9"/>
       <w:pgMar w:top="1701" w:right="991" w:bottom="1418" w:left="1418" w:header="992" w:footer="1134" w:gutter="0"/>
@@ -8815,8 +8684,6 @@
     </w:pPr>
     <w:r>
       <w:tab/>
-    </w:r>
-    <w:r>
       <w:t>Continguts</w:t>
     </w:r>
   </w:p>
@@ -8848,8 +8715,6 @@
     </w:pPr>
     <w:r>
       <w:tab/>
-    </w:r>
-    <w:r>
       <w:t xml:space="preserve">Memòria P2: L’aplicació UEB amb </w:t>
     </w:r>
     <w:proofErr w:type="spellStart"/>
@@ -13755,7 +13620,6 @@
   <w:style w:type="character" w:default="1" w:styleId="DefaultParagraphFont">
     <w:name w:val="Default Paragraph Font"/>
     <w:uiPriority w:val="1"/>
-    <w:semiHidden/>
     <w:unhideWhenUsed/>
   </w:style>
   <w:style w:type="table" w:default="1" w:styleId="TableNormal">

</xml_diff>

<commit_message>
Afegits fitxers pràctica 3
</commit_message>
<xml_diff>
--- a/Pràctiques/P2/PRA2-s0d Informe, Plantilla Memòria.docx
+++ b/Pràctiques/P2/PRA2-s0d Informe, Plantilla Memòria.docx
@@ -843,7 +843,7 @@
               <w:noProof/>
               <w:sz w:val="22"/>
               <w:szCs w:val="22"/>
-              <w:lang w:eastAsia="ca-ES"/>
+              <w:lang w:val="en-US" w:eastAsia="en-US"/>
             </w:rPr>
           </w:pPr>
           <w:r>
@@ -855,7 +855,7 @@
           <w:r>
             <w:fldChar w:fldCharType="separate"/>
           </w:r>
-          <w:hyperlink w:anchor="_Toc148201887" w:history="1">
+          <w:hyperlink w:anchor="_Toc150893986" w:history="1">
             <w:r>
               <w:rPr>
                 <w:rStyle w:val="Hyperlink"/>
@@ -869,7 +869,7 @@
                 <w:noProof/>
                 <w:sz w:val="22"/>
                 <w:szCs w:val="22"/>
-                <w:lang w:eastAsia="ca-ES"/>
+                <w:lang w:val="en-US" w:eastAsia="en-US"/>
               </w:rPr>
               <w:tab/>
             </w:r>
@@ -899,7 +899,7 @@
                 <w:noProof/>
                 <w:webHidden/>
               </w:rPr>
-              <w:instrText xml:space="preserve"> PAGEREF _Toc148201887 \h </w:instrText>
+              <w:instrText xml:space="preserve"> PAGEREF _Toc150893986 \h </w:instrText>
             </w:r>
             <w:r>
               <w:rPr>
@@ -938,10 +938,10 @@
               <w:noProof/>
               <w:sz w:val="22"/>
               <w:szCs w:val="22"/>
-              <w:lang w:eastAsia="ca-ES"/>
+              <w:lang w:val="en-US" w:eastAsia="en-US"/>
             </w:rPr>
           </w:pPr>
-          <w:hyperlink w:anchor="_Toc148201888" w:history="1">
+          <w:hyperlink w:anchor="_Toc150893987" w:history="1">
             <w:r>
               <w:rPr>
                 <w:rStyle w:val="Hyperlink"/>
@@ -955,7 +955,7 @@
                 <w:noProof/>
                 <w:sz w:val="22"/>
                 <w:szCs w:val="22"/>
-                <w:lang w:eastAsia="ca-ES"/>
+                <w:lang w:val="en-US" w:eastAsia="en-US"/>
               </w:rPr>
               <w:tab/>
             </w:r>
@@ -985,7 +985,7 @@
                 <w:noProof/>
                 <w:webHidden/>
               </w:rPr>
-              <w:instrText xml:space="preserve"> PAGEREF _Toc148201888 \h </w:instrText>
+              <w:instrText xml:space="preserve"> PAGEREF _Toc150893987 \h </w:instrText>
             </w:r>
             <w:r>
               <w:rPr>
@@ -1024,10 +1024,10 @@
               <w:noProof/>
               <w:sz w:val="22"/>
               <w:szCs w:val="22"/>
-              <w:lang w:eastAsia="ca-ES"/>
+              <w:lang w:val="en-US" w:eastAsia="en-US"/>
             </w:rPr>
           </w:pPr>
-          <w:hyperlink w:anchor="_Toc148201889" w:history="1">
+          <w:hyperlink w:anchor="_Toc150893988" w:history="1">
             <w:r>
               <w:rPr>
                 <w:rStyle w:val="Hyperlink"/>
@@ -1041,7 +1041,7 @@
                 <w:noProof/>
                 <w:sz w:val="22"/>
                 <w:szCs w:val="22"/>
-                <w:lang w:eastAsia="ca-ES"/>
+                <w:lang w:val="en-US" w:eastAsia="en-US"/>
               </w:rPr>
               <w:tab/>
             </w:r>
@@ -1071,7 +1071,7 @@
                 <w:noProof/>
                 <w:webHidden/>
               </w:rPr>
-              <w:instrText xml:space="preserve"> PAGEREF _Toc148201889 \h </w:instrText>
+              <w:instrText xml:space="preserve"> PAGEREF _Toc150893988 \h </w:instrText>
             </w:r>
             <w:r>
               <w:rPr>
@@ -1091,7 +1091,7 @@
                 <w:noProof/>
                 <w:webHidden/>
               </w:rPr>
-              <w:t>1</w:t>
+              <w:t>2</w:t>
             </w:r>
             <w:r>
               <w:rPr>
@@ -1110,10 +1110,10 @@
               <w:noProof/>
               <w:sz w:val="22"/>
               <w:szCs w:val="22"/>
-              <w:lang w:eastAsia="ca-ES"/>
+              <w:lang w:val="en-US" w:eastAsia="en-US"/>
             </w:rPr>
           </w:pPr>
-          <w:hyperlink w:anchor="_Toc148201890" w:history="1">
+          <w:hyperlink w:anchor="_Toc150893989" w:history="1">
             <w:r>
               <w:rPr>
                 <w:rStyle w:val="Hyperlink"/>
@@ -1127,7 +1127,7 @@
                 <w:noProof/>
                 <w:sz w:val="22"/>
                 <w:szCs w:val="22"/>
-                <w:lang w:eastAsia="ca-ES"/>
+                <w:lang w:val="en-US" w:eastAsia="en-US"/>
               </w:rPr>
               <w:tab/>
             </w:r>
@@ -1157,7 +1157,7 @@
                 <w:noProof/>
                 <w:webHidden/>
               </w:rPr>
-              <w:instrText xml:space="preserve"> PAGEREF _Toc148201890 \h </w:instrText>
+              <w:instrText xml:space="preserve"> PAGEREF _Toc150893989 \h </w:instrText>
             </w:r>
             <w:r>
               <w:rPr>
@@ -1196,10 +1196,10 @@
               <w:noProof/>
               <w:sz w:val="22"/>
               <w:szCs w:val="22"/>
-              <w:lang w:eastAsia="ca-ES"/>
+              <w:lang w:val="en-US" w:eastAsia="en-US"/>
             </w:rPr>
           </w:pPr>
-          <w:hyperlink w:anchor="_Toc148201891" w:history="1">
+          <w:hyperlink w:anchor="_Toc150893990" w:history="1">
             <w:r>
               <w:rPr>
                 <w:rStyle w:val="Hyperlink"/>
@@ -1213,7 +1213,7 @@
                 <w:noProof/>
                 <w:sz w:val="22"/>
                 <w:szCs w:val="22"/>
-                <w:lang w:eastAsia="ca-ES"/>
+                <w:lang w:val="en-US" w:eastAsia="en-US"/>
               </w:rPr>
               <w:tab/>
             </w:r>
@@ -1243,7 +1243,7 @@
                 <w:noProof/>
                 <w:webHidden/>
               </w:rPr>
-              <w:instrText xml:space="preserve"> PAGEREF _Toc148201891 \h </w:instrText>
+              <w:instrText xml:space="preserve"> PAGEREF _Toc150893990 \h </w:instrText>
             </w:r>
             <w:r>
               <w:rPr>
@@ -1263,7 +1263,7 @@
                 <w:noProof/>
                 <w:webHidden/>
               </w:rPr>
-              <w:t>2</w:t>
+              <w:t>3</w:t>
             </w:r>
             <w:r>
               <w:rPr>
@@ -1282,10 +1282,10 @@
               <w:noProof/>
               <w:sz w:val="22"/>
               <w:szCs w:val="22"/>
-              <w:lang w:eastAsia="ca-ES"/>
+              <w:lang w:val="en-US" w:eastAsia="en-US"/>
             </w:rPr>
           </w:pPr>
-          <w:hyperlink w:anchor="_Toc148201892" w:history="1">
+          <w:hyperlink w:anchor="_Toc150893991" w:history="1">
             <w:r>
               <w:rPr>
                 <w:rStyle w:val="Hyperlink"/>
@@ -1299,7 +1299,7 @@
                 <w:noProof/>
                 <w:sz w:val="22"/>
                 <w:szCs w:val="22"/>
-                <w:lang w:eastAsia="ca-ES"/>
+                <w:lang w:val="en-US" w:eastAsia="en-US"/>
               </w:rPr>
               <w:tab/>
             </w:r>
@@ -1329,7 +1329,7 @@
                 <w:noProof/>
                 <w:webHidden/>
               </w:rPr>
-              <w:instrText xml:space="preserve"> PAGEREF _Toc148201892 \h </w:instrText>
+              <w:instrText xml:space="preserve"> PAGEREF _Toc150893991 \h </w:instrText>
             </w:r>
             <w:r>
               <w:rPr>
@@ -1349,7 +1349,7 @@
                 <w:noProof/>
                 <w:webHidden/>
               </w:rPr>
-              <w:t>2</w:t>
+              <w:t>3</w:t>
             </w:r>
             <w:r>
               <w:rPr>
@@ -1368,10 +1368,10 @@
               <w:noProof/>
               <w:sz w:val="22"/>
               <w:szCs w:val="22"/>
-              <w:lang w:eastAsia="ca-ES"/>
+              <w:lang w:val="en-US" w:eastAsia="en-US"/>
             </w:rPr>
           </w:pPr>
-          <w:hyperlink w:anchor="_Toc148201893" w:history="1">
+          <w:hyperlink w:anchor="_Toc150893992" w:history="1">
             <w:r>
               <w:rPr>
                 <w:rStyle w:val="Hyperlink"/>
@@ -1385,7 +1385,7 @@
                 <w:noProof/>
                 <w:sz w:val="22"/>
                 <w:szCs w:val="22"/>
-                <w:lang w:eastAsia="ca-ES"/>
+                <w:lang w:val="en-US" w:eastAsia="en-US"/>
               </w:rPr>
               <w:tab/>
             </w:r>
@@ -1415,7 +1415,7 @@
                 <w:noProof/>
                 <w:webHidden/>
               </w:rPr>
-              <w:instrText xml:space="preserve"> PAGEREF _Toc148201893 \h </w:instrText>
+              <w:instrText xml:space="preserve"> PAGEREF _Toc150893992 \h </w:instrText>
             </w:r>
             <w:r>
               <w:rPr>
@@ -1435,7 +1435,7 @@
                 <w:noProof/>
                 <w:webHidden/>
               </w:rPr>
-              <w:t>2</w:t>
+              <w:t>3</w:t>
             </w:r>
             <w:r>
               <w:rPr>
@@ -1454,10 +1454,10 @@
               <w:noProof/>
               <w:sz w:val="22"/>
               <w:szCs w:val="22"/>
-              <w:lang w:eastAsia="ca-ES"/>
+              <w:lang w:val="en-US" w:eastAsia="en-US"/>
             </w:rPr>
           </w:pPr>
-          <w:hyperlink w:anchor="_Toc148201894" w:history="1">
+          <w:hyperlink w:anchor="_Toc150893993" w:history="1">
             <w:r>
               <w:rPr>
                 <w:rStyle w:val="Hyperlink"/>
@@ -1471,7 +1471,7 @@
                 <w:noProof/>
                 <w:sz w:val="22"/>
                 <w:szCs w:val="22"/>
-                <w:lang w:eastAsia="ca-ES"/>
+                <w:lang w:val="en-US" w:eastAsia="en-US"/>
               </w:rPr>
               <w:tab/>
             </w:r>
@@ -1509,7 +1509,7 @@
                 <w:noProof/>
                 <w:webHidden/>
               </w:rPr>
-              <w:instrText xml:space="preserve"> PAGEREF _Toc148201894 \h </w:instrText>
+              <w:instrText xml:space="preserve"> PAGEREF _Toc150893993 \h </w:instrText>
             </w:r>
             <w:r>
               <w:rPr>
@@ -1529,7 +1529,7 @@
                 <w:noProof/>
                 <w:webHidden/>
               </w:rPr>
-              <w:t>3</w:t>
+              <w:t>4</w:t>
             </w:r>
             <w:r>
               <w:rPr>
@@ -1548,10 +1548,10 @@
               <w:noProof/>
               <w:sz w:val="22"/>
               <w:szCs w:val="22"/>
-              <w:lang w:eastAsia="ca-ES"/>
+              <w:lang w:val="en-US" w:eastAsia="en-US"/>
             </w:rPr>
           </w:pPr>
-          <w:hyperlink w:anchor="_Toc148201895" w:history="1">
+          <w:hyperlink w:anchor="_Toc150893994" w:history="1">
             <w:r>
               <w:rPr>
                 <w:rStyle w:val="Hyperlink"/>
@@ -1565,7 +1565,7 @@
                 <w:noProof/>
                 <w:sz w:val="22"/>
                 <w:szCs w:val="22"/>
-                <w:lang w:eastAsia="ca-ES"/>
+                <w:lang w:val="en-US" w:eastAsia="en-US"/>
               </w:rPr>
               <w:tab/>
             </w:r>
@@ -1625,7 +1625,7 @@
                 <w:noProof/>
                 <w:webHidden/>
               </w:rPr>
-              <w:instrText xml:space="preserve"> PAGEREF _Toc148201895 \h </w:instrText>
+              <w:instrText xml:space="preserve"> PAGEREF _Toc150893994 \h </w:instrText>
             </w:r>
             <w:r>
               <w:rPr>
@@ -1645,7 +1645,7 @@
                 <w:noProof/>
                 <w:webHidden/>
               </w:rPr>
-              <w:t>3</w:t>
+              <w:t>4</w:t>
             </w:r>
             <w:r>
               <w:rPr>
@@ -1664,10 +1664,10 @@
               <w:noProof/>
               <w:sz w:val="22"/>
               <w:szCs w:val="22"/>
-              <w:lang w:eastAsia="ca-ES"/>
+              <w:lang w:val="en-US" w:eastAsia="en-US"/>
             </w:rPr>
           </w:pPr>
-          <w:hyperlink w:anchor="_Toc148201896" w:history="1">
+          <w:hyperlink w:anchor="_Toc150893995" w:history="1">
             <w:r>
               <w:rPr>
                 <w:rStyle w:val="Hyperlink"/>
@@ -1681,7 +1681,7 @@
                 <w:noProof/>
                 <w:sz w:val="22"/>
                 <w:szCs w:val="22"/>
-                <w:lang w:eastAsia="ca-ES"/>
+                <w:lang w:val="en-US" w:eastAsia="en-US"/>
               </w:rPr>
               <w:tab/>
             </w:r>
@@ -1726,7 +1726,7 @@
                 <w:noProof/>
                 <w:webHidden/>
               </w:rPr>
-              <w:instrText xml:space="preserve"> PAGEREF _Toc148201896 \h </w:instrText>
+              <w:instrText xml:space="preserve"> PAGEREF _Toc150893995 \h </w:instrText>
             </w:r>
             <w:r>
               <w:rPr>
@@ -1746,7 +1746,7 @@
                 <w:noProof/>
                 <w:webHidden/>
               </w:rPr>
-              <w:t>3</w:t>
+              <w:t>4</w:t>
             </w:r>
             <w:r>
               <w:rPr>
@@ -1765,10 +1765,10 @@
               <w:noProof/>
               <w:sz w:val="22"/>
               <w:szCs w:val="22"/>
-              <w:lang w:eastAsia="ca-ES"/>
+              <w:lang w:val="en-US" w:eastAsia="en-US"/>
             </w:rPr>
           </w:pPr>
-          <w:hyperlink w:anchor="_Toc148201897" w:history="1">
+          <w:hyperlink w:anchor="_Toc150893996" w:history="1">
             <w:r>
               <w:rPr>
                 <w:rStyle w:val="Hyperlink"/>
@@ -1782,7 +1782,7 @@
                 <w:noProof/>
                 <w:sz w:val="22"/>
                 <w:szCs w:val="22"/>
-                <w:lang w:eastAsia="ca-ES"/>
+                <w:lang w:val="en-US" w:eastAsia="en-US"/>
               </w:rPr>
               <w:tab/>
             </w:r>
@@ -1827,7 +1827,7 @@
                 <w:noProof/>
                 <w:webHidden/>
               </w:rPr>
-              <w:instrText xml:space="preserve"> PAGEREF _Toc148201897 \h </w:instrText>
+              <w:instrText xml:space="preserve"> PAGEREF _Toc150893996 \h </w:instrText>
             </w:r>
             <w:r>
               <w:rPr>
@@ -1847,7 +1847,7 @@
                 <w:noProof/>
                 <w:webHidden/>
               </w:rPr>
-              <w:t>3</w:t>
+              <w:t>5</w:t>
             </w:r>
             <w:r>
               <w:rPr>
@@ -1866,10 +1866,10 @@
               <w:noProof/>
               <w:sz w:val="22"/>
               <w:szCs w:val="22"/>
-              <w:lang w:eastAsia="ca-ES"/>
+              <w:lang w:val="en-US" w:eastAsia="en-US"/>
             </w:rPr>
           </w:pPr>
-          <w:hyperlink w:anchor="_Toc148201898" w:history="1">
+          <w:hyperlink w:anchor="_Toc150893997" w:history="1">
             <w:r>
               <w:rPr>
                 <w:rStyle w:val="Hyperlink"/>
@@ -1883,7 +1883,7 @@
                 <w:noProof/>
                 <w:sz w:val="22"/>
                 <w:szCs w:val="22"/>
-                <w:lang w:eastAsia="ca-ES"/>
+                <w:lang w:val="en-US" w:eastAsia="en-US"/>
               </w:rPr>
               <w:tab/>
             </w:r>
@@ -1921,7 +1921,7 @@
                 <w:noProof/>
                 <w:webHidden/>
               </w:rPr>
-              <w:instrText xml:space="preserve"> PAGEREF _Toc148201898 \h </w:instrText>
+              <w:instrText xml:space="preserve"> PAGEREF _Toc150893997 \h </w:instrText>
             </w:r>
             <w:r>
               <w:rPr>
@@ -1941,7 +1941,7 @@
                 <w:noProof/>
                 <w:webHidden/>
               </w:rPr>
-              <w:t>4</w:t>
+              <w:t>7</w:t>
             </w:r>
             <w:r>
               <w:rPr>
@@ -1960,10 +1960,10 @@
               <w:noProof/>
               <w:sz w:val="22"/>
               <w:szCs w:val="22"/>
-              <w:lang w:eastAsia="ca-ES"/>
+              <w:lang w:val="en-US" w:eastAsia="en-US"/>
             </w:rPr>
           </w:pPr>
-          <w:hyperlink w:anchor="_Toc148201899" w:history="1">
+          <w:hyperlink w:anchor="_Toc150893998" w:history="1">
             <w:r>
               <w:rPr>
                 <w:rStyle w:val="Hyperlink"/>
@@ -1977,7 +1977,7 @@
                 <w:noProof/>
                 <w:sz w:val="22"/>
                 <w:szCs w:val="22"/>
-                <w:lang w:eastAsia="ca-ES"/>
+                <w:lang w:val="en-US" w:eastAsia="en-US"/>
               </w:rPr>
               <w:tab/>
             </w:r>
@@ -2022,7 +2022,7 @@
                 <w:noProof/>
                 <w:webHidden/>
               </w:rPr>
-              <w:instrText xml:space="preserve"> PAGEREF _Toc148201899 \h </w:instrText>
+              <w:instrText xml:space="preserve"> PAGEREF _Toc150893998 \h </w:instrText>
             </w:r>
             <w:r>
               <w:rPr>
@@ -2042,7 +2042,7 @@
                 <w:noProof/>
                 <w:webHidden/>
               </w:rPr>
-              <w:t>5</w:t>
+              <w:t>7</w:t>
             </w:r>
             <w:r>
               <w:rPr>
@@ -2061,10 +2061,10 @@
               <w:noProof/>
               <w:sz w:val="22"/>
               <w:szCs w:val="22"/>
-              <w:lang w:eastAsia="ca-ES"/>
+              <w:lang w:val="en-US" w:eastAsia="en-US"/>
             </w:rPr>
           </w:pPr>
-          <w:hyperlink w:anchor="_Toc148201900" w:history="1">
+          <w:hyperlink w:anchor="_Toc150893999" w:history="1">
             <w:r>
               <w:rPr>
                 <w:rStyle w:val="Hyperlink"/>
@@ -2078,7 +2078,7 @@
                 <w:noProof/>
                 <w:sz w:val="22"/>
                 <w:szCs w:val="22"/>
-                <w:lang w:eastAsia="ca-ES"/>
+                <w:lang w:val="en-US" w:eastAsia="en-US"/>
               </w:rPr>
               <w:tab/>
             </w:r>
@@ -2123,7 +2123,7 @@
                 <w:noProof/>
                 <w:webHidden/>
               </w:rPr>
-              <w:instrText xml:space="preserve"> PAGEREF _Toc148201900 \h </w:instrText>
+              <w:instrText xml:space="preserve"> PAGEREF _Toc150893999 \h </w:instrText>
             </w:r>
             <w:r>
               <w:rPr>
@@ -2143,7 +2143,7 @@
                 <w:noProof/>
                 <w:webHidden/>
               </w:rPr>
-              <w:t>5</w:t>
+              <w:t>8</w:t>
             </w:r>
             <w:r>
               <w:rPr>
@@ -2162,10 +2162,10 @@
               <w:noProof/>
               <w:sz w:val="22"/>
               <w:szCs w:val="22"/>
-              <w:lang w:eastAsia="ca-ES"/>
+              <w:lang w:val="en-US" w:eastAsia="en-US"/>
             </w:rPr>
           </w:pPr>
-          <w:hyperlink w:anchor="_Toc148201901" w:history="1">
+          <w:hyperlink w:anchor="_Toc150894000" w:history="1">
             <w:r>
               <w:rPr>
                 <w:rStyle w:val="Hyperlink"/>
@@ -2179,7 +2179,7 @@
                 <w:noProof/>
                 <w:sz w:val="22"/>
                 <w:szCs w:val="22"/>
-                <w:lang w:eastAsia="ca-ES"/>
+                <w:lang w:val="en-US" w:eastAsia="en-US"/>
               </w:rPr>
               <w:tab/>
             </w:r>
@@ -2209,7 +2209,7 @@
                 <w:noProof/>
                 <w:webHidden/>
               </w:rPr>
-              <w:instrText xml:space="preserve"> PAGEREF _Toc148201901 \h </w:instrText>
+              <w:instrText xml:space="preserve"> PAGEREF _Toc150894000 \h </w:instrText>
             </w:r>
             <w:r>
               <w:rPr>
@@ -2229,7 +2229,7 @@
                 <w:noProof/>
                 <w:webHidden/>
               </w:rPr>
-              <w:t>6</w:t>
+              <w:t>8</w:t>
             </w:r>
             <w:r>
               <w:rPr>
@@ -2248,10 +2248,10 @@
               <w:noProof/>
               <w:sz w:val="22"/>
               <w:szCs w:val="22"/>
-              <w:lang w:eastAsia="ca-ES"/>
+              <w:lang w:val="en-US" w:eastAsia="en-US"/>
             </w:rPr>
           </w:pPr>
-          <w:hyperlink w:anchor="_Toc148201902" w:history="1">
+          <w:hyperlink w:anchor="_Toc150894001" w:history="1">
             <w:r>
               <w:rPr>
                 <w:rStyle w:val="Hyperlink"/>
@@ -2265,7 +2265,7 @@
                 <w:noProof/>
                 <w:sz w:val="22"/>
                 <w:szCs w:val="22"/>
-                <w:lang w:eastAsia="ca-ES"/>
+                <w:lang w:val="en-US" w:eastAsia="en-US"/>
               </w:rPr>
               <w:tab/>
             </w:r>
@@ -2274,7 +2274,7 @@
                 <w:rStyle w:val="Hyperlink"/>
                 <w:noProof/>
               </w:rPr>
-              <w:t>Poseu-hi el nom/títol de la millora</w:t>
+              <w:t>Configuració de la carpeta “arrel del lloc UEB” en el S</w:t>
             </w:r>
             <w:r>
               <w:rPr>
@@ -2295,7 +2295,7 @@
                 <w:noProof/>
                 <w:webHidden/>
               </w:rPr>
-              <w:instrText xml:space="preserve"> PAGEREF _Toc148201902 \h </w:instrText>
+              <w:instrText xml:space="preserve"> PAGEREF _Toc150894001 \h </w:instrText>
             </w:r>
             <w:r>
               <w:rPr>
@@ -2315,7 +2315,7 @@
                 <w:noProof/>
                 <w:webHidden/>
               </w:rPr>
-              <w:t>6</w:t>
+              <w:t>8</w:t>
             </w:r>
             <w:r>
               <w:rPr>
@@ -2334,10 +2334,10 @@
               <w:noProof/>
               <w:sz w:val="22"/>
               <w:szCs w:val="22"/>
-              <w:lang w:eastAsia="ca-ES"/>
+              <w:lang w:val="en-US" w:eastAsia="en-US"/>
             </w:rPr>
           </w:pPr>
-          <w:hyperlink w:anchor="_Toc148201903" w:history="1">
+          <w:hyperlink w:anchor="_Toc150894002" w:history="1">
             <w:r>
               <w:rPr>
                 <w:rStyle w:val="Hyperlink"/>
@@ -2351,7 +2351,7 @@
                 <w:noProof/>
                 <w:sz w:val="22"/>
                 <w:szCs w:val="22"/>
-                <w:lang w:eastAsia="ca-ES"/>
+                <w:lang w:val="en-US" w:eastAsia="en-US"/>
               </w:rPr>
               <w:tab/>
             </w:r>
@@ -2360,7 +2360,7 @@
                 <w:rStyle w:val="Hyperlink"/>
                 <w:noProof/>
               </w:rPr>
-              <w:t>Poseu-hi el nom/títol de la millora</w:t>
+              <w:t>Fitxer de “log” en el S</w:t>
             </w:r>
             <w:r>
               <w:rPr>
@@ -2381,7 +2381,7 @@
                 <w:noProof/>
                 <w:webHidden/>
               </w:rPr>
-              <w:instrText xml:space="preserve"> PAGEREF _Toc148201903 \h </w:instrText>
+              <w:instrText xml:space="preserve"> PAGEREF _Toc150894002 \h </w:instrText>
             </w:r>
             <w:r>
               <w:rPr>
@@ -2401,7 +2401,93 @@
                 <w:noProof/>
                 <w:webHidden/>
               </w:rPr>
-              <w:t>6</w:t>
+              <w:t>9</w:t>
+            </w:r>
+            <w:r>
+              <w:rPr>
+                <w:noProof/>
+                <w:webHidden/>
+              </w:rPr>
+              <w:fldChar w:fldCharType="end"/>
+            </w:r>
+          </w:hyperlink>
+        </w:p>
+        <w:p>
+          <w:pPr>
+            <w:pStyle w:val="TOC2"/>
+            <w:rPr>
+              <w:rFonts w:asciiTheme="minorHAnsi" w:eastAsiaTheme="minorEastAsia" w:hAnsiTheme="minorHAnsi" w:cstheme="minorBidi"/>
+              <w:noProof/>
+              <w:sz w:val="22"/>
+              <w:szCs w:val="22"/>
+              <w:lang w:val="en-US" w:eastAsia="en-US"/>
+            </w:rPr>
+          </w:pPr>
+          <w:hyperlink w:anchor="_Toc150894003" w:history="1">
+            <w:r>
+              <w:rPr>
+                <w:rStyle w:val="Hyperlink"/>
+                <w:noProof/>
+              </w:rPr>
+              <w:t>7.3</w:t>
+            </w:r>
+            <w:r>
+              <w:rPr>
+                <w:rFonts w:asciiTheme="minorHAnsi" w:eastAsiaTheme="minorEastAsia" w:hAnsiTheme="minorHAnsi" w:cstheme="minorBidi"/>
+                <w:noProof/>
+                <w:sz w:val="22"/>
+                <w:szCs w:val="22"/>
+                <w:lang w:val="en-US" w:eastAsia="en-US"/>
+              </w:rPr>
+              <w:tab/>
+            </w:r>
+            <w:r>
+              <w:rPr>
+                <w:rStyle w:val="Hyperlink"/>
+                <w:noProof/>
+              </w:rPr>
+              <w:t>El temps de resposta, el temps d’enviament i la velocitat efectiva</w:t>
+            </w:r>
+            <w:r>
+              <w:rPr>
+                <w:noProof/>
+                <w:webHidden/>
+              </w:rPr>
+              <w:tab/>
+            </w:r>
+            <w:r>
+              <w:rPr>
+                <w:noProof/>
+                <w:webHidden/>
+              </w:rPr>
+              <w:fldChar w:fldCharType="begin"/>
+            </w:r>
+            <w:r>
+              <w:rPr>
+                <w:noProof/>
+                <w:webHidden/>
+              </w:rPr>
+              <w:instrText xml:space="preserve"> PAGEREF _Toc150894003 \h </w:instrText>
+            </w:r>
+            <w:r>
+              <w:rPr>
+                <w:noProof/>
+                <w:webHidden/>
+              </w:rPr>
+            </w:r>
+            <w:r>
+              <w:rPr>
+                <w:noProof/>
+                <w:webHidden/>
+              </w:rPr>
+              <w:fldChar w:fldCharType="separate"/>
+            </w:r>
+            <w:r>
+              <w:rPr>
+                <w:noProof/>
+                <w:webHidden/>
+              </w:rPr>
+              <w:t>10</w:t>
             </w:r>
             <w:r>
               <w:rPr>
@@ -2420,10 +2506,10 @@
               <w:noProof/>
               <w:sz w:val="22"/>
               <w:szCs w:val="22"/>
-              <w:lang w:eastAsia="ca-ES"/>
+              <w:lang w:val="en-US" w:eastAsia="en-US"/>
             </w:rPr>
           </w:pPr>
-          <w:hyperlink w:anchor="_Toc148201904" w:history="1">
+          <w:hyperlink w:anchor="_Toc150894004" w:history="1">
             <w:r>
               <w:rPr>
                 <w:rStyle w:val="Hyperlink"/>
@@ -2437,7 +2523,7 @@
                 <w:noProof/>
                 <w:sz w:val="22"/>
                 <w:szCs w:val="22"/>
-                <w:lang w:eastAsia="ca-ES"/>
+                <w:lang w:val="en-US" w:eastAsia="en-US"/>
               </w:rPr>
               <w:tab/>
             </w:r>
@@ -2467,7 +2553,7 @@
                 <w:noProof/>
                 <w:webHidden/>
               </w:rPr>
-              <w:instrText xml:space="preserve"> PAGEREF _Toc148201904 \h </w:instrText>
+              <w:instrText xml:space="preserve"> PAGEREF _Toc150894004 \h </w:instrText>
             </w:r>
             <w:r>
               <w:rPr>
@@ -2487,7 +2573,7 @@
                 <w:noProof/>
                 <w:webHidden/>
               </w:rPr>
-              <w:t>6</w:t>
+              <w:t>10</w:t>
             </w:r>
             <w:r>
               <w:rPr>
@@ -2506,10 +2592,10 @@
               <w:noProof/>
               <w:sz w:val="22"/>
               <w:szCs w:val="22"/>
-              <w:lang w:eastAsia="ca-ES"/>
+              <w:lang w:val="en-US" w:eastAsia="en-US"/>
             </w:rPr>
           </w:pPr>
-          <w:hyperlink w:anchor="_Toc148201905" w:history="1">
+          <w:hyperlink w:anchor="_Toc150894005" w:history="1">
             <w:r>
               <w:rPr>
                 <w:rStyle w:val="Hyperlink"/>
@@ -2523,7 +2609,7 @@
                 <w:noProof/>
                 <w:sz w:val="22"/>
                 <w:szCs w:val="22"/>
-                <w:lang w:eastAsia="ca-ES"/>
+                <w:lang w:val="en-US" w:eastAsia="en-US"/>
               </w:rPr>
               <w:tab/>
             </w:r>
@@ -2553,7 +2639,7 @@
                 <w:noProof/>
                 <w:webHidden/>
               </w:rPr>
-              <w:instrText xml:space="preserve"> PAGEREF _Toc148201905 \h </w:instrText>
+              <w:instrText xml:space="preserve"> PAGEREF _Toc150894005 \h </w:instrText>
             </w:r>
             <w:r>
               <w:rPr>
@@ -2573,7 +2659,7 @@
                 <w:noProof/>
                 <w:webHidden/>
               </w:rPr>
-              <w:t>7</w:t>
+              <w:t>11</w:t>
             </w:r>
             <w:r>
               <w:rPr>
@@ -2592,10 +2678,10 @@
               <w:noProof/>
               <w:sz w:val="22"/>
               <w:szCs w:val="22"/>
-              <w:lang w:eastAsia="ca-ES"/>
+              <w:lang w:val="en-US" w:eastAsia="en-US"/>
             </w:rPr>
           </w:pPr>
-          <w:hyperlink w:anchor="_Toc148201906" w:history="1">
+          <w:hyperlink w:anchor="_Toc150894006" w:history="1">
             <w:r>
               <w:rPr>
                 <w:rStyle w:val="Hyperlink"/>
@@ -2609,7 +2695,7 @@
                 <w:noProof/>
                 <w:sz w:val="22"/>
                 <w:szCs w:val="22"/>
-                <w:lang w:eastAsia="ca-ES"/>
+                <w:lang w:val="en-US" w:eastAsia="en-US"/>
               </w:rPr>
               <w:tab/>
             </w:r>
@@ -2639,7 +2725,7 @@
                 <w:noProof/>
                 <w:webHidden/>
               </w:rPr>
-              <w:instrText xml:space="preserve"> PAGEREF _Toc148201906 \h </w:instrText>
+              <w:instrText xml:space="preserve"> PAGEREF _Toc150894006 \h </w:instrText>
             </w:r>
             <w:r>
               <w:rPr>
@@ -2659,7 +2745,7 @@
                 <w:noProof/>
                 <w:webHidden/>
               </w:rPr>
-              <w:t>7</w:t>
+              <w:t>11</w:t>
             </w:r>
             <w:r>
               <w:rPr>
@@ -2678,10 +2764,10 @@
               <w:noProof/>
               <w:sz w:val="22"/>
               <w:szCs w:val="22"/>
-              <w:lang w:eastAsia="ca-ES"/>
+              <w:lang w:val="en-US" w:eastAsia="en-US"/>
             </w:rPr>
           </w:pPr>
-          <w:hyperlink w:anchor="_Toc148201907" w:history="1">
+          <w:hyperlink w:anchor="_Toc150894007" w:history="1">
             <w:r>
               <w:rPr>
                 <w:rStyle w:val="Hyperlink"/>
@@ -2708,7 +2794,7 @@
                 <w:noProof/>
                 <w:webHidden/>
               </w:rPr>
-              <w:instrText xml:space="preserve"> PAGEREF _Toc148201907 \h </w:instrText>
+              <w:instrText xml:space="preserve"> PAGEREF _Toc150894007 \h </w:instrText>
             </w:r>
             <w:r>
               <w:rPr>
@@ -2728,7 +2814,7 @@
                 <w:noProof/>
                 <w:webHidden/>
               </w:rPr>
-              <w:t>7</w:t>
+              <w:t>11</w:t>
             </w:r>
             <w:r>
               <w:rPr>
@@ -2893,7 +2979,7 @@
         <w:pStyle w:val="Heading1"/>
       </w:pPr>
       <w:bookmarkStart w:id="0" w:name="_Toc146289975"/>
-      <w:bookmarkStart w:id="1" w:name="_Toc148201887"/>
+      <w:bookmarkStart w:id="1" w:name="_Toc150893986"/>
       <w:r>
         <w:t>1</w:t>
       </w:r>
@@ -3090,7 +3176,7 @@
       <w:pPr>
         <w:pStyle w:val="Heading1"/>
       </w:pPr>
-      <w:bookmarkStart w:id="3" w:name="_Toc148201888"/>
+      <w:bookmarkStart w:id="3" w:name="_Toc150893987"/>
       <w:r>
         <w:t>2</w:t>
       </w:r>
@@ -3307,7 +3393,7 @@
         <w:pStyle w:val="Heading1"/>
       </w:pPr>
       <w:bookmarkStart w:id="4" w:name="_Toc146289977"/>
-      <w:bookmarkStart w:id="5" w:name="_Toc148201889"/>
+      <w:bookmarkStart w:id="5" w:name="_Toc150893988"/>
       <w:r>
         <w:lastRenderedPageBreak/>
         <w:t>3</w:t>
@@ -3642,51 +3728,66 @@
     </w:p>
     <w:p>
       <w:pPr>
-        <w:pStyle w:val="Heading1"/>
-      </w:pPr>
-      <w:bookmarkStart w:id="7" w:name="_Toc148201890"/>
-      <w:r>
-        <w:t>4</w:t>
-      </w:r>
-      <w:r>
-        <w:tab/>
-      </w:r>
-      <w:r>
-        <w:t>Els serveis de les capes</w:t>
-      </w:r>
-      <w:bookmarkEnd w:id="6"/>
-      <w:bookmarkEnd w:id="7"/>
-    </w:p>
-    <w:p>
-      <w:pPr>
-        <w:pStyle w:val="pBasic"/>
-      </w:pPr>
-      <w:bookmarkStart w:id="8" w:name="_Toc146289979"/>
-      <w:r>
-        <w:t>Els serveis d’una capa són les tasques que la capa fa, la funcionalitat que proporciona.</w:t>
-      </w:r>
-    </w:p>
-    <w:p>
-      <w:pPr>
-        <w:pStyle w:val="pBasic"/>
-      </w:pPr>
-      <w:r>
-        <w:t>El servei de la capa d’aplicació de UEB és:</w:t>
-      </w:r>
-    </w:p>
-    <w:p>
-      <w:pPr>
         <w:pStyle w:val="pBasic"/>
         <w:numPr>
           <w:ilvl w:val="0"/>
           <w:numId w:val="38"/>
         </w:numPr>
       </w:pPr>
-      <w:r>
-        <w:t>Inicialitza el servidor</w:t>
-      </w:r>
-      <w:r>
-        <w:t>.</w:t>
+      <w:proofErr w:type="spellStart"/>
+      <w:r>
+        <w:t>strerror</w:t>
+      </w:r>
+      <w:proofErr w:type="spellEnd"/>
+      <w:r>
+        <w:t>(), llibreria &lt;</w:t>
+      </w:r>
+      <w:proofErr w:type="spellStart"/>
+      <w:r>
+        <w:t>errno.h</w:t>
+      </w:r>
+      <w:proofErr w:type="spellEnd"/>
+      <w:r>
+        <w:t xml:space="preserve">&gt;: retorna el missatge d’error de les funcions del sistema com a </w:t>
+      </w:r>
+      <w:proofErr w:type="spellStart"/>
+      <w:r>
+        <w:t>string</w:t>
+      </w:r>
+      <w:proofErr w:type="spellEnd"/>
+    </w:p>
+    <w:p>
+      <w:pPr>
+        <w:pStyle w:val="Heading1"/>
+      </w:pPr>
+      <w:bookmarkStart w:id="7" w:name="_Toc150893989"/>
+      <w:r>
+        <w:t>4</w:t>
+      </w:r>
+      <w:r>
+        <w:tab/>
+      </w:r>
+      <w:r>
+        <w:t>Els serveis de les capes</w:t>
+      </w:r>
+      <w:bookmarkEnd w:id="6"/>
+      <w:bookmarkEnd w:id="7"/>
+    </w:p>
+    <w:p>
+      <w:pPr>
+        <w:pStyle w:val="pBasic"/>
+      </w:pPr>
+      <w:bookmarkStart w:id="8" w:name="_Toc146289979"/>
+      <w:r>
+        <w:t>Els serveis d’una capa són les tasques que la capa fa, la funcionalitat que proporciona.</w:t>
+      </w:r>
+    </w:p>
+    <w:p>
+      <w:pPr>
+        <w:pStyle w:val="pBasic"/>
+      </w:pPr>
+      <w:r>
+        <w:t>El servei de la capa d’aplicació de UEB és:</w:t>
       </w:r>
     </w:p>
     <w:p>
@@ -3698,7 +3799,7 @@
         </w:numPr>
       </w:pPr>
       <w:r>
-        <w:t>Connecta el client de l’aplicació UEB al servidor UEB</w:t>
+        <w:t>Inicialitza el servidor</w:t>
       </w:r>
       <w:r>
         <w:t>.</w:t>
@@ -3713,7 +3814,7 @@
         </w:numPr>
       </w:pPr>
       <w:r>
-        <w:t>Demanda peticions UEB al servidor per part del client</w:t>
+        <w:t>Connecta el client de l’aplicació UEB al servidor UEB</w:t>
       </w:r>
       <w:r>
         <w:t>.</w:t>
@@ -3728,7 +3829,7 @@
         </w:numPr>
       </w:pPr>
       <w:r>
-        <w:t>El servidor respon les peticions UEB del client</w:t>
+        <w:t>Demanda peticions UEB al servidor per part del client</w:t>
       </w:r>
       <w:r>
         <w:t>.</w:t>
@@ -3743,18 +3844,10 @@
         </w:numPr>
       </w:pPr>
       <w:r>
-        <w:t>Tanca la connexió UEB</w:t>
+        <w:t>El servidor respon les peticions UEB del client</w:t>
       </w:r>
       <w:r>
         <w:t>.</w:t>
-      </w:r>
-    </w:p>
-    <w:p>
-      <w:pPr>
-        <w:pStyle w:val="pBasic"/>
-      </w:pPr>
-      <w:r>
-        <w:t>El servei de la capa de transport TCP és:</w:t>
       </w:r>
     </w:p>
     <w:p>
@@ -3766,15 +3859,18 @@
         </w:numPr>
       </w:pPr>
       <w:r>
-        <w:t xml:space="preserve">Inicialitzar un </w:t>
-      </w:r>
-      <w:proofErr w:type="spellStart"/>
-      <w:r>
-        <w:t>socket</w:t>
-      </w:r>
-      <w:proofErr w:type="spellEnd"/>
-      <w:r>
-        <w:t xml:space="preserve"> d’escolta (pel servidor). </w:t>
+        <w:t>Tanca la connexió UEB</w:t>
+      </w:r>
+      <w:r>
+        <w:t>.</w:t>
+      </w:r>
+    </w:p>
+    <w:p>
+      <w:pPr>
+        <w:pStyle w:val="pBasic"/>
+      </w:pPr>
+      <w:r>
+        <w:t>El servei de la capa de transport TCP és:</w:t>
       </w:r>
     </w:p>
     <w:p>
@@ -3786,7 +3882,15 @@
         </w:numPr>
       </w:pPr>
       <w:r>
-        <w:t>Inicialitzar una connexió a un servidor en mode escolta (pel client).</w:t>
+        <w:t xml:space="preserve">Inicialitzar un </w:t>
+      </w:r>
+      <w:proofErr w:type="spellStart"/>
+      <w:r>
+        <w:t>socket</w:t>
+      </w:r>
+      <w:proofErr w:type="spellEnd"/>
+      <w:r>
+        <w:t xml:space="preserve"> d’escolta (pel servidor). </w:t>
       </w:r>
     </w:p>
     <w:p>
@@ -3798,7 +3902,7 @@
         </w:numPr>
       </w:pPr>
       <w:r>
-        <w:t>Tancar la connexió actual.</w:t>
+        <w:t>Inicialitzar una connexió a un servidor en mode escolta (pel client).</w:t>
       </w:r>
     </w:p>
     <w:p>
@@ -3810,7 +3914,7 @@
         </w:numPr>
       </w:pPr>
       <w:r>
-        <w:t>Rebre i enviar missatges TCP.</w:t>
+        <w:t>Tancar la connexió actual.</w:t>
       </w:r>
     </w:p>
     <w:p>
@@ -3822,62 +3926,7 @@
         </w:numPr>
       </w:pPr>
       <w:r>
-        <w:t xml:space="preserve">Donat un </w:t>
-      </w:r>
-      <w:proofErr w:type="spellStart"/>
-      <w:r>
-        <w:t>socket</w:t>
-      </w:r>
-      <w:proofErr w:type="spellEnd"/>
-      <w:r>
-        <w:t>, retornar</w:t>
-      </w:r>
-      <w:r>
-        <w:t xml:space="preserve"> la IP i port del propi </w:t>
-      </w:r>
-      <w:proofErr w:type="spellStart"/>
-      <w:r>
-        <w:t>socket</w:t>
-      </w:r>
-      <w:proofErr w:type="spellEnd"/>
-      <w:r>
-        <w:t xml:space="preserve"> i del </w:t>
-      </w:r>
-      <w:proofErr w:type="spellStart"/>
-      <w:r>
-        <w:t>peer</w:t>
-      </w:r>
-      <w:proofErr w:type="spellEnd"/>
-      <w:r>
-        <w:t xml:space="preserve"> connectat.</w:t>
-      </w:r>
-    </w:p>
-    <w:p>
-      <w:pPr>
-        <w:pStyle w:val="pBasic"/>
-      </w:pPr>
-      <w:r>
-        <w:lastRenderedPageBreak/>
-        <w:t xml:space="preserve">Els servei de les capes </w:t>
-      </w:r>
-      <w:proofErr w:type="spellStart"/>
-      <w:r>
-        <w:t>d’Interxarxa</w:t>
-      </w:r>
-      <w:proofErr w:type="spellEnd"/>
-      <w:r>
-        <w:t xml:space="preserve"> IP i de xarxa </w:t>
-      </w:r>
-      <w:proofErr w:type="spellStart"/>
-      <w:r>
-        <w:rPr>
-          <w:i/>
-        </w:rPr>
-        <w:t>Ethernet</w:t>
-      </w:r>
-      <w:proofErr w:type="spellEnd"/>
-      <w:r>
-        <w:t xml:space="preserve"> són:</w:t>
+        <w:t>Rebre i enviar missatges TCP.</w:t>
       </w:r>
     </w:p>
     <w:p>
@@ -3889,12 +3938,53 @@
         </w:numPr>
       </w:pPr>
       <w:r>
-        <w:t xml:space="preserve">El d’IP és portar paquets entres dues estacions d’Internet i el </w:t>
-      </w:r>
-      <w:proofErr w:type="spellStart"/>
-      <w:r>
-        <w:t>d’</w:t>
-      </w:r>
+        <w:lastRenderedPageBreak/>
+        <w:t xml:space="preserve">Donat un </w:t>
+      </w:r>
+      <w:proofErr w:type="spellStart"/>
+      <w:r>
+        <w:t>socket</w:t>
+      </w:r>
+      <w:proofErr w:type="spellEnd"/>
+      <w:r>
+        <w:t>, retornar</w:t>
+      </w:r>
+      <w:r>
+        <w:t xml:space="preserve"> la IP i port del propi </w:t>
+      </w:r>
+      <w:proofErr w:type="spellStart"/>
+      <w:r>
+        <w:t>socket</w:t>
+      </w:r>
+      <w:proofErr w:type="spellEnd"/>
+      <w:r>
+        <w:t xml:space="preserve"> i del </w:t>
+      </w:r>
+      <w:proofErr w:type="spellStart"/>
+      <w:r>
+        <w:t>peer</w:t>
+      </w:r>
+      <w:proofErr w:type="spellEnd"/>
+      <w:r>
+        <w:t xml:space="preserve"> connectat.</w:t>
+      </w:r>
+    </w:p>
+    <w:p>
+      <w:pPr>
+        <w:pStyle w:val="pBasic"/>
+      </w:pPr>
+      <w:r>
+        <w:t xml:space="preserve">Els servei de les capes </w:t>
+      </w:r>
+      <w:proofErr w:type="spellStart"/>
+      <w:r>
+        <w:t>d’Interxarxa</w:t>
+      </w:r>
+      <w:proofErr w:type="spellEnd"/>
+      <w:r>
+        <w:t xml:space="preserve"> IP i de xarxa </w:t>
+      </w:r>
+      <w:proofErr w:type="spellStart"/>
       <w:r>
         <w:rPr>
           <w:i/>
@@ -3903,80 +3993,7 @@
       </w:r>
       <w:proofErr w:type="spellEnd"/>
       <w:r>
-        <w:t xml:space="preserve"> portar paquets entre dues estacions d’una xarxa </w:t>
-      </w:r>
-      <w:proofErr w:type="spellStart"/>
-      <w:r>
-        <w:rPr>
-          <w:i/>
-        </w:rPr>
-        <w:t>Ethernet</w:t>
-      </w:r>
-      <w:proofErr w:type="spellEnd"/>
-      <w:r>
-        <w:t>.</w:t>
-      </w:r>
-    </w:p>
-    <w:p>
-      <w:pPr>
-        <w:pStyle w:val="Heading1"/>
-      </w:pPr>
-      <w:bookmarkStart w:id="9" w:name="_Toc148201891"/>
-      <w:r>
-        <w:t>5</w:t>
-      </w:r>
-      <w:r>
-        <w:tab/>
-      </w:r>
-      <w:r>
-        <w:t>Les interfícies de les capes</w:t>
-      </w:r>
-      <w:bookmarkEnd w:id="8"/>
-      <w:bookmarkEnd w:id="9"/>
-    </w:p>
-    <w:p>
-      <w:pPr>
-        <w:pStyle w:val="pBasic"/>
-      </w:pPr>
-      <w:r>
-        <w:t>La interfície d’una capa són el conjunt de “mètodes” o “funcions” amb les quals es poden accedir als serveis de la capa.</w:t>
-      </w:r>
-    </w:p>
-    <w:p>
-      <w:pPr>
-        <w:pStyle w:val="pBasic"/>
-      </w:pPr>
-      <w:r>
-        <w:t>En aquesta pràctica s’ha construït l’aplicació UEB a partir de la interfície de la capa de transport TCP. En la construcció s’ha definit una interfície de la capa d’aplicació UEB.</w:t>
-      </w:r>
-    </w:p>
-    <w:p>
-      <w:pPr>
-        <w:pStyle w:val="Heading2"/>
-      </w:pPr>
-      <w:bookmarkStart w:id="10" w:name="_Toc146289980"/>
-      <w:bookmarkStart w:id="11" w:name="_Toc148201892"/>
-      <w:r>
-        <w:t>5.1</w:t>
-      </w:r>
-      <w:r>
-        <w:tab/>
-      </w:r>
-      <w:r>
-        <w:t>La interfície de la capa d’aplicació de UEB</w:t>
-      </w:r>
-      <w:bookmarkEnd w:id="10"/>
-      <w:bookmarkEnd w:id="11"/>
-    </w:p>
-    <w:p>
-      <w:pPr>
-        <w:pStyle w:val="pBasic"/>
-      </w:pPr>
-      <w:r>
-        <w:t xml:space="preserve">Les funcions </w:t>
-      </w:r>
-      <w:r>
-        <w:t>de la interfície de la capa UEB són les següents:</w:t>
+        <w:t xml:space="preserve"> són:</w:t>
       </w:r>
     </w:p>
     <w:p>
@@ -3988,6 +4005,105 @@
         </w:numPr>
       </w:pPr>
       <w:r>
+        <w:t xml:space="preserve">El d’IP és portar paquets entres dues estacions d’Internet i el </w:t>
+      </w:r>
+      <w:proofErr w:type="spellStart"/>
+      <w:r>
+        <w:t>d’</w:t>
+      </w:r>
+      <w:r>
+        <w:rPr>
+          <w:i/>
+        </w:rPr>
+        <w:t>Ethernet</w:t>
+      </w:r>
+      <w:proofErr w:type="spellEnd"/>
+      <w:r>
+        <w:t xml:space="preserve"> portar paquets entre dues estacions d’una xarxa </w:t>
+      </w:r>
+      <w:proofErr w:type="spellStart"/>
+      <w:r>
+        <w:rPr>
+          <w:i/>
+        </w:rPr>
+        <w:t>Ethernet</w:t>
+      </w:r>
+      <w:proofErr w:type="spellEnd"/>
+      <w:r>
+        <w:t>.</w:t>
+      </w:r>
+    </w:p>
+    <w:p>
+      <w:pPr>
+        <w:pStyle w:val="Heading1"/>
+      </w:pPr>
+      <w:bookmarkStart w:id="9" w:name="_Toc150893990"/>
+      <w:r>
+        <w:t>5</w:t>
+      </w:r>
+      <w:r>
+        <w:tab/>
+      </w:r>
+      <w:r>
+        <w:t>Les interfícies de les capes</w:t>
+      </w:r>
+      <w:bookmarkEnd w:id="8"/>
+      <w:bookmarkEnd w:id="9"/>
+    </w:p>
+    <w:p>
+      <w:pPr>
+        <w:pStyle w:val="pBasic"/>
+      </w:pPr>
+      <w:r>
+        <w:t>La interfície d’una capa són el conjunt de “mètodes” o “funcions” amb les quals es poden accedir als serveis de la capa.</w:t>
+      </w:r>
+    </w:p>
+    <w:p>
+      <w:pPr>
+        <w:pStyle w:val="pBasic"/>
+      </w:pPr>
+      <w:r>
+        <w:t>En aquesta pràctica s’ha construït l’aplicació UEB a partir de la interfície de la capa de transport TCP. En la construcció s’ha definit una interfície de la capa d’aplicació UEB.</w:t>
+      </w:r>
+    </w:p>
+    <w:p>
+      <w:pPr>
+        <w:pStyle w:val="Heading2"/>
+      </w:pPr>
+      <w:bookmarkStart w:id="10" w:name="_Toc146289980"/>
+      <w:bookmarkStart w:id="11" w:name="_Toc150893991"/>
+      <w:r>
+        <w:t>5.1</w:t>
+      </w:r>
+      <w:r>
+        <w:tab/>
+      </w:r>
+      <w:r>
+        <w:t>La interfície de la capa d’aplicació de UEB</w:t>
+      </w:r>
+      <w:bookmarkEnd w:id="10"/>
+      <w:bookmarkEnd w:id="11"/>
+    </w:p>
+    <w:p>
+      <w:pPr>
+        <w:pStyle w:val="pBasic"/>
+      </w:pPr>
+      <w:r>
+        <w:t xml:space="preserve">Les funcions </w:t>
+      </w:r>
+      <w:r>
+        <w:t>de la interfície de la capa UEB són les següents:</w:t>
+      </w:r>
+    </w:p>
+    <w:p>
+      <w:pPr>
+        <w:pStyle w:val="pBasic"/>
+        <w:numPr>
+          <w:ilvl w:val="0"/>
+          <w:numId w:val="38"/>
+        </w:numPr>
+      </w:pPr>
+      <w:r>
         <w:t>Pel client:</w:t>
       </w:r>
     </w:p>
@@ -4303,7 +4419,7 @@
         <w:pStyle w:val="Heading2"/>
       </w:pPr>
       <w:bookmarkStart w:id="12" w:name="_Toc146289981"/>
-      <w:bookmarkStart w:id="13" w:name="_Toc148201893"/>
+      <w:bookmarkStart w:id="13" w:name="_Toc150893992"/>
       <w:r>
         <w:t>5.2</w:t>
       </w:r>
@@ -4662,7 +4778,7 @@
       <w:pPr>
         <w:pStyle w:val="Heading2"/>
       </w:pPr>
-      <w:bookmarkStart w:id="15" w:name="_Toc148201894"/>
+      <w:bookmarkStart w:id="15" w:name="_Toc150893993"/>
       <w:r>
         <w:t>5</w:t>
       </w:r>
@@ -4779,7 +4895,7 @@
       <w:pPr>
         <w:pStyle w:val="Heading1"/>
       </w:pPr>
-      <w:bookmarkStart w:id="16" w:name="_Toc148201895"/>
+      <w:bookmarkStart w:id="16" w:name="_Toc150893994"/>
       <w:bookmarkEnd w:id="14"/>
       <w:r>
         <w:t>6</w:t>
@@ -4833,7 +4949,7 @@
         <w:pStyle w:val="Heading2"/>
       </w:pPr>
       <w:bookmarkStart w:id="17" w:name="_Toc146289983"/>
-      <w:bookmarkStart w:id="18" w:name="_Toc148201896"/>
+      <w:bookmarkStart w:id="18" w:name="_Toc150893995"/>
       <w:r>
         <w:t>6.1</w:t>
       </w:r>
@@ -5283,7 +5399,7 @@
         <w:pStyle w:val="Heading2"/>
       </w:pPr>
       <w:bookmarkStart w:id="19" w:name="_Toc146289984"/>
-      <w:bookmarkStart w:id="20" w:name="_Toc148201897"/>
+      <w:bookmarkStart w:id="20" w:name="_Toc150893996"/>
       <w:r>
         <w:t>6.2</w:t>
       </w:r>
@@ -5733,7 +5849,7 @@
         <w:pStyle w:val="Heading2"/>
       </w:pPr>
       <w:bookmarkStart w:id="21" w:name="_Toc147699553"/>
-      <w:bookmarkStart w:id="22" w:name="_Toc148201898"/>
+      <w:bookmarkStart w:id="22" w:name="_Toc150893997"/>
       <w:r>
         <w:t>6</w:t>
       </w:r>
@@ -6125,8 +6241,8 @@
       <w:pPr>
         <w:pStyle w:val="Heading2"/>
       </w:pPr>
-      <w:bookmarkStart w:id="23" w:name="_Toc148201899"/>
-      <w:bookmarkStart w:id="24" w:name="_Toc146289985"/>
+      <w:bookmarkStart w:id="23" w:name="_Toc146289985"/>
+      <w:bookmarkStart w:id="24" w:name="_Toc150893998"/>
       <w:r>
         <w:t>6</w:t>
       </w:r>
@@ -6151,7 +6267,7 @@
       <w:r>
         <w:t>)</w:t>
       </w:r>
-      <w:bookmarkEnd w:id="23"/>
+      <w:bookmarkEnd w:id="24"/>
     </w:p>
     <w:p>
       <w:pPr>
@@ -6481,7 +6597,7 @@
       <w:pPr>
         <w:pStyle w:val="Heading2"/>
       </w:pPr>
-      <w:bookmarkStart w:id="25" w:name="_Toc148201900"/>
+      <w:bookmarkStart w:id="25" w:name="_Toc150893999"/>
       <w:r>
         <w:t>6.5</w:t>
       </w:r>
@@ -6508,7 +6624,7 @@
       <w:r>
         <w:t>”)</w:t>
       </w:r>
-      <w:bookmarkEnd w:id="24"/>
+      <w:bookmarkEnd w:id="23"/>
       <w:bookmarkEnd w:id="25"/>
     </w:p>
     <w:p>
@@ -6834,7 +6950,7 @@
       </w:pPr>
       <w:bookmarkStart w:id="26" w:name="_Toc146289986"/>
       <w:bookmarkStart w:id="27" w:name="_Toc90417851"/>
-      <w:bookmarkStart w:id="28" w:name="_Toc148201901"/>
+      <w:bookmarkStart w:id="28" w:name="_Toc150894000"/>
       <w:r>
         <w:t>7</w:t>
       </w:r>
@@ -6861,8 +6977,8 @@
         <w:pStyle w:val="Heading2"/>
       </w:pPr>
       <w:bookmarkStart w:id="29" w:name="_Toc146289987"/>
-      <w:bookmarkStart w:id="30" w:name="_Toc148201902"/>
-      <w:bookmarkStart w:id="31" w:name="_Toc90417852"/>
+      <w:bookmarkStart w:id="30" w:name="_Toc90417852"/>
+      <w:bookmarkStart w:id="31" w:name="_Toc150894001"/>
       <w:r>
         <w:t>7</w:t>
       </w:r>
@@ -6873,10 +6989,10 @@
         <w:tab/>
       </w:r>
       <w:bookmarkEnd w:id="29"/>
-      <w:bookmarkEnd w:id="30"/>
       <w:r>
         <w:t>Configuració de la carpeta “arrel del lloc UEB” en el S</w:t>
       </w:r>
+      <w:bookmarkEnd w:id="31"/>
     </w:p>
     <w:p>
       <w:r>
@@ -7083,27 +7199,27 @@
         <w:pStyle w:val="Heading2"/>
       </w:pPr>
       <w:bookmarkStart w:id="32" w:name="_Toc146289988"/>
-      <w:bookmarkStart w:id="33" w:name="_Toc148201903"/>
+      <w:bookmarkStart w:id="33" w:name="_Toc150894002"/>
       <w:r>
         <w:t>7.2</w:t>
       </w:r>
-      <w:bookmarkEnd w:id="31"/>
+      <w:bookmarkEnd w:id="30"/>
       <w:r>
         <w:tab/>
       </w:r>
       <w:bookmarkEnd w:id="32"/>
+      <w:r>
+        <w:t>Fitxer de “</w:t>
+      </w:r>
+      <w:proofErr w:type="spellStart"/>
+      <w:r>
+        <w:t>log</w:t>
+      </w:r>
+      <w:proofErr w:type="spellEnd"/>
+      <w:r>
+        <w:t>” en el S</w:t>
+      </w:r>
       <w:bookmarkEnd w:id="33"/>
-      <w:r>
-        <w:t>Fitxer de “</w:t>
-      </w:r>
-      <w:proofErr w:type="spellStart"/>
-      <w:r>
-        <w:t>log</w:t>
-      </w:r>
-      <w:proofErr w:type="spellEnd"/>
-      <w:r>
-        <w:t>” en el S</w:t>
-      </w:r>
     </w:p>
     <w:p>
       <w:r>
@@ -7457,6 +7573,7 @@
       <w:pPr>
         <w:pStyle w:val="Heading2"/>
       </w:pPr>
+      <w:bookmarkStart w:id="34" w:name="_Toc150894003"/>
       <w:r>
         <w:t>7.3</w:t>
       </w:r>
@@ -7464,6 +7581,7 @@
         <w:tab/>
         <w:t>El temps de resposta, el temps d’enviament i la velocitat efectiva</w:t>
       </w:r>
+      <w:bookmarkEnd w:id="34"/>
     </w:p>
     <w:p>
       <w:r>
@@ -7634,7 +7752,6 @@
         <w:framePr w:w="0" w:hSpace="0" w:wrap="auto" w:hAnchor="text" w:yAlign="inline"/>
         <w:jc w:val="center"/>
       </w:pPr>
-      <w:bookmarkStart w:id="34" w:name="_Toc148201904"/>
       <w:bookmarkStart w:id="35" w:name="_Toc146289989"/>
       <w:r>
         <w:rPr>
@@ -7701,12 +7818,98 @@
     </w:p>
     <w:p>
       <w:pPr>
+        <w:pStyle w:val="Pfigura"/>
+        <w:framePr w:w="0" w:hSpace="0" w:wrap="auto" w:hAnchor="text" w:yAlign="inline"/>
+        <w:jc w:val="left"/>
+      </w:pPr>
+    </w:p>
+    <w:p>
+      <w:pPr>
+        <w:pStyle w:val="Pfigura"/>
+        <w:framePr w:w="0" w:hSpace="0" w:wrap="auto" w:hAnchor="text" w:yAlign="inline"/>
+        <w:jc w:val="left"/>
+      </w:pPr>
+      <w:r>
+        <w:rPr>
+          <w:b/>
+          <w:bCs/>
+        </w:rPr>
+        <w:t>Nota:</w:t>
+      </w:r>
+      <w:r>
+        <w:t xml:space="preserve"> S’ha afegit el codi d’aquesta millora dins la funció </w:t>
+      </w:r>
+      <w:proofErr w:type="spellStart"/>
+      <w:r>
+        <w:rPr>
+          <w:i/>
+          <w:iCs/>
+        </w:rPr>
+        <w:t>ConstruieixIEnviaMissatge</w:t>
+      </w:r>
+      <w:proofErr w:type="spellEnd"/>
+      <w:r>
+        <w:rPr>
+          <w:i/>
+          <w:iCs/>
+        </w:rPr>
+        <w:t>()</w:t>
+      </w:r>
+      <w:r>
+        <w:t xml:space="preserve">. Som conscients que el </w:t>
+      </w:r>
+      <w:proofErr w:type="spellStart"/>
+      <w:r>
+        <w:rPr>
+          <w:i/>
+          <w:iCs/>
+        </w:rPr>
+        <w:t>printf</w:t>
+      </w:r>
+      <w:proofErr w:type="spellEnd"/>
+      <w:r>
+        <w:rPr>
+          <w:i/>
+          <w:iCs/>
+        </w:rPr>
+        <w:t>()</w:t>
+      </w:r>
+      <w:r>
+        <w:t xml:space="preserve"> seria recomanable </w:t>
+      </w:r>
+      <w:r>
+        <w:rPr>
+          <w:b/>
+          <w:bCs/>
+        </w:rPr>
+        <w:t>no</w:t>
+      </w:r>
+      <w:r>
+        <w:t xml:space="preserve"> fer-lo dins aquesta funció, però per a simplificar el codi i no modificar els </w:t>
+      </w:r>
+      <w:proofErr w:type="spellStart"/>
+      <w:r>
+        <w:rPr>
+          <w:i/>
+          <w:iCs/>
+        </w:rPr>
+        <w:t>headers</w:t>
+      </w:r>
+      <w:proofErr w:type="spellEnd"/>
+      <w:r>
+        <w:t xml:space="preserve"> proporcionats, s’ha decidit optar per a aquesta implementació.</w:t>
+      </w:r>
+    </w:p>
+    <w:p>
+      <w:pPr>
         <w:pStyle w:val="Heading1"/>
         <w:rPr>
           <w:u w:val="single"/>
         </w:rPr>
       </w:pPr>
-      <w:r>
+      <w:bookmarkStart w:id="36" w:name="_Toc150894004"/>
+      <w:r>
+        <w:lastRenderedPageBreak/>
         <w:t>8</w:t>
       </w:r>
       <w:r>
@@ -7715,7 +7918,7 @@
       <w:r>
         <w:t>El servidor iteratiu</w:t>
       </w:r>
-      <w:bookmarkEnd w:id="34"/>
+      <w:bookmarkEnd w:id="36"/>
     </w:p>
     <w:p>
       <w:pPr>
@@ -7767,7 +7970,6 @@
         </w:numPr>
       </w:pPr>
       <w:r>
-        <w:lastRenderedPageBreak/>
         <w:t>En una estació E1 s’ha engegat un S</w:t>
       </w:r>
       <w:r>
@@ -7993,7 +8195,7 @@
       <w:pPr>
         <w:pStyle w:val="Heading1"/>
       </w:pPr>
-      <w:bookmarkStart w:id="36" w:name="_Toc148201905"/>
+      <w:bookmarkStart w:id="37" w:name="_Toc150894005"/>
       <w:r>
         <w:t>9</w:t>
       </w:r>
@@ -8004,7 +8206,7 @@
         <w:t>Problemes i suggeriments</w:t>
       </w:r>
       <w:bookmarkEnd w:id="35"/>
-      <w:bookmarkEnd w:id="36"/>
+      <w:bookmarkEnd w:id="37"/>
     </w:p>
     <w:p>
       <w:r>
@@ -8041,8 +8243,8 @@
       <w:pPr>
         <w:pStyle w:val="Heading1"/>
       </w:pPr>
-      <w:bookmarkStart w:id="37" w:name="_Toc146289990"/>
-      <w:bookmarkStart w:id="38" w:name="_Toc148201906"/>
+      <w:bookmarkStart w:id="38" w:name="_Toc146289990"/>
+      <w:bookmarkStart w:id="39" w:name="_Toc150894006"/>
       <w:r>
         <w:t>10</w:t>
       </w:r>
@@ -8052,8 +8254,8 @@
       <w:r>
         <w:t>Treball en parella i dedicació</w:t>
       </w:r>
-      <w:bookmarkEnd w:id="37"/>
       <w:bookmarkEnd w:id="38"/>
+      <w:bookmarkEnd w:id="39"/>
     </w:p>
     <w:p>
       <w:pPr>
@@ -8076,6 +8278,7 @@
         <w:pStyle w:val="pBasic"/>
       </w:pPr>
       <w:r>
+        <w:lastRenderedPageBreak/>
         <w:t>Hem destinat al desenvolupament d’aquesta pràctica les 4 hores de classe i unes 4 hores més cada un de nosaltres, treballant simultàniament per trucada.</w:t>
       </w:r>
     </w:p>
@@ -8083,13 +8286,13 @@
       <w:pPr>
         <w:pStyle w:val="Heading1"/>
       </w:pPr>
-      <w:bookmarkStart w:id="39" w:name="_Toc146289991"/>
-      <w:bookmarkStart w:id="40" w:name="_Toc148201907"/>
+      <w:bookmarkStart w:id="40" w:name="_Toc146289991"/>
+      <w:bookmarkStart w:id="41" w:name="_Toc150894007"/>
       <w:r>
         <w:t>Bibliografia</w:t>
       </w:r>
-      <w:bookmarkEnd w:id="39"/>
       <w:bookmarkEnd w:id="40"/>
+      <w:bookmarkEnd w:id="41"/>
     </w:p>
     <w:p>
       <w:pPr>
@@ -8160,7 +8363,6 @@
         <w:ind w:left="426" w:hanging="426"/>
       </w:pPr>
       <w:r>
-        <w:lastRenderedPageBreak/>
         <w:t>[2]</w:t>
       </w:r>
       <w:r>
@@ -13620,6 +13822,7 @@
   <w:style w:type="character" w:default="1" w:styleId="DefaultParagraphFont">
     <w:name w:val="Default Paragraph Font"/>
     <w:uiPriority w:val="1"/>
+    <w:semiHidden/>
     <w:unhideWhenUsed/>
   </w:style>
   <w:style w:type="table" w:default="1" w:styleId="TableNormal">

</xml_diff>